<commit_message>
Edited setup instruction docx and added instructions for setting up composer, bootstrap and stripe
</commit_message>
<xml_diff>
--- a/.doc/Setup Instructions.docx
+++ b/.doc/Setup Instructions.docx
@@ -1,21 +1,21 @@
 
 <file path=word/document.xml><?xml version="1.0" encoding="utf-8"?>
-<w:document xmlns:wpc="http://schemas.microsoft.com/office/word/2010/wordprocessingCanvas" xmlns:cx="http://schemas.microsoft.com/office/drawing/2014/chartex" xmlns:cx1="http://schemas.microsoft.com/office/drawing/2015/9/8/chartex" xmlns:cx2="http://schemas.microsoft.com/office/drawing/2015/10/21/chartex" xmlns:cx3="http://schemas.microsoft.com/office/drawing/2016/5/9/chartex" xmlns:cx4="http://schemas.microsoft.com/office/drawing/2016/5/10/chartex" xmlns:cx5="http://schemas.microsoft.com/office/drawing/2016/5/11/chartex" xmlns:cx6="http://schemas.microsoft.com/office/drawing/2016/5/12/chartex" xmlns:cx7="http://schemas.microsoft.com/office/drawing/2016/5/13/chartex" xmlns:cx8="http://schemas.microsoft.com/office/drawing/2016/5/14/chartex" xmlns:mc="http://schemas.openxmlformats.org/markup-compatibility/2006" xmlns:aink="http://schemas.microsoft.com/office/drawing/2016/ink" xmlns:am3d="http://schemas.microsoft.com/office/drawing/2017/model3d" xmlns:o="urn:schemas-microsoft-com:office:office" xmlns:oel="http://schemas.microsoft.com/office/2019/extlst" xmlns:r="http://schemas.openxmlformats.org/officeDocument/2006/relationships" xmlns:m="http://schemas.openxmlformats.org/officeDocument/2006/math" xmlns:v="urn:schemas-microsoft-com:vml" xmlns:wp14="http://schemas.microsoft.com/office/word/2010/wordprocessingDrawing" xmlns:wp="http://schemas.openxmlformats.org/drawingml/2006/wordprocessingDrawing" xmlns:w10="urn:schemas-microsoft-com:office:word" xmlns:w="http://schemas.openxmlformats.org/wordprocessingml/2006/main" xmlns:w14="http://schemas.microsoft.com/office/word/2010/wordml" xmlns:w15="http://schemas.microsoft.com/office/word/2012/wordml" xmlns:w16cex="http://schemas.microsoft.com/office/word/2018/wordml/cex" xmlns:w16cid="http://schemas.microsoft.com/office/word/2016/wordml/cid" xmlns:w16="http://schemas.microsoft.com/office/word/2018/wordml" xmlns:w16sdtdh="http://schemas.microsoft.com/office/word/2020/wordml/sdtdatahash" xmlns:w16se="http://schemas.microsoft.com/office/word/2015/wordml/symex" xmlns:wpg="http://schemas.microsoft.com/office/word/2010/wordprocessingGroup" xmlns:wpi="http://schemas.microsoft.com/office/word/2010/wordprocessingInk" xmlns:wne="http://schemas.microsoft.com/office/word/2006/wordml" xmlns:wps="http://schemas.microsoft.com/office/word/2010/wordprocessingShape" mc:Ignorable="w14 w15 w16se w16cid w16 w16cex w16sdtdh wp14">
+<w:document xmlns:wpc="http://schemas.microsoft.com/office/word/2010/wordprocessingCanvas" xmlns:cx="http://schemas.microsoft.com/office/drawing/2014/chartex" xmlns:cx1="http://schemas.microsoft.com/office/drawing/2015/9/8/chartex" xmlns:cx2="http://schemas.microsoft.com/office/drawing/2015/10/21/chartex" xmlns:cx3="http://schemas.microsoft.com/office/drawing/2016/5/9/chartex" xmlns:cx4="http://schemas.microsoft.com/office/drawing/2016/5/10/chartex" xmlns:cx5="http://schemas.microsoft.com/office/drawing/2016/5/11/chartex" xmlns:cx6="http://schemas.microsoft.com/office/drawing/2016/5/12/chartex" xmlns:cx7="http://schemas.microsoft.com/office/drawing/2016/5/13/chartex" xmlns:cx8="http://schemas.microsoft.com/office/drawing/2016/5/14/chartex" xmlns:mc="http://schemas.openxmlformats.org/markup-compatibility/2006" xmlns:aink="http://schemas.microsoft.com/office/drawing/2016/ink" xmlns:am3d="http://schemas.microsoft.com/office/drawing/2017/model3d" xmlns:o="urn:schemas-microsoft-com:office:office" xmlns:oel="http://schemas.microsoft.com/office/2019/extlst" xmlns:r="http://schemas.openxmlformats.org/officeDocument/2006/relationships" xmlns:m="http://schemas.openxmlformats.org/officeDocument/2006/math" xmlns:v="urn:schemas-microsoft-com:vml" xmlns:wp14="http://schemas.microsoft.com/office/word/2010/wordprocessingDrawing" xmlns:wp="http://schemas.openxmlformats.org/drawingml/2006/wordprocessingDrawing" xmlns:w10="urn:schemas-microsoft-com:office:word" xmlns:w="http://schemas.openxmlformats.org/wordprocessingml/2006/main" xmlns:w14="http://schemas.microsoft.com/office/word/2010/wordml" xmlns:w15="http://schemas.microsoft.com/office/word/2012/wordml" xmlns:w16cex="http://schemas.microsoft.com/office/word/2018/wordml/cex" xmlns:w16cid="http://schemas.microsoft.com/office/word/2016/wordml/cid" xmlns:w16="http://schemas.microsoft.com/office/word/2018/wordml" xmlns:w16du="http://schemas.microsoft.com/office/word/2023/wordml/word16du" xmlns:w16sdtdh="http://schemas.microsoft.com/office/word/2020/wordml/sdtdatahash" xmlns:w16se="http://schemas.microsoft.com/office/word/2015/wordml/symex" xmlns:wpg="http://schemas.microsoft.com/office/word/2010/wordprocessingGroup" xmlns:wpi="http://schemas.microsoft.com/office/word/2010/wordprocessingInk" xmlns:wne="http://schemas.microsoft.com/office/word/2006/wordml" xmlns:wps="http://schemas.microsoft.com/office/word/2010/wordprocessingShape" mc:Ignorable="w14 w15 w16se w16cid w16 w16cex w16sdtdh w16du wp14">
   <w:body>
     <w:p>
       <w:pPr>
         <w:pStyle w:val="Heading1"/>
         <w:rPr>
-          <w:b w:val="1"/>
-          <w:bCs w:val="1"/>
+          <w:b/>
+          <w:bCs/>
           <w:sz w:val="40"/>
           <w:szCs w:val="40"/>
         </w:rPr>
       </w:pPr>
       <w:r>
         <w:rPr>
-          <w:b w:val="1"/>
-          <w:bCs w:val="1"/>
+          <w:b/>
+          <w:bCs/>
           <w:sz w:val="40"/>
           <w:szCs w:val="40"/>
         </w:rPr>
@@ -27,7 +27,7 @@
         <w:pStyle w:val="NoSpacing"/>
         <w:numPr>
           <w:ilvl w:val="0"/>
-          <w:numId w:val="9"/>
+          <w:numId w:val="10"/>
         </w:numPr>
         <w:rPr>
           <w:color w:val="4472C4" w:themeColor="accent1"/>
@@ -43,23 +43,7 @@
             <w:sz w:val="28"/>
             <w:szCs w:val="28"/>
           </w:rPr>
-          <w:t>Installing XAMPP / Run</w:t>
-        </w:r>
-        <w:r>
-          <w:rPr>
-            <w:rStyle w:val="Hyperlink"/>
-            <w:sz w:val="28"/>
-            <w:szCs w:val="28"/>
-          </w:rPr>
-          <w:t>n</w:t>
-        </w:r>
-        <w:r>
-          <w:rPr>
-            <w:rStyle w:val="Hyperlink"/>
-            <w:sz w:val="28"/>
-            <w:szCs w:val="28"/>
-          </w:rPr>
-          <w:t>ing Apache and MySQL</w:t>
+          <w:t>Installing XAMPP / Running Apache and MySQL</w:t>
         </w:r>
       </w:hyperlink>
     </w:p>
@@ -68,7 +52,7 @@
         <w:pStyle w:val="NoSpacing"/>
         <w:numPr>
           <w:ilvl w:val="1"/>
-          <w:numId w:val="9"/>
+          <w:numId w:val="10"/>
         </w:numPr>
         <w:rPr>
           <w:color w:val="4472C4" w:themeColor="accent1"/>
@@ -92,7 +76,7 @@
         <w:pStyle w:val="NoSpacing"/>
         <w:numPr>
           <w:ilvl w:val="1"/>
-          <w:numId w:val="9"/>
+          <w:numId w:val="10"/>
         </w:numPr>
         <w:rPr>
           <w:color w:val="4472C4" w:themeColor="accent1"/>
@@ -116,7 +100,7 @@
         <w:pStyle w:val="NoSpacing"/>
         <w:numPr>
           <w:ilvl w:val="1"/>
-          <w:numId w:val="9"/>
+          <w:numId w:val="10"/>
         </w:numPr>
         <w:rPr>
           <w:color w:val="4472C4" w:themeColor="accent1"/>
@@ -140,13 +124,13 @@
         <w:pStyle w:val="NoSpacing"/>
         <w:numPr>
           <w:ilvl w:val="0"/>
-          <w:numId w:val="9"/>
-        </w:numPr>
-        <w:rPr>
-          <w:color w:val="4471C4" w:themeColor="accent1" w:themeTint="FF" w:themeShade="FF"/>
+          <w:numId w:val="10"/>
+        </w:numPr>
+        <w:rPr>
+          <w:rStyle w:val="Hyperlink"/>
+          <w:color w:val="4472C4" w:themeColor="accent1"/>
           <w:sz w:val="28"/>
           <w:szCs w:val="28"/>
-          <w:u w:val="single"/>
         </w:rPr>
       </w:pPr>
       <w:hyperlink w:anchor="_Steps_to_clone">
@@ -158,6 +142,7 @@
           </w:rPr>
           <w:t xml:space="preserve">Installing </w:t>
         </w:r>
+        <w:proofErr w:type="spellStart"/>
         <w:r>
           <w:rPr>
             <w:rStyle w:val="Hyperlink"/>
@@ -166,6 +151,7 @@
           </w:rPr>
           <w:t>Github</w:t>
         </w:r>
+        <w:proofErr w:type="spellEnd"/>
         <w:r>
           <w:rPr>
             <w:rStyle w:val="Hyperlink"/>
@@ -174,6 +160,7 @@
           </w:rPr>
           <w:t xml:space="preserve"> and cloning folder </w:t>
         </w:r>
+        <w:proofErr w:type="spellStart"/>
         <w:r>
           <w:rPr>
             <w:rStyle w:val="Hyperlink"/>
@@ -182,6 +169,7 @@
           </w:rPr>
           <w:t>aalambana</w:t>
         </w:r>
+        <w:proofErr w:type="spellEnd"/>
       </w:hyperlink>
     </w:p>
     <w:p>
@@ -189,7 +177,84 @@
         <w:pStyle w:val="NoSpacing"/>
         <w:numPr>
           <w:ilvl w:val="0"/>
-          <w:numId w:val="9"/>
+          <w:numId w:val="10"/>
+        </w:numPr>
+        <w:rPr>
+          <w:rStyle w:val="Hyperlink"/>
+          <w:sz w:val="28"/>
+          <w:szCs w:val="28"/>
+        </w:rPr>
+      </w:pPr>
+      <w:r>
+        <w:rPr>
+          <w:rStyle w:val="Hyperlink"/>
+          <w:sz w:val="28"/>
+          <w:szCs w:val="28"/>
+        </w:rPr>
+        <w:fldChar w:fldCharType="begin"/>
+      </w:r>
+      <w:r>
+        <w:rPr>
+          <w:rStyle w:val="Hyperlink"/>
+          <w:sz w:val="28"/>
+          <w:szCs w:val="28"/>
+        </w:rPr>
+        <w:instrText>HYPERLINK  \l "_Installing_Needed_Libraries"</w:instrText>
+      </w:r>
+      <w:r>
+        <w:rPr>
+          <w:rStyle w:val="Hyperlink"/>
+          <w:sz w:val="28"/>
+          <w:szCs w:val="28"/>
+        </w:rPr>
+      </w:r>
+      <w:r>
+        <w:rPr>
+          <w:rStyle w:val="Hyperlink"/>
+          <w:sz w:val="28"/>
+          <w:szCs w:val="28"/>
+        </w:rPr>
+        <w:fldChar w:fldCharType="separate"/>
+      </w:r>
+      <w:r>
+        <w:rPr>
+          <w:rStyle w:val="Hyperlink"/>
+          <w:sz w:val="28"/>
+          <w:szCs w:val="28"/>
+        </w:rPr>
+        <w:t>Installing Needed Libraries</w:t>
+      </w:r>
+      <w:r>
+        <w:rPr>
+          <w:rStyle w:val="Hyperlink"/>
+          <w:sz w:val="28"/>
+          <w:szCs w:val="28"/>
+        </w:rPr>
+        <w:t xml:space="preserve"> (</w:t>
+      </w:r>
+      <w:r>
+        <w:rPr>
+          <w:rStyle w:val="Hyperlink"/>
+          <w:sz w:val="28"/>
+          <w:szCs w:val="28"/>
+        </w:rPr>
+        <w:t xml:space="preserve">Composer, </w:t>
+      </w:r>
+      <w:r>
+        <w:rPr>
+          <w:rStyle w:val="Hyperlink"/>
+          <w:sz w:val="28"/>
+          <w:szCs w:val="28"/>
+        </w:rPr>
+        <w:t>Bootstrap, Stripe)</w:t>
+      </w:r>
+    </w:p>
+    <w:p>
+      <w:pPr>
+        <w:pStyle w:val="NoSpacing"/>
+        <w:numPr>
+          <w:ilvl w:val="0"/>
+          <w:numId w:val="10"/>
         </w:numPr>
         <w:rPr>
           <w:color w:val="4472C4" w:themeColor="accent1"/>
@@ -198,6 +263,14 @@
           <w:u w:val="single"/>
         </w:rPr>
       </w:pPr>
+      <w:r>
+        <w:rPr>
+          <w:rStyle w:val="Hyperlink"/>
+          <w:sz w:val="28"/>
+          <w:szCs w:val="28"/>
+        </w:rPr>
+        <w:fldChar w:fldCharType="end"/>
+      </w:r>
       <w:hyperlink w:anchor="_Launching_startup_home">
         <w:r>
           <w:rPr>
@@ -205,23 +278,7 @@
             <w:sz w:val="28"/>
             <w:szCs w:val="28"/>
           </w:rPr>
-          <w:t>Launching Startup Ho</w:t>
-        </w:r>
-        <w:r>
-          <w:rPr>
-            <w:rStyle w:val="Hyperlink"/>
-            <w:sz w:val="28"/>
-            <w:szCs w:val="28"/>
-          </w:rPr>
-          <w:t>m</w:t>
-        </w:r>
-        <w:r>
-          <w:rPr>
-            <w:rStyle w:val="Hyperlink"/>
-            <w:sz w:val="28"/>
-            <w:szCs w:val="28"/>
-          </w:rPr>
-          <w:t>e Page (index)</w:t>
+          <w:t>Launching Startup Home Page (index)</w:t>
         </w:r>
       </w:hyperlink>
     </w:p>
@@ -230,7 +287,7 @@
         <w:pStyle w:val="NoSpacing"/>
         <w:numPr>
           <w:ilvl w:val="1"/>
-          <w:numId w:val="9"/>
+          <w:numId w:val="10"/>
         </w:numPr>
         <w:rPr>
           <w:color w:val="4472C4" w:themeColor="accent1"/>
@@ -254,7 +311,7 @@
         <w:pStyle w:val="NoSpacing"/>
         <w:numPr>
           <w:ilvl w:val="1"/>
-          <w:numId w:val="9"/>
+          <w:numId w:val="10"/>
         </w:numPr>
         <w:rPr>
           <w:color w:val="4472C4" w:themeColor="accent1"/>
@@ -278,7 +335,7 @@
         <w:pStyle w:val="NoSpacing"/>
         <w:numPr>
           <w:ilvl w:val="0"/>
-          <w:numId w:val="9"/>
+          <w:numId w:val="10"/>
         </w:numPr>
         <w:rPr>
           <w:color w:val="4472C4" w:themeColor="accent1"/>
@@ -322,30 +379,24 @@
     <w:p/>
     <w:p/>
     <w:p/>
-    <w:p w14:noSpellErr="1">
+    <w:p>
       <w:pPr>
         <w:pStyle w:val="Heading1"/>
       </w:pPr>
-      <w:bookmarkStart w:name="_Setup_Instructions" w:id="625784274"/>
-      <w:r>
-        <w:rPr/>
+      <w:bookmarkStart w:id="0" w:name="_Setup_Instructions"/>
+      <w:r>
         <w:t>Setup Instructions</w:t>
       </w:r>
-      <w:bookmarkEnd w:id="625784274"/>
-    </w:p>
-    <w:p>
-      <w:pPr>
-        <w:pStyle w:val="Normal"/>
-      </w:pPr>
-    </w:p>
+      <w:bookmarkEnd w:id="0"/>
+    </w:p>
+    <w:p/>
     <w:p>
       <w:pPr>
         <w:pStyle w:val="Heading2"/>
       </w:pPr>
-      <w:bookmarkStart w:name="_Installing_XAMPP_/" w:id="0"/>
-      <w:bookmarkEnd w:id="0"/>
-      <w:r>
-        <w:rPr/>
+      <w:bookmarkStart w:id="1" w:name="_Installing_XAMPP_/"/>
+      <w:bookmarkEnd w:id="1"/>
+      <w:r>
         <w:t>Installing XAMPP / Running Apache and MySQL</w:t>
       </w:r>
     </w:p>
@@ -353,17 +404,17 @@
       <w:pPr>
         <w:pStyle w:val="Heading2"/>
         <w:rPr>
-          <w:color w:val="FFFFFF" w:themeColor="background1" w:themeTint="FF" w:themeShade="FF"/>
-        </w:rPr>
-      </w:pPr>
-      <w:bookmarkStart w:name="_Running_Apache_and" w:id="2141534660"/>
-      <w:r>
-        <w:rPr>
-          <w:color w:val="FFFFFF" w:themeColor="background1" w:themeTint="FF" w:themeShade="FF"/>
+          <w:color w:val="FFFFFF" w:themeColor="background1"/>
+        </w:rPr>
+      </w:pPr>
+      <w:bookmarkStart w:id="2" w:name="_Running_Apache_and"/>
+      <w:r>
+        <w:rPr>
+          <w:color w:val="FFFFFF" w:themeColor="background1"/>
         </w:rPr>
         <w:t>Running Apache and MySQL</w:t>
       </w:r>
-      <w:bookmarkEnd w:id="2141534660"/>
+      <w:bookmarkEnd w:id="2"/>
     </w:p>
     <w:p>
       <w:pPr>
@@ -384,7 +435,7 @@
       <w:pPr>
         <w:numPr>
           <w:ilvl w:val="0"/>
-          <w:numId w:val="1"/>
+          <w:numId w:val="2"/>
         </w:numPr>
       </w:pPr>
       <w:r>
@@ -397,7 +448,7 @@
       <w:r>
         <w:t xml:space="preserve"> Visit the </w:t>
       </w:r>
-      <w:hyperlink w:tgtFrame="_new" w:history="1" r:id="rId5">
+      <w:hyperlink r:id="rId5" w:tgtFrame="_new" w:history="1">
         <w:r>
           <w:rPr>
             <w:rStyle w:val="Hyperlink"/>
@@ -413,7 +464,7 @@
       <w:pPr>
         <w:numPr>
           <w:ilvl w:val="0"/>
-          <w:numId w:val="1"/>
+          <w:numId w:val="2"/>
         </w:numPr>
       </w:pPr>
       <w:r>
@@ -425,131 +476,6 @@
       </w:r>
       <w:r>
         <w:t xml:space="preserve"> Once the download is complete, run the installer. Follow the on-screen instructions.</w:t>
-      </w:r>
-    </w:p>
-    <w:p>
-      <w:pPr>
-        <w:numPr>
-          <w:ilvl w:val="0"/>
-          <w:numId w:val="1"/>
-        </w:numPr>
-      </w:pPr>
-      <w:r>
-        <w:rPr>
-          <w:b/>
-          <w:bCs/>
-        </w:rPr>
-        <w:t>Select Components:</w:t>
-      </w:r>
-      <w:r>
-        <w:t xml:space="preserve"> During the installation process, you'll be prompted to select the components you want to install. Ensure that at least Apache, MySQL, and PHP are selected. You can also choose to install additional components.</w:t>
-      </w:r>
-    </w:p>
-    <w:p>
-      <w:pPr>
-        <w:numPr>
-          <w:ilvl w:val="0"/>
-          <w:numId w:val="1"/>
-        </w:numPr>
-      </w:pPr>
-      <w:r>
-        <w:rPr>
-          <w:b/>
-          <w:bCs/>
-        </w:rPr>
-        <w:t>Choose Installation Directory:</w:t>
-      </w:r>
-      <w:r>
-        <w:t xml:space="preserve"> Choose the directory where you want to install XAMPP. The default is usually </w:t>
-      </w:r>
-      <w:r>
-        <w:rPr>
-          <w:b/>
-          <w:bCs/>
-        </w:rPr>
-        <w:t>C:\xampp</w:t>
-      </w:r>
-      <w:r>
-        <w:t>. You can keep the default or choose another location.</w:t>
-      </w:r>
-    </w:p>
-    <w:p>
-      <w:pPr>
-        <w:numPr>
-          <w:ilvl w:val="0"/>
-          <w:numId w:val="1"/>
-        </w:numPr>
-      </w:pPr>
-      <w:r>
-        <w:rPr>
-          <w:b/>
-          <w:bCs/>
-        </w:rPr>
-        <w:t>Complete the Installation:</w:t>
-      </w:r>
-      <w:r>
-        <w:t xml:space="preserve"> Continue with the installation process. Once it's complete, you'll have the option to start the XAMPP Control Panel.</w:t>
-      </w:r>
-    </w:p>
-    <w:p>
-      <w:pPr>
-        <w:numPr>
-          <w:ilvl w:val="0"/>
-          <w:numId w:val="1"/>
-        </w:numPr>
-      </w:pPr>
-      <w:r>
-        <w:rPr>
-          <w:b/>
-          <w:bCs/>
-        </w:rPr>
-        <w:t>Start XAMPP:</w:t>
-      </w:r>
-      <w:r>
-        <w:t xml:space="preserve"> Start the XAMPP Control Panel and start the Apache and MySQL services. You can do this by clicking on the "Start" buttons next to Apache and MySQL.</w:t>
-      </w:r>
-    </w:p>
-    <w:p>
-      <w:pPr>
-        <w:numPr>
-          <w:ilvl w:val="0"/>
-          <w:numId w:val="1"/>
-        </w:numPr>
-      </w:pPr>
-      <w:r>
-        <w:rPr>
-          <w:b/>
-          <w:bCs/>
-        </w:rPr>
-        <w:t>Verify Installation:</w:t>
-      </w:r>
-      <w:r>
-        <w:t xml:space="preserve"> Open a web browser and go to </w:t>
-      </w:r>
-      <w:r>
-        <w:rPr>
-          <w:b/>
-          <w:bCs/>
-        </w:rPr>
-        <w:t>http://localhost</w:t>
-      </w:r>
-      <w:r>
-        <w:t>. If everything is set up correctly, you should see the XAMPP welcome page.</w:t>
-      </w:r>
-    </w:p>
-    <w:p>
-      <w:pPr>
-        <w:rPr>
-          <w:b/>
-          <w:bCs/>
-        </w:rPr>
-      </w:pPr>
-      <w:r>
-        <w:rPr>
-          <w:b/>
-          <w:bCs/>
-        </w:rPr>
-        <w:t>For Mac:</w:t>
       </w:r>
     </w:p>
     <w:p>
@@ -564,12 +490,137 @@
           <w:b/>
           <w:bCs/>
         </w:rPr>
+        <w:t>Select Components:</w:t>
+      </w:r>
+      <w:r>
+        <w:t xml:space="preserve"> During the installation process, you'll be prompted to select the components you want to install. Ensure that at least Apache, MySQL, and PHP are selected. You can also choose to install additional components.</w:t>
+      </w:r>
+    </w:p>
+    <w:p>
+      <w:pPr>
+        <w:numPr>
+          <w:ilvl w:val="0"/>
+          <w:numId w:val="2"/>
+        </w:numPr>
+      </w:pPr>
+      <w:r>
+        <w:rPr>
+          <w:b/>
+          <w:bCs/>
+        </w:rPr>
+        <w:t>Choose Installation Directory:</w:t>
+      </w:r>
+      <w:r>
+        <w:t xml:space="preserve"> Choose the directory where you want to install XAMPP. The default is usually </w:t>
+      </w:r>
+      <w:r>
+        <w:rPr>
+          <w:b/>
+          <w:bCs/>
+        </w:rPr>
+        <w:t>C:\xampp</w:t>
+      </w:r>
+      <w:r>
+        <w:t>. You can keep the default or choose another location.</w:t>
+      </w:r>
+    </w:p>
+    <w:p>
+      <w:pPr>
+        <w:numPr>
+          <w:ilvl w:val="0"/>
+          <w:numId w:val="2"/>
+        </w:numPr>
+      </w:pPr>
+      <w:r>
+        <w:rPr>
+          <w:b/>
+          <w:bCs/>
+        </w:rPr>
+        <w:t>Complete the Installation:</w:t>
+      </w:r>
+      <w:r>
+        <w:t xml:space="preserve"> Continue with the installation process. Once it's complete, you'll have the option to start the XAMPP Control Panel.</w:t>
+      </w:r>
+    </w:p>
+    <w:p>
+      <w:pPr>
+        <w:numPr>
+          <w:ilvl w:val="0"/>
+          <w:numId w:val="2"/>
+        </w:numPr>
+      </w:pPr>
+      <w:r>
+        <w:rPr>
+          <w:b/>
+          <w:bCs/>
+        </w:rPr>
+        <w:t>Start XAMPP:</w:t>
+      </w:r>
+      <w:r>
+        <w:t xml:space="preserve"> Start the XAMPP Control Panel and start the Apache and MySQL services. You can do this by clicking on the "Start" buttons next to Apache and MySQL.</w:t>
+      </w:r>
+    </w:p>
+    <w:p>
+      <w:pPr>
+        <w:numPr>
+          <w:ilvl w:val="0"/>
+          <w:numId w:val="2"/>
+        </w:numPr>
+      </w:pPr>
+      <w:r>
+        <w:rPr>
+          <w:b/>
+          <w:bCs/>
+        </w:rPr>
+        <w:t>Verify Installation:</w:t>
+      </w:r>
+      <w:r>
+        <w:t xml:space="preserve"> Open a web browser and go to </w:t>
+      </w:r>
+      <w:r>
+        <w:rPr>
+          <w:b/>
+          <w:bCs/>
+        </w:rPr>
+        <w:t>http://localhost</w:t>
+      </w:r>
+      <w:r>
+        <w:t>. If everything is set up correctly, you should see the XAMPP welcome page.</w:t>
+      </w:r>
+    </w:p>
+    <w:p>
+      <w:pPr>
+        <w:rPr>
+          <w:b/>
+          <w:bCs/>
+        </w:rPr>
+      </w:pPr>
+      <w:r>
+        <w:rPr>
+          <w:b/>
+          <w:bCs/>
+        </w:rPr>
+        <w:t>For Mac:</w:t>
+      </w:r>
+    </w:p>
+    <w:p>
+      <w:pPr>
+        <w:numPr>
+          <w:ilvl w:val="0"/>
+          <w:numId w:val="3"/>
+        </w:numPr>
+      </w:pPr>
+      <w:r>
+        <w:rPr>
+          <w:b/>
+          <w:bCs/>
+        </w:rPr>
         <w:t>Download XAMPP:</w:t>
       </w:r>
       <w:r>
         <w:t xml:space="preserve"> Visit the </w:t>
       </w:r>
-      <w:hyperlink w:tgtFrame="_new" w:history="1" r:id="rId6">
+      <w:hyperlink r:id="rId6" w:tgtFrame="_new" w:history="1">
         <w:r>
           <w:rPr>
             <w:rStyle w:val="Hyperlink"/>
@@ -585,7 +636,7 @@
       <w:pPr>
         <w:numPr>
           <w:ilvl w:val="0"/>
-          <w:numId w:val="2"/>
+          <w:numId w:val="3"/>
         </w:numPr>
       </w:pPr>
       <w:r>
@@ -607,85 +658,6 @@
       </w:r>
       <w:r>
         <w:t xml:space="preserve"> file and drag the XAMPP icon to the "Applications" folder.</w:t>
-      </w:r>
-    </w:p>
-    <w:p>
-      <w:pPr>
-        <w:numPr>
-          <w:ilvl w:val="0"/>
-          <w:numId w:val="2"/>
-        </w:numPr>
-      </w:pPr>
-      <w:r>
-        <w:rPr>
-          <w:b/>
-          <w:bCs/>
-        </w:rPr>
-        <w:t>Launch XAMPP:</w:t>
-      </w:r>
-      <w:r>
-        <w:t xml:space="preserve"> Open the "Applications" folder, find XAMPP, and double-click to launch it.</w:t>
-      </w:r>
-    </w:p>
-    <w:p>
-      <w:pPr>
-        <w:numPr>
-          <w:ilvl w:val="0"/>
-          <w:numId w:val="2"/>
-        </w:numPr>
-      </w:pPr>
-      <w:r>
-        <w:rPr>
-          <w:b/>
-          <w:bCs/>
-        </w:rPr>
-        <w:t>Start Apache and MySQL:</w:t>
-      </w:r>
-      <w:r>
-        <w:t xml:space="preserve"> In the XAMPP Control Panel, click on the "Start" buttons next to Apache and MySQL.</w:t>
-      </w:r>
-    </w:p>
-    <w:p>
-      <w:pPr>
-        <w:numPr>
-          <w:ilvl w:val="0"/>
-          <w:numId w:val="2"/>
-        </w:numPr>
-      </w:pPr>
-      <w:r>
-        <w:rPr>
-          <w:b/>
-          <w:bCs/>
-        </w:rPr>
-        <w:t>Verify Installation:</w:t>
-      </w:r>
-      <w:r>
-        <w:t xml:space="preserve"> Open a web browser and go to </w:t>
-      </w:r>
-      <w:r>
-        <w:rPr>
-          <w:b/>
-          <w:bCs/>
-        </w:rPr>
-        <w:t>http://localhost</w:t>
-      </w:r>
-      <w:r>
-        <w:t>. You should see the XAMPP welcome page.</w:t>
-      </w:r>
-    </w:p>
-    <w:p>
-      <w:pPr>
-        <w:rPr>
-          <w:b/>
-          <w:bCs/>
-        </w:rPr>
-      </w:pPr>
-      <w:r>
-        <w:rPr>
-          <w:b/>
-          <w:bCs/>
-        </w:rPr>
-        <w:t>For Linux:</w:t>
       </w:r>
     </w:p>
     <w:p>
@@ -700,12 +672,91 @@
           <w:b/>
           <w:bCs/>
         </w:rPr>
+        <w:t>Launch XAMPP:</w:t>
+      </w:r>
+      <w:r>
+        <w:t xml:space="preserve"> Open the "Applications" folder, find XAMPP, and double-click to launch it.</w:t>
+      </w:r>
+    </w:p>
+    <w:p>
+      <w:pPr>
+        <w:numPr>
+          <w:ilvl w:val="0"/>
+          <w:numId w:val="3"/>
+        </w:numPr>
+      </w:pPr>
+      <w:r>
+        <w:rPr>
+          <w:b/>
+          <w:bCs/>
+        </w:rPr>
+        <w:t>Start Apache and MySQL:</w:t>
+      </w:r>
+      <w:r>
+        <w:t xml:space="preserve"> In the XAMPP Control Panel, click on the "Start" buttons next to Apache and MySQL.</w:t>
+      </w:r>
+    </w:p>
+    <w:p>
+      <w:pPr>
+        <w:numPr>
+          <w:ilvl w:val="0"/>
+          <w:numId w:val="3"/>
+        </w:numPr>
+      </w:pPr>
+      <w:r>
+        <w:rPr>
+          <w:b/>
+          <w:bCs/>
+        </w:rPr>
+        <w:t>Verify Installation:</w:t>
+      </w:r>
+      <w:r>
+        <w:t xml:space="preserve"> Open a web browser and go to </w:t>
+      </w:r>
+      <w:r>
+        <w:rPr>
+          <w:b/>
+          <w:bCs/>
+        </w:rPr>
+        <w:t>http://localhost</w:t>
+      </w:r>
+      <w:r>
+        <w:t>. You should see the XAMPP welcome page.</w:t>
+      </w:r>
+    </w:p>
+    <w:p>
+      <w:pPr>
+        <w:rPr>
+          <w:b/>
+          <w:bCs/>
+        </w:rPr>
+      </w:pPr>
+      <w:r>
+        <w:rPr>
+          <w:b/>
+          <w:bCs/>
+        </w:rPr>
+        <w:t>For Linux:</w:t>
+      </w:r>
+    </w:p>
+    <w:p>
+      <w:pPr>
+        <w:numPr>
+          <w:ilvl w:val="0"/>
+          <w:numId w:val="4"/>
+        </w:numPr>
+      </w:pPr>
+      <w:r>
+        <w:rPr>
+          <w:b/>
+          <w:bCs/>
+        </w:rPr>
         <w:t>Download XAMPP:</w:t>
       </w:r>
       <w:r>
         <w:t xml:space="preserve"> Visit the </w:t>
       </w:r>
-      <w:hyperlink w:tgtFrame="_new" w:history="1" r:id="rId7">
+      <w:hyperlink r:id="rId7" w:tgtFrame="_new" w:history="1">
         <w:r>
           <w:rPr>
             <w:rStyle w:val="Hyperlink"/>
@@ -721,25 +772,23 @@
       <w:pPr>
         <w:numPr>
           <w:ilvl w:val="0"/>
-          <w:numId w:val="3"/>
-        </w:numPr>
-        <w:rPr/>
-      </w:pPr>
-      <w:r>
-        <w:rPr>
-          <w:b w:val="1"/>
-          <w:bCs w:val="1"/>
-        </w:rPr>
+          <w:numId w:val="4"/>
+        </w:numPr>
+      </w:pPr>
+      <w:r>
+        <w:rPr>
+          <w:b/>
+          <w:bCs/>
+        </w:rPr>
+        <w:lastRenderedPageBreak/>
         <w:t>Extract the Archive:</w:t>
       </w:r>
       <w:r>
-        <w:rPr/>
         <w:t xml:space="preserve"> Open a terminal and navigate to the directory where you downloaded the XAMPP archive. Use the following commands to extract the archive:</w:t>
       </w:r>
     </w:p>
     <w:p>
       <w:r>
-        <w:lastRenderedPageBreak/>
         <w:t xml:space="preserve">tar </w:t>
       </w:r>
       <w:proofErr w:type="spellStart"/>
@@ -755,19 +804,17 @@
       <w:pPr>
         <w:numPr>
           <w:ilvl w:val="0"/>
-          <w:numId w:val="3"/>
-        </w:numPr>
-        <w:rPr/>
-      </w:pPr>
-      <w:r>
-        <w:rPr>
-          <w:b w:val="1"/>
-          <w:bCs w:val="1"/>
+          <w:numId w:val="4"/>
+        </w:numPr>
+      </w:pPr>
+      <w:r>
+        <w:rPr>
+          <w:b/>
+          <w:bCs/>
         </w:rPr>
         <w:t>Run the Installer Script:</w:t>
       </w:r>
       <w:r>
-        <w:rPr/>
         <w:t xml:space="preserve"> Navigate to the extracted directory and run the installer script:</w:t>
       </w:r>
     </w:p>
@@ -806,7 +853,7 @@
       <w:pPr>
         <w:numPr>
           <w:ilvl w:val="0"/>
-          <w:numId w:val="3"/>
+          <w:numId w:val="4"/>
         </w:numPr>
       </w:pPr>
       <w:r>
@@ -824,19 +871,17 @@
       <w:pPr>
         <w:numPr>
           <w:ilvl w:val="0"/>
-          <w:numId w:val="3"/>
-        </w:numPr>
-        <w:rPr/>
-      </w:pPr>
-      <w:r>
-        <w:rPr>
-          <w:b w:val="1"/>
-          <w:bCs w:val="1"/>
+          <w:numId w:val="4"/>
+        </w:numPr>
+      </w:pPr>
+      <w:r>
+        <w:rPr>
+          <w:b/>
+          <w:bCs/>
         </w:rPr>
         <w:t>Start XAMPP:</w:t>
       </w:r>
       <w:r>
-        <w:rPr/>
         <w:t xml:space="preserve"> Start XAMPP using the following command:</w:t>
       </w:r>
     </w:p>
@@ -878,7 +923,7 @@
       <w:pPr>
         <w:numPr>
           <w:ilvl w:val="0"/>
-          <w:numId w:val="3"/>
+          <w:numId w:val="4"/>
         </w:numPr>
       </w:pPr>
       <w:r>
@@ -902,143 +947,96 @@
         <w:t>. You should see the XAMPP welcome page.</w:t>
       </w:r>
     </w:p>
-    <w:p w14:noSpellErr="1">
-      <w:r>
-        <w:rPr/>
-        <w:t xml:space="preserve">Remember to secure your XAMPP installation by setting passwords for MySQL and other components. This is especially important if you plan to use XAMPP in a production environment. The XAMPP documentation </w:t>
-      </w:r>
-      <w:r>
-        <w:rPr/>
-        <w:t>provides</w:t>
-      </w:r>
-      <w:r>
-        <w:rPr/>
-        <w:t xml:space="preserve"> guidance on securing your installation.</w:t>
-      </w:r>
-    </w:p>
-    <w:p>
-      <w:pPr>
-        <w:pStyle w:val="Normal"/>
-      </w:pPr>
-    </w:p>
+    <w:p>
+      <w:r>
+        <w:t>Remember to secure your XAMPP installation by setting passwords for MySQL and other components. This is especially important if you plan to use XAMPP in a production environment. The XAMPP documentation provides guidance on securing your installation.</w:t>
+      </w:r>
+    </w:p>
+    <w:p/>
     <w:p>
       <w:pPr>
         <w:pStyle w:val="Heading2"/>
-        <w:rPr>
-          <w:noProof w:val="0"/>
-          <w:lang w:val="en-US"/>
-        </w:rPr>
-      </w:pPr>
-      <w:bookmarkStart w:name="_Steps_to_clone" w:id="1878859429"/>
-      <w:r>
-        <w:rPr>
-          <w:noProof w:val="0"/>
-          <w:lang w:val="en-US"/>
-        </w:rPr>
+      </w:pPr>
+      <w:bookmarkStart w:id="3" w:name="_Steps_to_clone"/>
+      <w:r>
         <w:t>Steps to clone a GitHub repository and place it into the C:\xampp8\htdocs\ directory on a Windows machine:</w:t>
       </w:r>
-      <w:bookmarkEnd w:id="1878859429"/>
-    </w:p>
-    <w:p>
-      <w:pPr>
-        <w:pStyle w:val="Normal"/>
-        <w:rPr>
-          <w:noProof w:val="0"/>
-          <w:lang w:val="en-US"/>
-        </w:rPr>
-      </w:pPr>
-    </w:p>
+      <w:bookmarkEnd w:id="3"/>
+    </w:p>
+    <w:p/>
     <w:p>
       <w:pPr>
         <w:pStyle w:val="ListParagraph"/>
         <w:numPr>
           <w:ilvl w:val="0"/>
-          <w:numId w:val="10"/>
-        </w:numPr>
-        <w:spacing w:before="0" w:beforeAutospacing="off" w:after="0" w:afterAutospacing="off"/>
-        <w:rPr>
-          <w:rFonts w:ascii="system-ui" w:hAnsi="system-ui" w:eastAsia="system-ui" w:cs="system-ui"/>
-          <w:b w:val="0"/>
-          <w:bCs w:val="0"/>
-          <w:i w:val="0"/>
-          <w:iCs w:val="0"/>
-          <w:caps w:val="0"/>
-          <w:smallCaps w:val="0"/>
-          <w:noProof w:val="0"/>
+          <w:numId w:val="1"/>
+        </w:numPr>
+        <w:spacing w:after="0"/>
+        <w:rPr>
+          <w:rFonts w:ascii="system-ui" w:eastAsia="system-ui" w:hAnsi="system-ui" w:cs="system-ui"/>
           <w:color w:val="374151"/>
           <w:sz w:val="24"/>
           <w:szCs w:val="24"/>
-          <w:lang w:val="en-US"/>
-        </w:rPr>
-      </w:pPr>
-      <w:r>
-        <w:rPr>
-          <w:rFonts w:ascii="system-ui" w:hAnsi="system-ui" w:eastAsia="system-ui" w:cs="system-ui"/>
-          <w:b w:val="1"/>
-          <w:bCs w:val="1"/>
-          <w:i w:val="0"/>
-          <w:iCs w:val="0"/>
-          <w:caps w:val="0"/>
-          <w:smallCaps w:val="0"/>
-          <w:noProof w:val="0"/>
+        </w:rPr>
+      </w:pPr>
+      <w:r>
+        <w:rPr>
+          <w:rFonts w:ascii="system-ui" w:eastAsia="system-ui" w:hAnsi="system-ui" w:cs="system-ui"/>
+          <w:b/>
+          <w:bCs/>
           <w:color w:val="374151"/>
           <w:sz w:val="24"/>
           <w:szCs w:val="24"/>
-          <w:lang w:val="en-US"/>
         </w:rPr>
         <w:t>Install Git:</w:t>
       </w:r>
       <w:r>
         <w:rPr>
-          <w:rFonts w:ascii="system-ui" w:hAnsi="system-ui" w:eastAsia="system-ui" w:cs="system-ui"/>
-          <w:b w:val="0"/>
-          <w:bCs w:val="0"/>
-          <w:i w:val="0"/>
-          <w:iCs w:val="0"/>
-          <w:caps w:val="0"/>
-          <w:smallCaps w:val="0"/>
-          <w:noProof w:val="0"/>
+          <w:rFonts w:ascii="system-ui" w:eastAsia="system-ui" w:hAnsi="system-ui" w:cs="system-ui"/>
           <w:color w:val="374151"/>
           <w:sz w:val="24"/>
           <w:szCs w:val="24"/>
-          <w:lang w:val="en-US"/>
-        </w:rPr>
-        <w:t xml:space="preserve"> If you don't have Git installed on your machine, download and install it from the official Git website: </w:t>
-      </w:r>
-      <w:hyperlink r:id="R4e10d4a8afd44a2d">
+        </w:rPr>
+        <w:t xml:space="preserve"> If you don't have Git installed on your machine, </w:t>
+      </w:r>
+      <w:proofErr w:type="gramStart"/>
+      <w:r>
+        <w:rPr>
+          <w:rFonts w:ascii="system-ui" w:eastAsia="system-ui" w:hAnsi="system-ui" w:cs="system-ui"/>
+          <w:color w:val="374151"/>
+          <w:sz w:val="24"/>
+          <w:szCs w:val="24"/>
+        </w:rPr>
+        <w:t>download</w:t>
+      </w:r>
+      <w:proofErr w:type="gramEnd"/>
+      <w:r>
+        <w:rPr>
+          <w:rFonts w:ascii="system-ui" w:eastAsia="system-ui" w:hAnsi="system-ui" w:cs="system-ui"/>
+          <w:color w:val="374151"/>
+          <w:sz w:val="24"/>
+          <w:szCs w:val="24"/>
+        </w:rPr>
+        <w:t xml:space="preserve"> and install it from the official Git website: </w:t>
+      </w:r>
+      <w:hyperlink r:id="rId8">
         <w:r>
           <w:rPr>
             <w:rStyle w:val="Hyperlink"/>
-            <w:rFonts w:ascii="system-ui" w:hAnsi="system-ui" w:eastAsia="system-ui" w:cs="system-ui"/>
-            <w:b w:val="0"/>
-            <w:bCs w:val="0"/>
-            <w:i w:val="0"/>
-            <w:iCs w:val="0"/>
-            <w:caps w:val="0"/>
-            <w:smallCaps w:val="0"/>
-            <w:noProof w:val="0"/>
+            <w:rFonts w:ascii="system-ui" w:eastAsia="system-ui" w:hAnsi="system-ui" w:cs="system-ui"/>
             <w:color w:val="374151"/>
             <w:sz w:val="24"/>
             <w:szCs w:val="24"/>
-            <w:lang w:val="en-US"/>
           </w:rPr>
           <w:t>Git Downloads</w:t>
         </w:r>
       </w:hyperlink>
       <w:r>
         <w:rPr>
-          <w:rFonts w:ascii="system-ui" w:hAnsi="system-ui" w:eastAsia="system-ui" w:cs="system-ui"/>
-          <w:b w:val="0"/>
-          <w:bCs w:val="0"/>
-          <w:i w:val="0"/>
-          <w:iCs w:val="0"/>
-          <w:caps w:val="0"/>
-          <w:smallCaps w:val="0"/>
-          <w:noProof w:val="0"/>
+          <w:rFonts w:ascii="system-ui" w:eastAsia="system-ui" w:hAnsi="system-ui" w:cs="system-ui"/>
           <w:color w:val="374151"/>
           <w:sz w:val="24"/>
           <w:szCs w:val="24"/>
-          <w:lang w:val="en-US"/>
         </w:rPr>
         <w:t>.</w:t>
       </w:r>
@@ -1048,55 +1046,33 @@
         <w:pStyle w:val="ListParagraph"/>
         <w:numPr>
           <w:ilvl w:val="0"/>
-          <w:numId w:val="10"/>
-        </w:numPr>
-        <w:spacing w:before="0" w:beforeAutospacing="off" w:after="0" w:afterAutospacing="off"/>
-        <w:rPr>
-          <w:rFonts w:ascii="system-ui" w:hAnsi="system-ui" w:eastAsia="system-ui" w:cs="system-ui"/>
-          <w:b w:val="0"/>
-          <w:bCs w:val="0"/>
-          <w:i w:val="0"/>
-          <w:iCs w:val="0"/>
-          <w:caps w:val="0"/>
-          <w:smallCaps w:val="0"/>
-          <w:noProof w:val="0"/>
+          <w:numId w:val="1"/>
+        </w:numPr>
+        <w:spacing w:after="0"/>
+        <w:rPr>
+          <w:rFonts w:ascii="system-ui" w:eastAsia="system-ui" w:hAnsi="system-ui" w:cs="system-ui"/>
           <w:color w:val="374151"/>
           <w:sz w:val="24"/>
           <w:szCs w:val="24"/>
-          <w:lang w:val="en-US"/>
-        </w:rPr>
-      </w:pPr>
-      <w:r>
-        <w:rPr>
-          <w:rFonts w:ascii="system-ui" w:hAnsi="system-ui" w:eastAsia="system-ui" w:cs="system-ui"/>
-          <w:b w:val="1"/>
-          <w:bCs w:val="1"/>
-          <w:i w:val="0"/>
-          <w:iCs w:val="0"/>
-          <w:caps w:val="0"/>
-          <w:smallCaps w:val="0"/>
-          <w:noProof w:val="0"/>
+        </w:rPr>
+      </w:pPr>
+      <w:r>
+        <w:rPr>
+          <w:rFonts w:ascii="system-ui" w:eastAsia="system-ui" w:hAnsi="system-ui" w:cs="system-ui"/>
+          <w:b/>
+          <w:bCs/>
           <w:color w:val="374151"/>
           <w:sz w:val="24"/>
           <w:szCs w:val="24"/>
-          <w:lang w:val="en-US"/>
         </w:rPr>
         <w:t>Open Command Prompt:</w:t>
       </w:r>
       <w:r>
         <w:rPr>
-          <w:rFonts w:ascii="system-ui" w:hAnsi="system-ui" w:eastAsia="system-ui" w:cs="system-ui"/>
-          <w:b w:val="0"/>
-          <w:bCs w:val="0"/>
-          <w:i w:val="0"/>
-          <w:iCs w:val="0"/>
-          <w:caps w:val="0"/>
-          <w:smallCaps w:val="0"/>
-          <w:noProof w:val="0"/>
+          <w:rFonts w:ascii="system-ui" w:eastAsia="system-ui" w:hAnsi="system-ui" w:cs="system-ui"/>
           <w:color w:val="374151"/>
           <w:sz w:val="24"/>
           <w:szCs w:val="24"/>
-          <w:lang w:val="en-US"/>
         </w:rPr>
         <w:t xml:space="preserve"> Open the Command Prompt on your Windows machine. You can do this by searching for "Command Prompt" in the Start menu.</w:t>
       </w:r>
@@ -1106,145 +1082,82 @@
         <w:pStyle w:val="ListParagraph"/>
         <w:numPr>
           <w:ilvl w:val="0"/>
-          <w:numId w:val="10"/>
-        </w:numPr>
-        <w:spacing w:before="0" w:beforeAutospacing="off" w:after="0" w:afterAutospacing="off"/>
-        <w:rPr>
-          <w:rFonts w:ascii="system-ui" w:hAnsi="system-ui" w:eastAsia="system-ui" w:cs="system-ui"/>
-          <w:b w:val="0"/>
-          <w:bCs w:val="0"/>
-          <w:i w:val="0"/>
-          <w:iCs w:val="0"/>
-          <w:caps w:val="0"/>
-          <w:smallCaps w:val="0"/>
-          <w:noProof w:val="0"/>
+          <w:numId w:val="1"/>
+        </w:numPr>
+        <w:spacing w:after="0"/>
+        <w:rPr>
+          <w:rFonts w:ascii="system-ui" w:eastAsia="system-ui" w:hAnsi="system-ui" w:cs="system-ui"/>
           <w:color w:val="374151"/>
           <w:sz w:val="24"/>
           <w:szCs w:val="24"/>
-          <w:lang w:val="en-US"/>
-        </w:rPr>
-      </w:pPr>
-      <w:r>
-        <w:rPr>
-          <w:rFonts w:ascii="system-ui" w:hAnsi="system-ui" w:eastAsia="system-ui" w:cs="system-ui"/>
-          <w:b w:val="1"/>
-          <w:bCs w:val="1"/>
-          <w:i w:val="0"/>
-          <w:iCs w:val="0"/>
-          <w:caps w:val="0"/>
-          <w:smallCaps w:val="0"/>
-          <w:noProof w:val="0"/>
+        </w:rPr>
+      </w:pPr>
+      <w:r>
+        <w:rPr>
+          <w:rFonts w:ascii="system-ui" w:eastAsia="system-ui" w:hAnsi="system-ui" w:cs="system-ui"/>
+          <w:b/>
+          <w:bCs/>
           <w:color w:val="374151"/>
           <w:sz w:val="24"/>
           <w:szCs w:val="24"/>
-          <w:lang w:val="en-US"/>
         </w:rPr>
         <w:t>Navigate to the Desired Directory:</w:t>
       </w:r>
       <w:r>
         <w:rPr>
-          <w:rFonts w:ascii="system-ui" w:hAnsi="system-ui" w:eastAsia="system-ui" w:cs="system-ui"/>
-          <w:b w:val="0"/>
-          <w:bCs w:val="0"/>
-          <w:i w:val="0"/>
-          <w:iCs w:val="0"/>
-          <w:caps w:val="0"/>
-          <w:smallCaps w:val="0"/>
-          <w:noProof w:val="0"/>
+          <w:rFonts w:ascii="system-ui" w:eastAsia="system-ui" w:hAnsi="system-ui" w:cs="system-ui"/>
           <w:color w:val="374151"/>
           <w:sz w:val="24"/>
           <w:szCs w:val="24"/>
-          <w:lang w:val="en-US"/>
         </w:rPr>
         <w:t xml:space="preserve"> Use the </w:t>
       </w:r>
       <w:r>
         <w:rPr>
-          <w:rFonts w:ascii="Ubuntu Mono" w:hAnsi="Ubuntu Mono" w:eastAsia="Ubuntu Mono" w:cs="Ubuntu Mono"/>
-          <w:b w:val="1"/>
-          <w:bCs w:val="1"/>
-          <w:i w:val="0"/>
-          <w:iCs w:val="0"/>
-          <w:caps w:val="0"/>
-          <w:smallCaps w:val="0"/>
-          <w:noProof w:val="0"/>
+          <w:rFonts w:ascii="Ubuntu Mono" w:eastAsia="Ubuntu Mono" w:hAnsi="Ubuntu Mono" w:cs="Ubuntu Mono"/>
+          <w:b/>
+          <w:bCs/>
           <w:color w:val="374151"/>
           <w:sz w:val="24"/>
           <w:szCs w:val="24"/>
-          <w:lang w:val="en-US"/>
         </w:rPr>
         <w:t>cd</w:t>
       </w:r>
       <w:r>
         <w:rPr>
-          <w:rFonts w:ascii="system-ui" w:hAnsi="system-ui" w:eastAsia="system-ui" w:cs="system-ui"/>
-          <w:b w:val="0"/>
-          <w:bCs w:val="0"/>
-          <w:i w:val="0"/>
-          <w:iCs w:val="0"/>
-          <w:caps w:val="0"/>
-          <w:smallCaps w:val="0"/>
-          <w:noProof w:val="0"/>
+          <w:rFonts w:ascii="system-ui" w:eastAsia="system-ui" w:hAnsi="system-ui" w:cs="system-ui"/>
           <w:color w:val="374151"/>
           <w:sz w:val="24"/>
           <w:szCs w:val="24"/>
-          <w:lang w:val="en-US"/>
         </w:rPr>
         <w:t xml:space="preserve"> command to navigate to the directory where you want to clone the repository. For example:</w:t>
       </w:r>
     </w:p>
     <w:p>
       <w:pPr>
-        <w:pStyle w:val="Normal"/>
-        <w:spacing w:before="0" w:beforeAutospacing="off" w:after="0" w:afterAutospacing="off"/>
-        <w:ind w:left="0" w:firstLine="720"/>
-        <w:jc w:val="left"/>
-        <w:rPr>
-          <w:rFonts w:ascii="Consolas" w:hAnsi="Consolas" w:eastAsia="Consolas" w:cs="Consolas"/>
-          <w:b w:val="0"/>
-          <w:bCs w:val="0"/>
-          <w:i w:val="0"/>
-          <w:iCs w:val="0"/>
-          <w:caps w:val="0"/>
-          <w:smallCaps w:val="0"/>
-          <w:noProof w:val="0"/>
-          <w:color w:val="FFFFFF" w:themeColor="background1" w:themeTint="FF" w:themeShade="FF"/>
-          <w:sz w:val="24"/>
-          <w:szCs w:val="24"/>
-          <w:lang w:val="en-US"/>
-        </w:rPr>
-      </w:pPr>
-      <w:r>
-        <w:rPr>
-          <w:rFonts w:ascii="Consolas" w:hAnsi="Consolas" w:eastAsia="Consolas" w:cs="Consolas"/>
-          <w:b w:val="0"/>
-          <w:bCs w:val="0"/>
-          <w:i w:val="0"/>
-          <w:iCs w:val="0"/>
-          <w:caps w:val="0"/>
-          <w:smallCaps w:val="0"/>
-          <w:noProof w:val="0"/>
+        <w:spacing w:after="0"/>
+        <w:ind w:firstLine="720"/>
+        <w:rPr>
+          <w:rFonts w:ascii="Consolas" w:eastAsia="Consolas" w:hAnsi="Consolas" w:cs="Consolas"/>
+          <w:color w:val="FFFFFF" w:themeColor="background1"/>
+          <w:sz w:val="24"/>
+          <w:szCs w:val="24"/>
+        </w:rPr>
+      </w:pPr>
+      <w:r>
+        <w:rPr>
+          <w:rFonts w:ascii="Consolas" w:eastAsia="Consolas" w:hAnsi="Consolas" w:cs="Consolas"/>
           <w:color w:val="E9950C"/>
           <w:sz w:val="24"/>
           <w:szCs w:val="24"/>
-          <w:lang w:val="en-US"/>
         </w:rPr>
         <w:t>cd</w:t>
       </w:r>
       <w:r>
         <w:rPr>
-          <w:rFonts w:ascii="Consolas" w:hAnsi="Consolas" w:eastAsia="Consolas" w:cs="Consolas"/>
-          <w:b w:val="0"/>
-          <w:bCs w:val="0"/>
-          <w:i w:val="0"/>
-          <w:iCs w:val="0"/>
-          <w:caps w:val="0"/>
-          <w:smallCaps w:val="0"/>
-          <w:noProof w:val="0"/>
-          <w:color w:val="auto"/>
-          <w:sz w:val="24"/>
-          <w:szCs w:val="24"/>
-          <w:lang w:val="en-US"/>
+          <w:rFonts w:ascii="Consolas" w:eastAsia="Consolas" w:hAnsi="Consolas" w:cs="Consolas"/>
+          <w:sz w:val="24"/>
+          <w:szCs w:val="24"/>
         </w:rPr>
         <w:t xml:space="preserve"> C:\xampp8\htdocs\</w:t>
       </w:r>
@@ -1257,56 +1170,33 @@
         <w:pStyle w:val="ListParagraph"/>
         <w:numPr>
           <w:ilvl w:val="0"/>
-          <w:numId w:val="10"/>
-        </w:numPr>
-        <w:spacing w:before="0" w:beforeAutospacing="off" w:after="0" w:afterAutospacing="off"/>
-        <w:jc w:val="left"/>
-        <w:rPr>
-          <w:rFonts w:ascii="system-ui" w:hAnsi="system-ui" w:eastAsia="system-ui" w:cs="system-ui"/>
-          <w:b w:val="0"/>
-          <w:bCs w:val="0"/>
-          <w:i w:val="0"/>
-          <w:iCs w:val="0"/>
-          <w:caps w:val="0"/>
-          <w:smallCaps w:val="0"/>
-          <w:noProof w:val="0"/>
+          <w:numId w:val="1"/>
+        </w:numPr>
+        <w:spacing w:after="0"/>
+        <w:rPr>
+          <w:rFonts w:ascii="system-ui" w:eastAsia="system-ui" w:hAnsi="system-ui" w:cs="system-ui"/>
           <w:color w:val="374151"/>
           <w:sz w:val="24"/>
           <w:szCs w:val="24"/>
-          <w:lang w:val="en-US"/>
-        </w:rPr>
-      </w:pPr>
-      <w:r>
-        <w:rPr>
-          <w:rFonts w:ascii="system-ui" w:hAnsi="system-ui" w:eastAsia="system-ui" w:cs="system-ui"/>
-          <w:b w:val="1"/>
-          <w:bCs w:val="1"/>
-          <w:i w:val="0"/>
-          <w:iCs w:val="0"/>
-          <w:caps w:val="0"/>
-          <w:smallCaps w:val="0"/>
-          <w:noProof w:val="0"/>
+        </w:rPr>
+      </w:pPr>
+      <w:r>
+        <w:rPr>
+          <w:rFonts w:ascii="system-ui" w:eastAsia="system-ui" w:hAnsi="system-ui" w:cs="system-ui"/>
+          <w:b/>
+          <w:bCs/>
           <w:color w:val="374151"/>
           <w:sz w:val="24"/>
           <w:szCs w:val="24"/>
-          <w:lang w:val="en-US"/>
         </w:rPr>
         <w:t>Clone the GitHub Repository:</w:t>
       </w:r>
       <w:r>
         <w:rPr>
-          <w:rFonts w:ascii="system-ui" w:hAnsi="system-ui" w:eastAsia="system-ui" w:cs="system-ui"/>
-          <w:b w:val="0"/>
-          <w:bCs w:val="0"/>
-          <w:i w:val="0"/>
-          <w:iCs w:val="0"/>
-          <w:caps w:val="0"/>
-          <w:smallCaps w:val="0"/>
-          <w:noProof w:val="0"/>
+          <w:rFonts w:ascii="system-ui" w:eastAsia="system-ui" w:hAnsi="system-ui" w:cs="system-ui"/>
           <w:color w:val="374151"/>
           <w:sz w:val="24"/>
           <w:szCs w:val="24"/>
-          <w:lang w:val="en-US"/>
         </w:rPr>
         <w:t xml:space="preserve"> Run the following command to clone the GitHub repository into the current directory:</w:t>
       </w:r>
@@ -1315,91 +1205,49 @@
       <w:pPr>
         <w:numPr>
           <w:ilvl w:val="1"/>
-          <w:numId w:val="10"/>
-        </w:numPr>
-        <w:spacing w:before="0" w:beforeAutospacing="off" w:after="0" w:afterAutospacing="off"/>
-        <w:jc w:val="left"/>
-        <w:rPr>
-          <w:rFonts w:ascii="Consolas" w:hAnsi="Consolas" w:eastAsia="Consolas" w:cs="Consolas"/>
-          <w:b w:val="0"/>
-          <w:bCs w:val="0"/>
-          <w:i w:val="0"/>
-          <w:iCs w:val="0"/>
-          <w:caps w:val="0"/>
-          <w:smallCaps w:val="0"/>
-          <w:noProof w:val="0"/>
-          <w:color w:val="FFFFFF" w:themeColor="background1" w:themeTint="FF" w:themeShade="FF"/>
-          <w:sz w:val="24"/>
-          <w:szCs w:val="24"/>
-          <w:lang w:val="en-US"/>
-        </w:rPr>
-      </w:pPr>
-      <w:r>
-        <w:rPr>
-          <w:rFonts w:ascii="Consolas" w:hAnsi="Consolas" w:eastAsia="Consolas" w:cs="Consolas"/>
-          <w:b w:val="0"/>
-          <w:bCs w:val="0"/>
-          <w:i w:val="0"/>
-          <w:iCs w:val="0"/>
-          <w:caps w:val="0"/>
-          <w:smallCaps w:val="0"/>
-          <w:noProof w:val="0"/>
-          <w:color w:val="auto"/>
-          <w:sz w:val="24"/>
-          <w:szCs w:val="24"/>
-          <w:lang w:val="en-US"/>
+          <w:numId w:val="1"/>
+        </w:numPr>
+        <w:spacing w:after="0"/>
+        <w:rPr>
+          <w:rFonts w:ascii="Consolas" w:eastAsia="Consolas" w:hAnsi="Consolas" w:cs="Consolas"/>
+          <w:color w:val="FFFFFF" w:themeColor="background1"/>
+          <w:sz w:val="24"/>
+          <w:szCs w:val="24"/>
+        </w:rPr>
+      </w:pPr>
+      <w:r>
+        <w:rPr>
+          <w:rFonts w:ascii="Consolas" w:eastAsia="Consolas" w:hAnsi="Consolas" w:cs="Consolas"/>
+          <w:sz w:val="24"/>
+          <w:szCs w:val="24"/>
         </w:rPr>
         <w:t xml:space="preserve">git </w:t>
       </w:r>
       <w:r>
         <w:rPr>
-          <w:rFonts w:ascii="Consolas" w:hAnsi="Consolas" w:eastAsia="Consolas" w:cs="Consolas"/>
-          <w:b w:val="0"/>
-          <w:bCs w:val="0"/>
-          <w:i w:val="0"/>
-          <w:iCs w:val="0"/>
-          <w:caps w:val="0"/>
-          <w:smallCaps w:val="0"/>
-          <w:noProof w:val="0"/>
+          <w:rFonts w:ascii="Consolas" w:eastAsia="Consolas" w:hAnsi="Consolas" w:cs="Consolas"/>
           <w:color w:val="E9950C"/>
           <w:sz w:val="24"/>
           <w:szCs w:val="24"/>
-          <w:lang w:val="en-US"/>
         </w:rPr>
         <w:t>clone</w:t>
       </w:r>
       <w:r>
         <w:rPr>
-          <w:rFonts w:ascii="Consolas" w:hAnsi="Consolas" w:eastAsia="Consolas" w:cs="Consolas"/>
-          <w:b w:val="0"/>
-          <w:bCs w:val="0"/>
-          <w:i w:val="0"/>
-          <w:iCs w:val="0"/>
-          <w:caps w:val="0"/>
-          <w:smallCaps w:val="0"/>
-          <w:noProof w:val="0"/>
-          <w:color w:val="FFFFFF" w:themeColor="background1" w:themeTint="FF" w:themeShade="FF"/>
-          <w:sz w:val="24"/>
-          <w:szCs w:val="24"/>
-          <w:lang w:val="en-US"/>
+          <w:rFonts w:ascii="Consolas" w:eastAsia="Consolas" w:hAnsi="Consolas" w:cs="Consolas"/>
+          <w:color w:val="FFFFFF" w:themeColor="background1"/>
+          <w:sz w:val="24"/>
+          <w:szCs w:val="24"/>
         </w:rPr>
         <w:t xml:space="preserve"> </w:t>
       </w:r>
-      <w:hyperlink r:id="R316186b3897f495b">
+      <w:hyperlink r:id="rId9">
         <w:r>
           <w:rPr>
             <w:rStyle w:val="Hyperlink"/>
-            <w:rFonts w:ascii="Consolas" w:hAnsi="Consolas" w:eastAsia="Consolas" w:cs="Consolas"/>
-            <w:b w:val="0"/>
-            <w:bCs w:val="0"/>
-            <w:i w:val="0"/>
-            <w:iCs w:val="0"/>
-            <w:caps w:val="0"/>
-            <w:smallCaps w:val="0"/>
-            <w:noProof w:val="0"/>
+            <w:rFonts w:ascii="Consolas" w:eastAsia="Consolas" w:hAnsi="Consolas" w:cs="Consolas"/>
             <w:sz w:val="24"/>
             <w:szCs w:val="24"/>
-            <w:lang w:val="en-US"/>
           </w:rPr>
           <w:t>https://github.com/.main/aalambanafoundation_repository/php/aalambana.git</w:t>
         </w:r>
@@ -1413,191 +1261,119 @@
         <w:pStyle w:val="ListParagraph"/>
         <w:numPr>
           <w:ilvl w:val="0"/>
-          <w:numId w:val="10"/>
-        </w:numPr>
-        <w:spacing w:before="0" w:beforeAutospacing="off" w:after="0" w:afterAutospacing="off"/>
-        <w:rPr>
-          <w:rFonts w:ascii="system-ui" w:hAnsi="system-ui" w:eastAsia="system-ui" w:cs="system-ui"/>
-          <w:b w:val="0"/>
-          <w:bCs w:val="0"/>
-          <w:i w:val="0"/>
-          <w:iCs w:val="0"/>
-          <w:caps w:val="0"/>
-          <w:smallCaps w:val="0"/>
-          <w:noProof w:val="0"/>
+          <w:numId w:val="1"/>
+        </w:numPr>
+        <w:spacing w:after="0"/>
+        <w:rPr>
+          <w:rFonts w:ascii="system-ui" w:eastAsia="system-ui" w:hAnsi="system-ui" w:cs="system-ui"/>
           <w:color w:val="374151"/>
           <w:sz w:val="24"/>
           <w:szCs w:val="24"/>
-          <w:lang w:val="en-US"/>
-        </w:rPr>
-      </w:pPr>
-      <w:r>
-        <w:rPr>
-          <w:rFonts w:ascii="system-ui" w:hAnsi="system-ui" w:eastAsia="system-ui" w:cs="system-ui"/>
-          <w:b w:val="1"/>
-          <w:bCs w:val="1"/>
-          <w:i w:val="0"/>
-          <w:iCs w:val="0"/>
-          <w:caps w:val="0"/>
-          <w:smallCaps w:val="0"/>
-          <w:noProof w:val="0"/>
+        </w:rPr>
+      </w:pPr>
+      <w:r>
+        <w:rPr>
+          <w:rFonts w:ascii="system-ui" w:eastAsia="system-ui" w:hAnsi="system-ui" w:cs="system-ui"/>
+          <w:b/>
+          <w:bCs/>
           <w:color w:val="374151"/>
           <w:sz w:val="24"/>
           <w:szCs w:val="24"/>
-          <w:lang w:val="en-US"/>
         </w:rPr>
         <w:t xml:space="preserve">Move the Directory into </w:t>
       </w:r>
-      <w:r>
-        <w:rPr>
-          <w:rFonts w:ascii="Ubuntu Mono" w:hAnsi="Ubuntu Mono" w:eastAsia="Ubuntu Mono" w:cs="Ubuntu Mono"/>
-          <w:b w:val="1"/>
-          <w:bCs w:val="1"/>
-          <w:i w:val="0"/>
-          <w:iCs w:val="0"/>
-          <w:caps w:val="0"/>
-          <w:smallCaps w:val="0"/>
-          <w:noProof w:val="0"/>
+      <w:proofErr w:type="spellStart"/>
+      <w:r>
+        <w:rPr>
+          <w:rFonts w:ascii="Ubuntu Mono" w:eastAsia="Ubuntu Mono" w:hAnsi="Ubuntu Mono" w:cs="Ubuntu Mono"/>
+          <w:b/>
+          <w:bCs/>
           <w:color w:val="374151"/>
           <w:sz w:val="24"/>
           <w:szCs w:val="24"/>
-          <w:lang w:val="en-US"/>
         </w:rPr>
         <w:t>htdocs</w:t>
       </w:r>
-      <w:r>
-        <w:rPr>
-          <w:rFonts w:ascii="system-ui" w:hAnsi="system-ui" w:eastAsia="system-ui" w:cs="system-ui"/>
-          <w:b w:val="1"/>
-          <w:bCs w:val="1"/>
-          <w:i w:val="0"/>
-          <w:iCs w:val="0"/>
-          <w:caps w:val="0"/>
-          <w:smallCaps w:val="0"/>
-          <w:noProof w:val="0"/>
+      <w:proofErr w:type="spellEnd"/>
+      <w:r>
+        <w:rPr>
+          <w:rFonts w:ascii="system-ui" w:eastAsia="system-ui" w:hAnsi="system-ui" w:cs="system-ui"/>
+          <w:b/>
+          <w:bCs/>
           <w:color w:val="374151"/>
           <w:sz w:val="24"/>
           <w:szCs w:val="24"/>
-          <w:lang w:val="en-US"/>
         </w:rPr>
         <w:t>:</w:t>
       </w:r>
       <w:r>
         <w:rPr>
-          <w:rFonts w:ascii="system-ui" w:hAnsi="system-ui" w:eastAsia="system-ui" w:cs="system-ui"/>
-          <w:b w:val="0"/>
-          <w:bCs w:val="0"/>
-          <w:i w:val="0"/>
-          <w:iCs w:val="0"/>
-          <w:caps w:val="0"/>
-          <w:smallCaps w:val="0"/>
-          <w:noProof w:val="0"/>
+          <w:rFonts w:ascii="system-ui" w:eastAsia="system-ui" w:hAnsi="system-ui" w:cs="system-ui"/>
           <w:color w:val="374151"/>
           <w:sz w:val="24"/>
           <w:szCs w:val="24"/>
-          <w:lang w:val="en-US"/>
         </w:rPr>
         <w:t xml:space="preserve"> After cloning, you should have a directory named </w:t>
       </w:r>
-      <w:r>
-        <w:rPr>
-          <w:rFonts w:ascii="Ubuntu Mono" w:hAnsi="Ubuntu Mono" w:eastAsia="Ubuntu Mono" w:cs="Ubuntu Mono"/>
-          <w:b w:val="1"/>
-          <w:bCs w:val="1"/>
-          <w:i w:val="0"/>
-          <w:iCs w:val="0"/>
-          <w:caps w:val="0"/>
-          <w:smallCaps w:val="0"/>
-          <w:noProof w:val="0"/>
+      <w:proofErr w:type="spellStart"/>
+      <w:r>
+        <w:rPr>
+          <w:rFonts w:ascii="Ubuntu Mono" w:eastAsia="Ubuntu Mono" w:hAnsi="Ubuntu Mono" w:cs="Ubuntu Mono"/>
+          <w:b/>
+          <w:bCs/>
           <w:color w:val="374151"/>
           <w:sz w:val="24"/>
           <w:szCs w:val="24"/>
-          <w:lang w:val="en-US"/>
         </w:rPr>
         <w:t>aalambana</w:t>
       </w:r>
-      <w:r>
-        <w:rPr>
-          <w:rFonts w:ascii="system-ui" w:hAnsi="system-ui" w:eastAsia="system-ui" w:cs="system-ui"/>
-          <w:b w:val="0"/>
-          <w:bCs w:val="0"/>
-          <w:i w:val="0"/>
-          <w:iCs w:val="0"/>
-          <w:caps w:val="0"/>
-          <w:smallCaps w:val="0"/>
-          <w:noProof w:val="0"/>
+      <w:proofErr w:type="spellEnd"/>
+      <w:r>
+        <w:rPr>
+          <w:rFonts w:ascii="system-ui" w:eastAsia="system-ui" w:hAnsi="system-ui" w:cs="system-ui"/>
           <w:color w:val="374151"/>
           <w:sz w:val="24"/>
           <w:szCs w:val="24"/>
-          <w:lang w:val="en-US"/>
         </w:rPr>
         <w:t xml:space="preserve"> in your current directory. Move it into the </w:t>
       </w:r>
       <w:r>
         <w:rPr>
-          <w:rFonts w:ascii="Ubuntu Mono" w:hAnsi="Ubuntu Mono" w:eastAsia="Ubuntu Mono" w:cs="Ubuntu Mono"/>
-          <w:b w:val="1"/>
-          <w:bCs w:val="1"/>
-          <w:i w:val="0"/>
-          <w:iCs w:val="0"/>
-          <w:caps w:val="0"/>
-          <w:smallCaps w:val="0"/>
-          <w:noProof w:val="0"/>
+          <w:rFonts w:ascii="Ubuntu Mono" w:eastAsia="Ubuntu Mono" w:hAnsi="Ubuntu Mono" w:cs="Ubuntu Mono"/>
+          <w:b/>
+          <w:bCs/>
           <w:color w:val="374151"/>
           <w:sz w:val="24"/>
           <w:szCs w:val="24"/>
-          <w:lang w:val="en-US"/>
         </w:rPr>
         <w:t>C:\xampp8\htdocs\</w:t>
       </w:r>
       <w:r>
         <w:rPr>
-          <w:rFonts w:ascii="system-ui" w:hAnsi="system-ui" w:eastAsia="system-ui" w:cs="system-ui"/>
-          <w:b w:val="0"/>
-          <w:bCs w:val="0"/>
-          <w:i w:val="0"/>
-          <w:iCs w:val="0"/>
-          <w:caps w:val="0"/>
-          <w:smallCaps w:val="0"/>
-          <w:noProof w:val="0"/>
+          <w:rFonts w:ascii="system-ui" w:eastAsia="system-ui" w:hAnsi="system-ui" w:cs="system-ui"/>
           <w:color w:val="374151"/>
           <w:sz w:val="24"/>
           <w:szCs w:val="24"/>
-          <w:lang w:val="en-US"/>
         </w:rPr>
         <w:t xml:space="preserve"> directory using the </w:t>
       </w:r>
       <w:r>
         <w:rPr>
-          <w:rFonts w:ascii="Ubuntu Mono" w:hAnsi="Ubuntu Mono" w:eastAsia="Ubuntu Mono" w:cs="Ubuntu Mono"/>
-          <w:b w:val="1"/>
-          <w:bCs w:val="1"/>
-          <w:i w:val="0"/>
-          <w:iCs w:val="0"/>
-          <w:caps w:val="0"/>
-          <w:smallCaps w:val="0"/>
-          <w:noProof w:val="0"/>
+          <w:rFonts w:ascii="Ubuntu Mono" w:eastAsia="Ubuntu Mono" w:hAnsi="Ubuntu Mono" w:cs="Ubuntu Mono"/>
+          <w:b/>
+          <w:bCs/>
           <w:color w:val="374151"/>
           <w:sz w:val="24"/>
           <w:szCs w:val="24"/>
-          <w:lang w:val="en-US"/>
         </w:rPr>
         <w:t>move</w:t>
       </w:r>
       <w:r>
         <w:rPr>
-          <w:rFonts w:ascii="system-ui" w:hAnsi="system-ui" w:eastAsia="system-ui" w:cs="system-ui"/>
-          <w:b w:val="0"/>
-          <w:bCs w:val="0"/>
-          <w:i w:val="0"/>
-          <w:iCs w:val="0"/>
-          <w:caps w:val="0"/>
-          <w:smallCaps w:val="0"/>
-          <w:noProof w:val="0"/>
+          <w:rFonts w:ascii="system-ui" w:eastAsia="system-ui" w:hAnsi="system-ui" w:cs="system-ui"/>
           <w:color w:val="374151"/>
           <w:sz w:val="24"/>
           <w:szCs w:val="24"/>
-          <w:lang w:val="en-US"/>
         </w:rPr>
         <w:t xml:space="preserve"> command:</w:t>
       </w:r>
@@ -1606,58 +1382,50 @@
       <w:pPr>
         <w:numPr>
           <w:ilvl w:val="1"/>
-          <w:numId w:val="10"/>
-        </w:numPr>
-        <w:spacing w:before="0" w:beforeAutospacing="off" w:after="0" w:afterAutospacing="off"/>
-        <w:jc w:val="left"/>
-        <w:rPr>
-          <w:rFonts w:ascii="Consolas" w:hAnsi="Consolas" w:eastAsia="Consolas" w:cs="Consolas"/>
-          <w:b w:val="0"/>
-          <w:bCs w:val="0"/>
-          <w:i w:val="0"/>
-          <w:iCs w:val="0"/>
-          <w:caps w:val="0"/>
-          <w:smallCaps w:val="0"/>
-          <w:noProof w:val="0"/>
-          <w:color w:val="FFFFFF" w:themeColor="background1" w:themeTint="FF" w:themeShade="FF"/>
-          <w:sz w:val="24"/>
-          <w:szCs w:val="24"/>
-          <w:lang w:val="en-US"/>
-        </w:rPr>
-      </w:pPr>
-      <w:r>
-        <w:rPr>
-          <w:rFonts w:ascii="Consolas" w:hAnsi="Consolas" w:eastAsia="Consolas" w:cs="Consolas"/>
-          <w:b w:val="0"/>
-          <w:bCs w:val="0"/>
-          <w:i w:val="0"/>
-          <w:iCs w:val="0"/>
-          <w:caps w:val="0"/>
-          <w:smallCaps w:val="0"/>
-          <w:noProof w:val="0"/>
-          <w:color w:val="FFC000" w:themeColor="accent4" w:themeTint="FF" w:themeShade="FF"/>
-          <w:sz w:val="24"/>
-          <w:szCs w:val="24"/>
-          <w:lang w:val="en-US"/>
+          <w:numId w:val="1"/>
+        </w:numPr>
+        <w:spacing w:after="0"/>
+        <w:rPr>
+          <w:rFonts w:ascii="Consolas" w:eastAsia="Consolas" w:hAnsi="Consolas" w:cs="Consolas"/>
+          <w:color w:val="FFFFFF" w:themeColor="background1"/>
+          <w:sz w:val="24"/>
+          <w:szCs w:val="24"/>
+        </w:rPr>
+      </w:pPr>
+      <w:r>
+        <w:rPr>
+          <w:rFonts w:ascii="Consolas" w:eastAsia="Consolas" w:hAnsi="Consolas" w:cs="Consolas"/>
+          <w:color w:val="FFC000" w:themeColor="accent4"/>
+          <w:sz w:val="24"/>
+          <w:szCs w:val="24"/>
         </w:rPr>
         <w:t>move</w:t>
       </w:r>
       <w:r>
         <w:rPr>
-          <w:rFonts w:ascii="Consolas" w:hAnsi="Consolas" w:eastAsia="Consolas" w:cs="Consolas"/>
-          <w:b w:val="0"/>
-          <w:bCs w:val="0"/>
-          <w:i w:val="0"/>
-          <w:iCs w:val="0"/>
-          <w:caps w:val="0"/>
-          <w:smallCaps w:val="0"/>
-          <w:noProof w:val="0"/>
-          <w:color w:val="auto"/>
-          <w:sz w:val="24"/>
-          <w:szCs w:val="24"/>
-          <w:lang w:val="en-US"/>
-        </w:rPr>
-        <w:t xml:space="preserve"> aalambana C:\xampp8\htdocs\</w:t>
+          <w:rFonts w:ascii="Consolas" w:eastAsia="Consolas" w:hAnsi="Consolas" w:cs="Consolas"/>
+          <w:sz w:val="24"/>
+          <w:szCs w:val="24"/>
+        </w:rPr>
+        <w:t xml:space="preserve"> </w:t>
+      </w:r>
+      <w:proofErr w:type="spellStart"/>
+      <w:r>
+        <w:rPr>
+          <w:rFonts w:ascii="Consolas" w:eastAsia="Consolas" w:hAnsi="Consolas" w:cs="Consolas"/>
+          <w:sz w:val="24"/>
+          <w:szCs w:val="24"/>
+        </w:rPr>
+        <w:t>aalambana</w:t>
+      </w:r>
+      <w:proofErr w:type="spellEnd"/>
+      <w:r>
+        <w:rPr>
+          <w:rFonts w:ascii="Consolas" w:eastAsia="Consolas" w:hAnsi="Consolas" w:cs="Consolas"/>
+          <w:sz w:val="24"/>
+          <w:szCs w:val="24"/>
+        </w:rPr>
+        <w:t xml:space="preserve"> C:\xampp8\htdocs\</w:t>
       </w:r>
       <w:r>
         <w:br/>
@@ -1667,72 +1435,45 @@
       <w:pPr>
         <w:numPr>
           <w:ilvl w:val="0"/>
-          <w:numId w:val="10"/>
-        </w:numPr>
-        <w:spacing w:before="0" w:beforeAutospacing="off" w:after="0" w:afterAutospacing="off"/>
-        <w:rPr>
-          <w:rFonts w:ascii="system-ui" w:hAnsi="system-ui" w:eastAsia="system-ui" w:cs="system-ui"/>
-          <w:b w:val="0"/>
-          <w:bCs w:val="0"/>
-          <w:i w:val="0"/>
-          <w:iCs w:val="0"/>
-          <w:caps w:val="0"/>
-          <w:smallCaps w:val="0"/>
-          <w:noProof w:val="0"/>
+          <w:numId w:val="1"/>
+        </w:numPr>
+        <w:spacing w:after="0"/>
+        <w:rPr>
+          <w:rFonts w:ascii="system-ui" w:eastAsia="system-ui" w:hAnsi="system-ui" w:cs="system-ui"/>
           <w:color w:val="374151"/>
           <w:sz w:val="24"/>
           <w:szCs w:val="24"/>
-          <w:lang w:val="en-US"/>
-        </w:rPr>
-      </w:pPr>
-      <w:r>
-        <w:rPr>
-          <w:rFonts w:ascii="system-ui" w:hAnsi="system-ui" w:eastAsia="system-ui" w:cs="system-ui"/>
-          <w:b w:val="0"/>
-          <w:bCs w:val="0"/>
-          <w:i w:val="0"/>
-          <w:iCs w:val="0"/>
-          <w:caps w:val="0"/>
-          <w:smallCaps w:val="0"/>
-          <w:noProof w:val="0"/>
+        </w:rPr>
+      </w:pPr>
+      <w:r>
+        <w:rPr>
+          <w:rFonts w:ascii="system-ui" w:eastAsia="system-ui" w:hAnsi="system-ui" w:cs="system-ui"/>
           <w:color w:val="374151"/>
           <w:sz w:val="24"/>
           <w:szCs w:val="24"/>
-          <w:lang w:val="en-US"/>
-        </w:rPr>
+        </w:rPr>
+        <w:lastRenderedPageBreak/>
         <w:t xml:space="preserve">This assumes that you are still in the directory where the </w:t>
       </w:r>
-      <w:r>
-        <w:rPr>
-          <w:rFonts w:ascii="Ubuntu Mono" w:hAnsi="Ubuntu Mono" w:eastAsia="Ubuntu Mono" w:cs="Ubuntu Mono"/>
-          <w:b w:val="1"/>
-          <w:bCs w:val="1"/>
-          <w:i w:val="0"/>
-          <w:iCs w:val="0"/>
-          <w:caps w:val="0"/>
-          <w:smallCaps w:val="0"/>
-          <w:noProof w:val="0"/>
+      <w:proofErr w:type="spellStart"/>
+      <w:r>
+        <w:rPr>
+          <w:rFonts w:ascii="Ubuntu Mono" w:eastAsia="Ubuntu Mono" w:hAnsi="Ubuntu Mono" w:cs="Ubuntu Mono"/>
+          <w:b/>
+          <w:bCs/>
           <w:color w:val="374151"/>
           <w:sz w:val="24"/>
           <w:szCs w:val="24"/>
-          <w:lang w:val="en-US"/>
         </w:rPr>
         <w:t>aalambana</w:t>
       </w:r>
-      <w:r>
-        <w:rPr>
-          <w:rFonts w:ascii="system-ui" w:hAnsi="system-ui" w:eastAsia="system-ui" w:cs="system-ui"/>
-          <w:b w:val="0"/>
-          <w:bCs w:val="0"/>
-          <w:i w:val="0"/>
-          <w:iCs w:val="0"/>
-          <w:caps w:val="0"/>
-          <w:smallCaps w:val="0"/>
-          <w:noProof w:val="0"/>
+      <w:proofErr w:type="spellEnd"/>
+      <w:r>
+        <w:rPr>
+          <w:rFonts w:ascii="system-ui" w:eastAsia="system-ui" w:hAnsi="system-ui" w:cs="system-ui"/>
           <w:color w:val="374151"/>
           <w:sz w:val="24"/>
           <w:szCs w:val="24"/>
-          <w:lang w:val="en-US"/>
         </w:rPr>
         <w:t xml:space="preserve"> directory was cloned.</w:t>
       </w:r>
@@ -1742,246 +1483,150 @@
         <w:pStyle w:val="ListParagraph"/>
         <w:numPr>
           <w:ilvl w:val="0"/>
-          <w:numId w:val="10"/>
-        </w:numPr>
-        <w:spacing w:before="0" w:beforeAutospacing="off" w:after="0" w:afterAutospacing="off"/>
-        <w:rPr>
-          <w:rFonts w:ascii="system-ui" w:hAnsi="system-ui" w:eastAsia="system-ui" w:cs="system-ui"/>
-          <w:b w:val="0"/>
-          <w:bCs w:val="0"/>
-          <w:i w:val="0"/>
-          <w:iCs w:val="0"/>
-          <w:caps w:val="0"/>
-          <w:smallCaps w:val="0"/>
-          <w:noProof w:val="0"/>
+          <w:numId w:val="1"/>
+        </w:numPr>
+        <w:spacing w:after="0"/>
+        <w:rPr>
+          <w:rFonts w:ascii="system-ui" w:eastAsia="system-ui" w:hAnsi="system-ui" w:cs="system-ui"/>
           <w:color w:val="374151"/>
           <w:sz w:val="24"/>
           <w:szCs w:val="24"/>
-          <w:lang w:val="en-US"/>
-        </w:rPr>
-      </w:pPr>
-      <w:r>
-        <w:rPr>
-          <w:rFonts w:ascii="system-ui" w:hAnsi="system-ui" w:eastAsia="system-ui" w:cs="system-ui"/>
-          <w:b w:val="1"/>
-          <w:bCs w:val="1"/>
-          <w:i w:val="0"/>
-          <w:iCs w:val="0"/>
-          <w:caps w:val="0"/>
-          <w:smallCaps w:val="0"/>
-          <w:noProof w:val="0"/>
+        </w:rPr>
+      </w:pPr>
+      <w:r>
+        <w:rPr>
+          <w:rFonts w:ascii="system-ui" w:eastAsia="system-ui" w:hAnsi="system-ui" w:cs="system-ui"/>
+          <w:b/>
+          <w:bCs/>
           <w:color w:val="374151"/>
           <w:sz w:val="24"/>
           <w:szCs w:val="24"/>
-          <w:lang w:val="en-US"/>
         </w:rPr>
         <w:t>Verify the Setup:</w:t>
       </w:r>
       <w:r>
         <w:rPr>
-          <w:rFonts w:ascii="system-ui" w:hAnsi="system-ui" w:eastAsia="system-ui" w:cs="system-ui"/>
-          <w:b w:val="0"/>
-          <w:bCs w:val="0"/>
-          <w:i w:val="0"/>
-          <w:iCs w:val="0"/>
-          <w:caps w:val="0"/>
-          <w:smallCaps w:val="0"/>
-          <w:noProof w:val="0"/>
+          <w:rFonts w:ascii="system-ui" w:eastAsia="system-ui" w:hAnsi="system-ui" w:cs="system-ui"/>
           <w:color w:val="374151"/>
           <w:sz w:val="24"/>
           <w:szCs w:val="24"/>
-          <w:lang w:val="en-US"/>
         </w:rPr>
         <w:t xml:space="preserve"> Open your web browser and navigate to </w:t>
       </w:r>
-      <w:hyperlink r:id="Ra6297a1337254e2d">
+      <w:hyperlink r:id="rId10">
         <w:r>
           <w:rPr>
             <w:rStyle w:val="Hyperlink"/>
-            <w:rFonts w:ascii="system-ui" w:hAnsi="system-ui" w:eastAsia="system-ui" w:cs="system-ui"/>
-            <w:b w:val="0"/>
-            <w:bCs w:val="0"/>
-            <w:i w:val="0"/>
-            <w:iCs w:val="0"/>
-            <w:caps w:val="0"/>
-            <w:smallCaps w:val="0"/>
-            <w:noProof w:val="0"/>
+            <w:rFonts w:ascii="system-ui" w:eastAsia="system-ui" w:hAnsi="system-ui" w:cs="system-ui"/>
             <w:color w:val="374151"/>
             <w:sz w:val="24"/>
             <w:szCs w:val="24"/>
-            <w:lang w:val="en-US"/>
           </w:rPr>
           <w:t>http://localhost/aalambana</w:t>
         </w:r>
       </w:hyperlink>
       <w:r>
         <w:rPr>
-          <w:rFonts w:ascii="system-ui" w:hAnsi="system-ui" w:eastAsia="system-ui" w:cs="system-ui"/>
-          <w:b w:val="0"/>
-          <w:bCs w:val="0"/>
-          <w:i w:val="0"/>
-          <w:iCs w:val="0"/>
-          <w:caps w:val="0"/>
-          <w:smallCaps w:val="0"/>
-          <w:noProof w:val="0"/>
+          <w:rFonts w:ascii="system-ui" w:eastAsia="system-ui" w:hAnsi="system-ui" w:cs="system-ui"/>
           <w:color w:val="374151"/>
           <w:sz w:val="24"/>
           <w:szCs w:val="24"/>
-          <w:lang w:val="en-US"/>
         </w:rPr>
         <w:t xml:space="preserve">. If everything is set up correctly, you should see the content of the </w:t>
       </w:r>
-      <w:r>
-        <w:rPr>
-          <w:rFonts w:ascii="Ubuntu Mono" w:hAnsi="Ubuntu Mono" w:eastAsia="Ubuntu Mono" w:cs="Ubuntu Mono"/>
-          <w:b w:val="1"/>
-          <w:bCs w:val="1"/>
-          <w:i w:val="0"/>
-          <w:iCs w:val="0"/>
-          <w:caps w:val="0"/>
-          <w:smallCaps w:val="0"/>
-          <w:noProof w:val="0"/>
+      <w:proofErr w:type="spellStart"/>
+      <w:r>
+        <w:rPr>
+          <w:rFonts w:ascii="Ubuntu Mono" w:eastAsia="Ubuntu Mono" w:hAnsi="Ubuntu Mono" w:cs="Ubuntu Mono"/>
+          <w:b/>
+          <w:bCs/>
           <w:color w:val="374151"/>
           <w:sz w:val="24"/>
           <w:szCs w:val="24"/>
-          <w:lang w:val="en-US"/>
         </w:rPr>
         <w:t>aalambana</w:t>
       </w:r>
-      <w:r>
-        <w:rPr>
-          <w:rFonts w:ascii="system-ui" w:hAnsi="system-ui" w:eastAsia="system-ui" w:cs="system-ui"/>
-          <w:b w:val="0"/>
-          <w:bCs w:val="0"/>
-          <w:i w:val="0"/>
-          <w:iCs w:val="0"/>
-          <w:caps w:val="0"/>
-          <w:smallCaps w:val="0"/>
-          <w:noProof w:val="0"/>
+      <w:proofErr w:type="spellEnd"/>
+      <w:r>
+        <w:rPr>
+          <w:rFonts w:ascii="system-ui" w:eastAsia="system-ui" w:hAnsi="system-ui" w:cs="system-ui"/>
           <w:color w:val="374151"/>
           <w:sz w:val="24"/>
           <w:szCs w:val="24"/>
-          <w:lang w:val="en-US"/>
         </w:rPr>
         <w:t xml:space="preserve"> directory.</w:t>
       </w:r>
     </w:p>
     <w:p>
       <w:pPr>
-        <w:pStyle w:val="Normal"/>
-        <w:spacing w:before="0" w:beforeAutospacing="off" w:after="0" w:afterAutospacing="off"/>
-        <w:ind w:left="0"/>
-        <w:rPr>
-          <w:rFonts w:ascii="system-ui" w:hAnsi="system-ui" w:eastAsia="system-ui" w:cs="system-ui"/>
-          <w:b w:val="0"/>
-          <w:bCs w:val="0"/>
-          <w:i w:val="0"/>
-          <w:iCs w:val="0"/>
-          <w:caps w:val="0"/>
-          <w:smallCaps w:val="0"/>
-          <w:noProof w:val="0"/>
+        <w:spacing w:after="0"/>
+        <w:rPr>
+          <w:rFonts w:ascii="system-ui" w:eastAsia="system-ui" w:hAnsi="system-ui" w:cs="system-ui"/>
           <w:color w:val="374151"/>
           <w:sz w:val="24"/>
           <w:szCs w:val="24"/>
-          <w:lang w:val="en-US"/>
-        </w:rPr>
-      </w:pPr>
-    </w:p>
-    <w:p>
-      <w:pPr>
-        <w:rPr>
-          <w:rFonts w:ascii="system-ui" w:hAnsi="system-ui" w:eastAsia="system-ui" w:cs="system-ui"/>
-          <w:b w:val="0"/>
-          <w:bCs w:val="0"/>
-          <w:i w:val="0"/>
-          <w:iCs w:val="0"/>
-          <w:caps w:val="0"/>
-          <w:smallCaps w:val="0"/>
-          <w:noProof w:val="0"/>
-          <w:color w:val="auto"/>
-          <w:sz w:val="22"/>
-          <w:szCs w:val="22"/>
-          <w:lang w:val="en-US"/>
-        </w:rPr>
-      </w:pPr>
-      <w:r>
-        <w:rPr>
-          <w:rFonts w:ascii="system-ui" w:hAnsi="system-ui" w:eastAsia="system-ui" w:cs="system-ui"/>
-          <w:b w:val="0"/>
-          <w:bCs w:val="0"/>
-          <w:i w:val="0"/>
-          <w:iCs w:val="0"/>
-          <w:caps w:val="0"/>
-          <w:smallCaps w:val="0"/>
-          <w:noProof w:val="0"/>
-          <w:color w:val="auto"/>
-          <w:sz w:val="22"/>
-          <w:szCs w:val="22"/>
-          <w:lang w:val="en-US"/>
+        </w:rPr>
+      </w:pPr>
+    </w:p>
+    <w:p>
+      <w:pPr>
+        <w:rPr>
+          <w:rFonts w:ascii="system-ui" w:eastAsia="system-ui" w:hAnsi="system-ui" w:cs="system-ui"/>
+        </w:rPr>
+      </w:pPr>
+      <w:r>
+        <w:rPr>
+          <w:rFonts w:ascii="system-ui" w:eastAsia="system-ui" w:hAnsi="system-ui" w:cs="system-ui"/>
         </w:rPr>
         <w:t xml:space="preserve">These steps assume that you have the necessary permissions to write to the </w:t>
       </w:r>
       <w:r>
         <w:rPr>
-          <w:rFonts w:ascii="Ubuntu Mono" w:hAnsi="Ubuntu Mono" w:eastAsia="Ubuntu Mono" w:cs="Ubuntu Mono"/>
-          <w:b w:val="1"/>
-          <w:bCs w:val="1"/>
-          <w:i w:val="0"/>
-          <w:iCs w:val="0"/>
-          <w:caps w:val="0"/>
-          <w:smallCaps w:val="0"/>
-          <w:noProof w:val="0"/>
-          <w:color w:val="auto"/>
-          <w:sz w:val="22"/>
-          <w:szCs w:val="22"/>
-          <w:lang w:val="en-US"/>
+          <w:rFonts w:ascii="Ubuntu Mono" w:eastAsia="Ubuntu Mono" w:hAnsi="Ubuntu Mono" w:cs="Ubuntu Mono"/>
+          <w:b/>
+          <w:bCs/>
         </w:rPr>
         <w:t>C:\xampp8\htdocs\</w:t>
       </w:r>
       <w:r>
         <w:rPr>
-          <w:rFonts w:ascii="system-ui" w:hAnsi="system-ui" w:eastAsia="system-ui" w:cs="system-ui"/>
-          <w:b w:val="0"/>
-          <w:bCs w:val="0"/>
-          <w:i w:val="0"/>
-          <w:iCs w:val="0"/>
-          <w:caps w:val="0"/>
-          <w:smallCaps w:val="0"/>
-          <w:noProof w:val="0"/>
-          <w:color w:val="auto"/>
-          <w:sz w:val="22"/>
-          <w:szCs w:val="22"/>
-          <w:lang w:val="en-US"/>
-        </w:rPr>
-        <w:t xml:space="preserve"> directory have already install XAMPP and Apache / MySQL running. If you encounter any permission issues, you might need to run the Command Prompt as an administrator.</w:t>
-      </w:r>
-    </w:p>
-    <w:p>
-      <w:pPr>
-        <w:pStyle w:val="Normal"/>
-        <w:rPr>
-          <w:rFonts w:ascii="system-ui" w:hAnsi="system-ui" w:eastAsia="system-ui" w:cs="system-ui"/>
-          <w:noProof w:val="0"/>
-          <w:color w:val="auto"/>
-          <w:lang w:val="en-US"/>
-        </w:rPr>
-      </w:pPr>
-      <w:r>
-        <w:rPr>
-          <w:rFonts w:ascii="system-ui" w:hAnsi="system-ui" w:eastAsia="system-ui" w:cs="system-ui"/>
-          <w:noProof w:val="0"/>
-          <w:color w:val="auto"/>
-          <w:lang w:val="en-US"/>
+          <w:rFonts w:ascii="system-ui" w:eastAsia="system-ui" w:hAnsi="system-ui" w:cs="system-ui"/>
+        </w:rPr>
+        <w:t xml:space="preserve"> directory have already </w:t>
+      </w:r>
+      <w:proofErr w:type="gramStart"/>
+      <w:r>
+        <w:rPr>
+          <w:rFonts w:ascii="system-ui" w:eastAsia="system-ui" w:hAnsi="system-ui" w:cs="system-ui"/>
+        </w:rPr>
+        <w:t>install</w:t>
+      </w:r>
+      <w:proofErr w:type="gramEnd"/>
+      <w:r>
+        <w:rPr>
+          <w:rFonts w:ascii="system-ui" w:eastAsia="system-ui" w:hAnsi="system-ui" w:cs="system-ui"/>
+        </w:rPr>
+        <w:t xml:space="preserve"> XAMPP and Apache / MySQL running. If you encounter any permission issues, you might need to run the Command Prompt as an administrator.</w:t>
+      </w:r>
+    </w:p>
+    <w:p>
+      <w:pPr>
+        <w:rPr>
+          <w:rFonts w:ascii="system-ui" w:eastAsia="system-ui" w:hAnsi="system-ui" w:cs="system-ui"/>
+        </w:rPr>
+      </w:pPr>
+      <w:r>
+        <w:rPr>
+          <w:rFonts w:ascii="system-ui" w:eastAsia="system-ui" w:hAnsi="system-ui" w:cs="system-ui"/>
         </w:rPr>
         <w:t>Additionally, make sure to replace the repository URL with the correct URL for the repository you want to clone.</w:t>
       </w:r>
     </w:p>
     <w:p>
       <w:pPr>
-        <w:pStyle w:val="Normal"/>
-        <w:rPr>
-          <w:b w:val="1"/>
-          <w:bCs w:val="1"/>
+        <w:rPr>
+          <w:b/>
+          <w:bCs/>
         </w:rPr>
       </w:pPr>
     </w:p>
@@ -1989,8 +1634,320 @@
       <w:pPr>
         <w:pStyle w:val="Heading2"/>
       </w:pPr>
-      <w:bookmarkStart w:name="_Launching_startup_home" w:id="1"/>
-      <w:bookmarkEnd w:id="1"/>
+      <w:bookmarkStart w:id="4" w:name="_Installing_Needed_Libraries"/>
+      <w:bookmarkEnd w:id="4"/>
+      <w:r>
+        <w:t>Installing</w:t>
+      </w:r>
+      <w:r>
+        <w:t xml:space="preserve"> Needed Libraries</w:t>
+      </w:r>
+      <w:r>
+        <w:t xml:space="preserve"> (</w:t>
+      </w:r>
+      <w:r>
+        <w:t xml:space="preserve">Composer, </w:t>
+      </w:r>
+      <w:r>
+        <w:t>Bootstrap, Stripe)</w:t>
+      </w:r>
+    </w:p>
+    <w:p/>
+    <w:p>
+      <w:r>
+        <w:rPr>
+          <w:b/>
+          <w:bCs/>
+        </w:rPr>
+        <w:t>Step 1: Install Composer</w:t>
+      </w:r>
+    </w:p>
+    <w:p>
+      <w:pPr>
+        <w:numPr>
+          <w:ilvl w:val="0"/>
+          <w:numId w:val="11"/>
+        </w:numPr>
+      </w:pPr>
+      <w:r>
+        <w:t>Go to the official Composer website: getcomposer.org/download.</w:t>
+      </w:r>
+    </w:p>
+    <w:p>
+      <w:pPr>
+        <w:numPr>
+          <w:ilvl w:val="0"/>
+          <w:numId w:val="11"/>
+        </w:numPr>
+      </w:pPr>
+      <w:r>
+        <w:t>Follow the installation instructions for your operating system (Windows, macOS, or Linux).</w:t>
+      </w:r>
+    </w:p>
+    <w:p>
+      <w:pPr>
+        <w:numPr>
+          <w:ilvl w:val="0"/>
+          <w:numId w:val="11"/>
+        </w:numPr>
+      </w:pPr>
+      <w:r>
+        <w:t>After installation, open a terminal or command prompt window.</w:t>
+      </w:r>
+    </w:p>
+    <w:p>
+      <w:pPr>
+        <w:numPr>
+          <w:ilvl w:val="0"/>
+          <w:numId w:val="11"/>
+        </w:numPr>
+      </w:pPr>
+      <w:r>
+        <w:t xml:space="preserve">Open the terminal or command prompt and navigate to this directory using the </w:t>
+      </w:r>
+      <w:r>
+        <w:rPr>
+          <w:b/>
+          <w:bCs/>
+        </w:rPr>
+        <w:t>cd</w:t>
+      </w:r>
+      <w:r>
+        <w:t xml:space="preserve"> command.</w:t>
+      </w:r>
+    </w:p>
+    <w:p>
+      <w:pPr>
+        <w:ind w:left="720"/>
+      </w:pPr>
+      <w:r>
+        <w:tab/>
+      </w:r>
+      <w:r>
+        <w:t>C:\xampp\htdocs\alambana</w:t>
+      </w:r>
+    </w:p>
+    <w:p>
+      <w:pPr>
+        <w:ind w:left="720"/>
+      </w:pPr>
+      <w:r>
+        <w:t xml:space="preserve">And enter the command: composer </w:t>
+      </w:r>
+      <w:proofErr w:type="gramStart"/>
+      <w:r>
+        <w:t>install</w:t>
+      </w:r>
+      <w:proofErr w:type="gramEnd"/>
+    </w:p>
+    <w:p>
+      <w:r>
+        <w:rPr>
+          <w:b/>
+          <w:bCs/>
+        </w:rPr>
+        <w:t xml:space="preserve">Step 3: Install Bootstrap </w:t>
+      </w:r>
+      <w:proofErr w:type="gramStart"/>
+      <w:r>
+        <w:rPr>
+          <w:b/>
+          <w:bCs/>
+        </w:rPr>
+        <w:t>library</w:t>
+      </w:r>
+      <w:proofErr w:type="gramEnd"/>
+    </w:p>
+    <w:p>
+      <w:pPr>
+        <w:numPr>
+          <w:ilvl w:val="0"/>
+          <w:numId w:val="13"/>
+        </w:numPr>
+      </w:pPr>
+      <w:r>
+        <w:t xml:space="preserve">In the </w:t>
+      </w:r>
+      <w:r>
+        <w:t>same directory</w:t>
+      </w:r>
+      <w:r>
+        <w:t>, type the following command and press Enter:</w:t>
+      </w:r>
+    </w:p>
+    <w:p>
+      <w:r>
+        <w:tab/>
+      </w:r>
+      <w:r>
+        <w:tab/>
+      </w:r>
+      <w:proofErr w:type="gramStart"/>
+      <w:r>
+        <w:t>composer</w:t>
+      </w:r>
+      <w:proofErr w:type="gramEnd"/>
+      <w:r>
+        <w:t xml:space="preserve"> require </w:t>
+      </w:r>
+      <w:proofErr w:type="spellStart"/>
+      <w:r>
+        <w:t>twbs</w:t>
+      </w:r>
+      <w:proofErr w:type="spellEnd"/>
+      <w:r>
+        <w:t xml:space="preserve">/bootstrap </w:t>
+      </w:r>
+    </w:p>
+    <w:p>
+      <w:pPr>
+        <w:numPr>
+          <w:ilvl w:val="0"/>
+          <w:numId w:val="13"/>
+        </w:numPr>
+      </w:pPr>
+      <w:proofErr w:type="gramStart"/>
+      <w:r>
+        <w:t>Composer</w:t>
+      </w:r>
+      <w:proofErr w:type="gramEnd"/>
+      <w:r>
+        <w:t xml:space="preserve"> will download and install Bootstrap and its dependencies into your project directory.</w:t>
+      </w:r>
+    </w:p>
+    <w:p>
+      <w:r>
+        <w:rPr>
+          <w:b/>
+          <w:bCs/>
+        </w:rPr>
+        <w:t xml:space="preserve">Step 4: Install Stripe </w:t>
+      </w:r>
+      <w:proofErr w:type="gramStart"/>
+      <w:r>
+        <w:rPr>
+          <w:b/>
+          <w:bCs/>
+        </w:rPr>
+        <w:t>library</w:t>
+      </w:r>
+      <w:proofErr w:type="gramEnd"/>
+    </w:p>
+    <w:p>
+      <w:pPr>
+        <w:numPr>
+          <w:ilvl w:val="0"/>
+          <w:numId w:val="14"/>
+        </w:numPr>
+      </w:pPr>
+      <w:r>
+        <w:t xml:space="preserve">In the </w:t>
+      </w:r>
+      <w:r>
+        <w:t>same directory</w:t>
+      </w:r>
+      <w:r>
+        <w:t>, type the following command and press Enter:</w:t>
+      </w:r>
+    </w:p>
+    <w:p>
+      <w:r>
+        <w:tab/>
+      </w:r>
+      <w:r>
+        <w:tab/>
+      </w:r>
+      <w:proofErr w:type="gramStart"/>
+      <w:r>
+        <w:t>composer</w:t>
+      </w:r>
+      <w:proofErr w:type="gramEnd"/>
+      <w:r>
+        <w:t xml:space="preserve"> require stripe/stripe-</w:t>
+      </w:r>
+      <w:proofErr w:type="spellStart"/>
+      <w:r>
+        <w:t>php</w:t>
+      </w:r>
+      <w:proofErr w:type="spellEnd"/>
+      <w:r>
+        <w:t xml:space="preserve"> </w:t>
+      </w:r>
+    </w:p>
+    <w:p>
+      <w:pPr>
+        <w:numPr>
+          <w:ilvl w:val="0"/>
+          <w:numId w:val="14"/>
+        </w:numPr>
+      </w:pPr>
+      <w:proofErr w:type="gramStart"/>
+      <w:r>
+        <w:t>Composer</w:t>
+      </w:r>
+      <w:proofErr w:type="gramEnd"/>
+      <w:r>
+        <w:t xml:space="preserve"> will download and install the Stripe PHP library and its dependencies into your project directory.</w:t>
+      </w:r>
+    </w:p>
+    <w:p>
+      <w:pPr>
+        <w:rPr>
+          <w:b/>
+          <w:bCs/>
+        </w:rPr>
+      </w:pPr>
+      <w:r>
+        <w:rPr>
+          <w:b/>
+          <w:bCs/>
+        </w:rPr>
+        <w:t>IF NOT WORKING</w:t>
+      </w:r>
+    </w:p>
+    <w:p>
+      <w:r>
+        <w:tab/>
+        <w:t xml:space="preserve">If you are getting </w:t>
+      </w:r>
+      <w:r>
+        <w:t>errors</w:t>
+      </w:r>
+      <w:r>
+        <w:t xml:space="preserve"> installing the libraries go into the actual file</w:t>
+      </w:r>
+      <w:r>
+        <w:t xml:space="preserve"> called php.ini (not in the terminal directory)</w:t>
+      </w:r>
+      <w:r>
+        <w:t xml:space="preserve"> in </w:t>
+      </w:r>
+      <w:r>
+        <w:t>C:\xampp\</w:t>
+      </w:r>
+      <w:r>
+        <w:t>php</w:t>
+      </w:r>
+      <w:r>
+        <w:t>\</w:t>
+      </w:r>
+      <w:r>
+        <w:t>php.ini</w:t>
+      </w:r>
+    </w:p>
+    <w:p>
+      <w:r>
+        <w:lastRenderedPageBreak/>
+        <w:t>and delete the semicolon in front of extension=zip</w:t>
+      </w:r>
+    </w:p>
+    <w:p/>
+    <w:p>
+      <w:pPr>
+        <w:pStyle w:val="Heading2"/>
+      </w:pPr>
+      <w:bookmarkStart w:id="5" w:name="_Launching_startup_home"/>
+      <w:bookmarkEnd w:id="5"/>
       <w:r>
         <w:t>Launch</w:t>
       </w:r>
@@ -2048,171 +2005,69 @@
       <w:pPr>
         <w:numPr>
           <w:ilvl w:val="0"/>
-          <w:numId w:val="4"/>
-        </w:numPr>
-        <w:rPr/>
-      </w:pPr>
-      <w:r>
-        <w:rPr>
-          <w:b w:val="1"/>
-          <w:bCs w:val="1"/>
+          <w:numId w:val="5"/>
+        </w:numPr>
+      </w:pPr>
+      <w:r>
+        <w:rPr>
+          <w:b/>
+          <w:bCs/>
         </w:rPr>
         <w:t>Place the Files:</w:t>
       </w:r>
       <w:r>
-        <w:rPr/>
         <w:t xml:space="preserve"> Copy </w:t>
       </w:r>
-      <w:hyperlink r:id="Rf758e2bf643349a3">
+      <w:hyperlink r:id="rId11">
         <w:r>
           <w:rPr>
             <w:rStyle w:val="Hyperlink"/>
-            <w:b w:val="1"/>
-            <w:bCs w:val="1"/>
+            <w:b/>
+            <w:bCs/>
           </w:rPr>
           <w:t>PHP-Launcher.sh</w:t>
         </w:r>
       </w:hyperlink>
       <w:r>
-        <w:rPr/>
         <w:t xml:space="preserve"> </w:t>
       </w:r>
       <w:r>
-        <w:rPr/>
         <w:t>file into your</w:t>
       </w:r>
       <w:r>
-        <w:rPr/>
         <w:t xml:space="preserve"> </w:t>
       </w:r>
-      <w:r>
-        <w:rPr>
-          <w:b w:val="1"/>
-          <w:bCs w:val="1"/>
+      <w:proofErr w:type="spellStart"/>
+      <w:r>
+        <w:rPr>
+          <w:b/>
+          <w:bCs/>
         </w:rPr>
         <w:t>index.php</w:t>
       </w:r>
-      <w:r>
-        <w:rPr/>
+      <w:proofErr w:type="spellEnd"/>
+      <w:r>
         <w:t xml:space="preserve"> </w:t>
       </w:r>
       <w:r>
         <w:rPr>
-          <w:rFonts w:ascii="Consolas" w:hAnsi="Consolas" w:eastAsia="Consolas" w:cs="Consolas"/>
-          <w:b w:val="0"/>
-          <w:bCs w:val="0"/>
-          <w:i w:val="0"/>
-          <w:iCs w:val="0"/>
-          <w:caps w:val="0"/>
-          <w:smallCaps w:val="0"/>
-          <w:noProof w:val="0"/>
-          <w:color w:val="auto"/>
-          <w:sz w:val="24"/>
-          <w:szCs w:val="24"/>
-          <w:lang w:val="en-US"/>
+          <w:rFonts w:ascii="Consolas" w:eastAsia="Consolas" w:hAnsi="Consolas" w:cs="Consolas"/>
+          <w:sz w:val="24"/>
+          <w:szCs w:val="24"/>
         </w:rPr>
         <w:t>C:\xampp8\htdocs\</w:t>
       </w:r>
       <w:r>
-        <w:rPr/>
         <w:t xml:space="preserve"> </w:t>
       </w:r>
       <w:r>
-        <w:rPr/>
-        <w:t xml:space="preserve">file </w:t>
-      </w:r>
-      <w:r>
-        <w:rPr/>
-        <w:t xml:space="preserve">directory </w:t>
-      </w:r>
-      <w:r>
-        <w:rPr/>
-        <w:t>is</w:t>
-      </w:r>
-      <w:r>
-        <w:rPr/>
-        <w:t xml:space="preserve"> </w:t>
-      </w:r>
-      <w:r>
-        <w:rPr/>
+        <w:t xml:space="preserve">file directory </w:t>
+      </w:r>
+      <w:r>
+        <w:t xml:space="preserve">is </w:t>
+      </w:r>
+      <w:r>
         <w:t>where you want to run the script.</w:t>
-      </w:r>
-    </w:p>
-    <w:p>
-      <w:pPr>
-        <w:numPr>
-          <w:ilvl w:val="0"/>
-          <w:numId w:val="4"/>
-        </w:numPr>
-        <w:rPr/>
-      </w:pPr>
-      <w:r>
-        <w:rPr>
-          <w:b w:val="1"/>
-          <w:bCs w:val="1"/>
-        </w:rPr>
-        <w:t>Ensure XAMPP is Running:</w:t>
-      </w:r>
-      <w:r>
-        <w:rPr/>
-        <w:t xml:space="preserve"> Before executing the script, ensure that XAMPP's Apache and MySQL services are running.</w:t>
-      </w:r>
-    </w:p>
-    <w:p>
-      <w:pPr>
-        <w:numPr>
-          <w:ilvl w:val="0"/>
-          <w:numId w:val="4"/>
-        </w:numPr>
-        <w:rPr/>
-      </w:pPr>
-      <w:r>
-        <w:rPr>
-          <w:b w:val="1"/>
-          <w:bCs w:val="1"/>
-        </w:rPr>
-        <w:t>Double-Click the Script:</w:t>
-      </w:r>
-      <w:r>
-        <w:rPr/>
-        <w:t xml:space="preserve"> Simply double-click the </w:t>
-      </w:r>
-      <w:r>
-        <w:rPr>
-          <w:b w:val="1"/>
-          <w:bCs w:val="1"/>
-        </w:rPr>
-        <w:t>PHP-Launcher.sh</w:t>
-      </w:r>
-      <w:r>
-        <w:rPr/>
-        <w:t xml:space="preserve"> file. The script will execute, and your default web browser should open, displaying the </w:t>
-      </w:r>
-      <w:r>
-        <w:rPr>
-          <w:b w:val="1"/>
-          <w:bCs w:val="1"/>
-        </w:rPr>
-        <w:t>index.php</w:t>
-      </w:r>
-      <w:r>
-        <w:rPr/>
-        <w:t xml:space="preserve"> page.</w:t>
-      </w:r>
-    </w:p>
-    <w:p>
-      <w:pPr>
-        <w:rPr>
-          <w:b/>
-          <w:bCs/>
-        </w:rPr>
-      </w:pPr>
-      <w:r>
-        <w:rPr>
-          <w:b/>
-          <w:bCs/>
-        </w:rPr>
-        <w:t>For Mac/Linux:</w:t>
       </w:r>
     </w:p>
     <w:p>
@@ -2227,32 +2082,10 @@
           <w:b/>
           <w:bCs/>
         </w:rPr>
-        <w:t>Place the Files:</w:t>
-      </w:r>
-      <w:r>
-        <w:t xml:space="preserve"> Copy both </w:t>
-      </w:r>
-      <w:r>
-        <w:rPr>
-          <w:b/>
-          <w:bCs/>
-        </w:rPr>
-        <w:t>PHP-Launcher.sh</w:t>
-      </w:r>
-      <w:r>
-        <w:t xml:space="preserve"> and your </w:t>
-      </w:r>
-      <w:proofErr w:type="spellStart"/>
-      <w:r>
-        <w:rPr>
-          <w:b/>
-          <w:bCs/>
-        </w:rPr>
-        <w:t>index.php</w:t>
-      </w:r>
-      <w:proofErr w:type="spellEnd"/>
-      <w:r>
-        <w:t xml:space="preserve"> file into the directory where you want to run the script.</w:t>
+        <w:t>Ensure XAMPP is Running:</w:t>
+      </w:r>
+      <w:r>
+        <w:t xml:space="preserve"> Before executing the script, ensure that XAMPP's Apache and MySQL services are running.</w:t>
       </w:r>
     </w:p>
     <w:p>
@@ -2267,89 +2100,30 @@
           <w:b/>
           <w:bCs/>
         </w:rPr>
-        <w:t>Ensure XAMPP is Running:</w:t>
-      </w:r>
-      <w:r>
-        <w:t xml:space="preserve"> Before executing the script, ensure that XAMPP's Apache and MySQL services are running.</w:t>
-      </w:r>
-    </w:p>
-    <w:p>
-      <w:pPr>
-        <w:numPr>
-          <w:ilvl w:val="0"/>
-          <w:numId w:val="5"/>
-        </w:numPr>
-        <w:rPr/>
-      </w:pPr>
+        <w:t>Double-Click the Script:</w:t>
+      </w:r>
+      <w:r>
+        <w:t xml:space="preserve"> Simply double-click the </w:t>
+      </w:r>
+      <w:r>
+        <w:rPr>
+          <w:b/>
+          <w:bCs/>
+        </w:rPr>
+        <w:t>PHP-Launcher.sh</w:t>
+      </w:r>
+      <w:r>
+        <w:t xml:space="preserve"> file. The script will execute, and your default web browser should open, displaying the </w:t>
+      </w:r>
       <w:proofErr w:type="spellStart"/>
       <w:r>
         <w:rPr>
-          <w:b w:val="1"/>
-          <w:bCs w:val="1"/>
-        </w:rPr>
-        <w:t>Make the Script Executable:</w:t>
-      </w:r>
-      <w:r>
-        <w:rPr/>
-        <w:t xml:space="preserve"> If you </w:t>
-      </w:r>
-      <w:r>
-        <w:rPr/>
-        <w:t>haven't</w:t>
-      </w:r>
-      <w:r>
-        <w:rPr/>
-        <w:t xml:space="preserve"> already made the script executable, open a Terminal, navigate to the script directory, and run:</w:t>
+          <w:b/>
+          <w:bCs/>
+        </w:rPr>
+        <w:t>index.php</w:t>
       </w:r>
       <w:proofErr w:type="spellEnd"/>
-    </w:p>
-    <w:p>
-      <w:proofErr w:type="spellStart"/>
-      <w:r>
-        <w:lastRenderedPageBreak/>
-        <w:t>chmod</w:t>
-      </w:r>
-      <w:proofErr w:type="spellEnd"/>
-      <w:r>
-        <w:t xml:space="preserve"> +x PHP-Launcher.sh </w:t>
-      </w:r>
-    </w:p>
-    <w:p>
-      <w:pPr>
-        <w:numPr>
-          <w:ilvl w:val="0"/>
-          <w:numId w:val="5"/>
-        </w:numPr>
-      </w:pPr>
-      <w:r>
-        <w:rPr>
-          <w:b/>
-          <w:bCs/>
-        </w:rPr>
-        <w:t>Double-Click the Script:</w:t>
-      </w:r>
-      <w:r>
-        <w:t xml:space="preserve"> After making the script executable, you can double-click the </w:t>
-      </w:r>
-      <w:r>
-        <w:rPr>
-          <w:b/>
-          <w:bCs/>
-        </w:rPr>
-        <w:t>PHP-Launcher.sh</w:t>
-      </w:r>
-      <w:r>
-        <w:t xml:space="preserve"> file. The script will execute, and your default web browser should open, displaying the </w:t>
-      </w:r>
-      <w:proofErr w:type="spellStart"/>
-      <w:r>
-        <w:rPr>
-          <w:b/>
-          <w:bCs/>
-        </w:rPr>
-        <w:t>index.php</w:t>
-      </w:r>
-      <w:proofErr w:type="spellEnd"/>
       <w:r>
         <w:t xml:space="preserve"> page.</w:t>
       </w:r>
@@ -2366,7 +2140,7 @@
           <w:b/>
           <w:bCs/>
         </w:rPr>
-        <w:t>Additional Notes:</w:t>
+        <w:t>For Mac/Linux:</w:t>
       </w:r>
     </w:p>
     <w:p>
@@ -2377,6 +2151,147 @@
         </w:numPr>
       </w:pPr>
       <w:r>
+        <w:rPr>
+          <w:b/>
+          <w:bCs/>
+        </w:rPr>
+        <w:t>Place the Files:</w:t>
+      </w:r>
+      <w:r>
+        <w:t xml:space="preserve"> Copy both </w:t>
+      </w:r>
+      <w:r>
+        <w:rPr>
+          <w:b/>
+          <w:bCs/>
+        </w:rPr>
+        <w:t>PHP-Launcher.sh</w:t>
+      </w:r>
+      <w:r>
+        <w:t xml:space="preserve"> and your </w:t>
+      </w:r>
+      <w:proofErr w:type="spellStart"/>
+      <w:r>
+        <w:rPr>
+          <w:b/>
+          <w:bCs/>
+        </w:rPr>
+        <w:t>index.php</w:t>
+      </w:r>
+      <w:proofErr w:type="spellEnd"/>
+      <w:r>
+        <w:t xml:space="preserve"> file into the directory where you want to run the script.</w:t>
+      </w:r>
+    </w:p>
+    <w:p>
+      <w:pPr>
+        <w:numPr>
+          <w:ilvl w:val="0"/>
+          <w:numId w:val="6"/>
+        </w:numPr>
+      </w:pPr>
+      <w:r>
+        <w:rPr>
+          <w:b/>
+          <w:bCs/>
+        </w:rPr>
+        <w:t>Ensure XAMPP is Running:</w:t>
+      </w:r>
+      <w:r>
+        <w:t xml:space="preserve"> Before executing the script, ensure that XAMPP's Apache and MySQL services are running.</w:t>
+      </w:r>
+    </w:p>
+    <w:p>
+      <w:pPr>
+        <w:numPr>
+          <w:ilvl w:val="0"/>
+          <w:numId w:val="6"/>
+        </w:numPr>
+      </w:pPr>
+      <w:r>
+        <w:rPr>
+          <w:b/>
+          <w:bCs/>
+        </w:rPr>
+        <w:t>Make the Script Executable:</w:t>
+      </w:r>
+      <w:r>
+        <w:t xml:space="preserve"> If you haven't already made the script executable, open a Terminal, navigate to the script directory, and run:</w:t>
+      </w:r>
+    </w:p>
+    <w:p>
+      <w:proofErr w:type="spellStart"/>
+      <w:r>
+        <w:t>chmod</w:t>
+      </w:r>
+      <w:proofErr w:type="spellEnd"/>
+      <w:r>
+        <w:t xml:space="preserve"> +x PHP-Launcher.sh </w:t>
+      </w:r>
+    </w:p>
+    <w:p>
+      <w:pPr>
+        <w:numPr>
+          <w:ilvl w:val="0"/>
+          <w:numId w:val="6"/>
+        </w:numPr>
+      </w:pPr>
+      <w:r>
+        <w:rPr>
+          <w:b/>
+          <w:bCs/>
+        </w:rPr>
+        <w:t>Double-Click the Script:</w:t>
+      </w:r>
+      <w:r>
+        <w:t xml:space="preserve"> After making the script executable, you can double-click the </w:t>
+      </w:r>
+      <w:r>
+        <w:rPr>
+          <w:b/>
+          <w:bCs/>
+        </w:rPr>
+        <w:t>PHP-Launcher.sh</w:t>
+      </w:r>
+      <w:r>
+        <w:t xml:space="preserve"> file. The script will execute, and your default web browser should open, displaying the </w:t>
+      </w:r>
+      <w:proofErr w:type="spellStart"/>
+      <w:r>
+        <w:rPr>
+          <w:b/>
+          <w:bCs/>
+        </w:rPr>
+        <w:t>index.php</w:t>
+      </w:r>
+      <w:proofErr w:type="spellEnd"/>
+      <w:r>
+        <w:t xml:space="preserve"> page.</w:t>
+      </w:r>
+    </w:p>
+    <w:p>
+      <w:pPr>
+        <w:rPr>
+          <w:b/>
+          <w:bCs/>
+        </w:rPr>
+      </w:pPr>
+      <w:r>
+        <w:rPr>
+          <w:b/>
+          <w:bCs/>
+        </w:rPr>
+        <w:t>Additional Notes:</w:t>
+      </w:r>
+    </w:p>
+    <w:p>
+      <w:pPr>
+        <w:numPr>
+          <w:ilvl w:val="0"/>
+          <w:numId w:val="7"/>
+        </w:numPr>
+      </w:pPr>
+      <w:r>
         <w:t xml:space="preserve">Ensure that XAMPP is configured correctly, and the </w:t>
       </w:r>
       <w:proofErr w:type="spellStart"/>
@@ -2394,7 +2309,7 @@
     </w:p>
     <w:p/>
     <w:sectPr>
-      <w:pgSz w:w="12240" w:h="15840" w:orient="portrait"/>
+      <w:pgSz w:w="12240" w:h="15840"/>
       <w:pgMar w:top="1440" w:right="1440" w:bottom="1440" w:left="1440" w:header="720" w:footer="720" w:gutter="0"/>
       <w:cols w:space="720"/>
       <w:docGrid w:linePitch="360"/>
@@ -2404,119 +2319,7 @@
 </file>
 
 <file path=word/numbering.xml><?xml version="1.0" encoding="utf-8"?>
-<w:numbering xmlns:wpc="http://schemas.microsoft.com/office/word/2010/wordprocessingCanvas" xmlns:cx="http://schemas.microsoft.com/office/drawing/2014/chartex" xmlns:cx1="http://schemas.microsoft.com/office/drawing/2015/9/8/chartex" xmlns:cx2="http://schemas.microsoft.com/office/drawing/2015/10/21/chartex" xmlns:cx3="http://schemas.microsoft.com/office/drawing/2016/5/9/chartex" xmlns:cx4="http://schemas.microsoft.com/office/drawing/2016/5/10/chartex" xmlns:cx5="http://schemas.microsoft.com/office/drawing/2016/5/11/chartex" xmlns:cx6="http://schemas.microsoft.com/office/drawing/2016/5/12/chartex" xmlns:cx7="http://schemas.microsoft.com/office/drawing/2016/5/13/chartex" xmlns:cx8="http://schemas.microsoft.com/office/drawing/2016/5/14/chartex" xmlns:mc="http://schemas.openxmlformats.org/markup-compatibility/2006" xmlns:aink="http://schemas.microsoft.com/office/drawing/2016/ink" xmlns:am3d="http://schemas.microsoft.com/office/drawing/2017/model3d" xmlns:o="urn:schemas-microsoft-com:office:office" xmlns:oel="http://schemas.microsoft.com/office/2019/extlst" xmlns:r="http://schemas.openxmlformats.org/officeDocument/2006/relationships" xmlns:m="http://schemas.openxmlformats.org/officeDocument/2006/math" xmlns:v="urn:schemas-microsoft-com:vml" xmlns:wp14="http://schemas.microsoft.com/office/word/2010/wordprocessingDrawing" xmlns:wp="http://schemas.openxmlformats.org/drawingml/2006/wordprocessingDrawing" xmlns:w10="urn:schemas-microsoft-com:office:word" xmlns:w="http://schemas.openxmlformats.org/wordprocessingml/2006/main" xmlns:w14="http://schemas.microsoft.com/office/word/2010/wordml" xmlns:w15="http://schemas.microsoft.com/office/word/2012/wordml" xmlns:w16cex="http://schemas.microsoft.com/office/word/2018/wordml/cex" xmlns:w16cid="http://schemas.microsoft.com/office/word/2016/wordml/cid" xmlns:w16="http://schemas.microsoft.com/office/word/2018/wordml" xmlns:w16sdtdh="http://schemas.microsoft.com/office/word/2020/wordml/sdtdatahash" xmlns:w16se="http://schemas.microsoft.com/office/word/2015/wordml/symex" xmlns:wpg="http://schemas.microsoft.com/office/word/2010/wordprocessingGroup" xmlns:wpi="http://schemas.microsoft.com/office/word/2010/wordprocessingInk" xmlns:wne="http://schemas.microsoft.com/office/word/2006/wordml" xmlns:wps="http://schemas.microsoft.com/office/word/2010/wordprocessingShape" mc:Ignorable="w14 w15 w16se w16cid w16 w16cex w16sdtdh wp14">
-  <w:abstractNum xmlns:w="http://schemas.openxmlformats.org/wordprocessingml/2006/main" w:abstractNumId="9">
-    <w:nsid w:val="5d6f9239"/>
-    <w:multiLevelType xmlns:w="http://schemas.openxmlformats.org/wordprocessingml/2006/main" w:val="hybridMultilevel"/>
-    <w:lvl xmlns:w="http://schemas.openxmlformats.org/wordprocessingml/2006/main" w:ilvl="0">
-      <w:start w:val="1"/>
-      <w:numFmt w:val="bullet"/>
-      <w:lvlText w:val=""/>
-      <w:lvlJc w:val="left"/>
-      <w:pPr>
-        <w:ind w:left="720" w:hanging="360"/>
-      </w:pPr>
-      <w:rPr>
-        <w:rFonts w:hint="default" w:ascii="Symbol" w:hAnsi="Symbol"/>
-      </w:rPr>
-    </w:lvl>
-    <w:lvl xmlns:w="http://schemas.openxmlformats.org/wordprocessingml/2006/main" w:ilvl="1">
-      <w:start w:val="1"/>
-      <w:numFmt w:val="bullet"/>
-      <w:lvlText w:val="o"/>
-      <w:lvlJc w:val="left"/>
-      <w:pPr>
-        <w:ind w:left="1440" w:hanging="360"/>
-      </w:pPr>
-      <w:rPr>
-        <w:rFonts w:hint="default" w:ascii="Courier New" w:hAnsi="Courier New"/>
-      </w:rPr>
-    </w:lvl>
-    <w:lvl xmlns:w="http://schemas.openxmlformats.org/wordprocessingml/2006/main" w:ilvl="2">
-      <w:start w:val="1"/>
-      <w:numFmt w:val="bullet"/>
-      <w:lvlText w:val=""/>
-      <w:lvlJc w:val="left"/>
-      <w:pPr>
-        <w:ind w:left="2160" w:hanging="360"/>
-      </w:pPr>
-      <w:rPr>
-        <w:rFonts w:hint="default" w:ascii="Wingdings" w:hAnsi="Wingdings"/>
-      </w:rPr>
-    </w:lvl>
-    <w:lvl xmlns:w="http://schemas.openxmlformats.org/wordprocessingml/2006/main" w:ilvl="3">
-      <w:start w:val="1"/>
-      <w:numFmt w:val="bullet"/>
-      <w:lvlText w:val=""/>
-      <w:lvlJc w:val="left"/>
-      <w:pPr>
-        <w:ind w:left="2880" w:hanging="360"/>
-      </w:pPr>
-      <w:rPr>
-        <w:rFonts w:hint="default" w:ascii="Symbol" w:hAnsi="Symbol"/>
-      </w:rPr>
-    </w:lvl>
-    <w:lvl xmlns:w="http://schemas.openxmlformats.org/wordprocessingml/2006/main" w:ilvl="4">
-      <w:start w:val="1"/>
-      <w:numFmt w:val="bullet"/>
-      <w:lvlText w:val="o"/>
-      <w:lvlJc w:val="left"/>
-      <w:pPr>
-        <w:ind w:left="3600" w:hanging="360"/>
-      </w:pPr>
-      <w:rPr>
-        <w:rFonts w:hint="default" w:ascii="Courier New" w:hAnsi="Courier New"/>
-      </w:rPr>
-    </w:lvl>
-    <w:lvl xmlns:w="http://schemas.openxmlformats.org/wordprocessingml/2006/main" w:ilvl="5">
-      <w:start w:val="1"/>
-      <w:numFmt w:val="bullet"/>
-      <w:lvlText w:val=""/>
-      <w:lvlJc w:val="left"/>
-      <w:pPr>
-        <w:ind w:left="4320" w:hanging="360"/>
-      </w:pPr>
-      <w:rPr>
-        <w:rFonts w:hint="default" w:ascii="Wingdings" w:hAnsi="Wingdings"/>
-      </w:rPr>
-    </w:lvl>
-    <w:lvl xmlns:w="http://schemas.openxmlformats.org/wordprocessingml/2006/main" w:ilvl="6">
-      <w:start w:val="1"/>
-      <w:numFmt w:val="bullet"/>
-      <w:lvlText w:val=""/>
-      <w:lvlJc w:val="left"/>
-      <w:pPr>
-        <w:ind w:left="5040" w:hanging="360"/>
-      </w:pPr>
-      <w:rPr>
-        <w:rFonts w:hint="default" w:ascii="Symbol" w:hAnsi="Symbol"/>
-      </w:rPr>
-    </w:lvl>
-    <w:lvl xmlns:w="http://schemas.openxmlformats.org/wordprocessingml/2006/main" w:ilvl="7">
-      <w:start w:val="1"/>
-      <w:numFmt w:val="bullet"/>
-      <w:lvlText w:val="o"/>
-      <w:lvlJc w:val="left"/>
-      <w:pPr>
-        <w:ind w:left="5760" w:hanging="360"/>
-      </w:pPr>
-      <w:rPr>
-        <w:rFonts w:hint="default" w:ascii="Courier New" w:hAnsi="Courier New"/>
-      </w:rPr>
-    </w:lvl>
-    <w:lvl xmlns:w="http://schemas.openxmlformats.org/wordprocessingml/2006/main" w:ilvl="8">
-      <w:start w:val="1"/>
-      <w:numFmt w:val="bullet"/>
-      <w:lvlText w:val=""/>
-      <w:lvlJc w:val="left"/>
-      <w:pPr>
-        <w:ind w:left="6480" w:hanging="360"/>
-      </w:pPr>
-      <w:rPr>
-        <w:rFonts w:hint="default" w:ascii="Wingdings" w:hAnsi="Wingdings"/>
-      </w:rPr>
-    </w:lvl>
-  </w:abstractNum>
+<w:numbering xmlns:wpc="http://schemas.microsoft.com/office/word/2010/wordprocessingCanvas" xmlns:cx="http://schemas.microsoft.com/office/drawing/2014/chartex" xmlns:cx1="http://schemas.microsoft.com/office/drawing/2015/9/8/chartex" xmlns:cx2="http://schemas.microsoft.com/office/drawing/2015/10/21/chartex" xmlns:cx3="http://schemas.microsoft.com/office/drawing/2016/5/9/chartex" xmlns:cx4="http://schemas.microsoft.com/office/drawing/2016/5/10/chartex" xmlns:cx5="http://schemas.microsoft.com/office/drawing/2016/5/11/chartex" xmlns:cx6="http://schemas.microsoft.com/office/drawing/2016/5/12/chartex" xmlns:cx7="http://schemas.microsoft.com/office/drawing/2016/5/13/chartex" xmlns:cx8="http://schemas.microsoft.com/office/drawing/2016/5/14/chartex" xmlns:mc="http://schemas.openxmlformats.org/markup-compatibility/2006" xmlns:aink="http://schemas.microsoft.com/office/drawing/2016/ink" xmlns:am3d="http://schemas.microsoft.com/office/drawing/2017/model3d" xmlns:o="urn:schemas-microsoft-com:office:office" xmlns:oel="http://schemas.microsoft.com/office/2019/extlst" xmlns:r="http://schemas.openxmlformats.org/officeDocument/2006/relationships" xmlns:m="http://schemas.openxmlformats.org/officeDocument/2006/math" xmlns:v="urn:schemas-microsoft-com:vml" xmlns:wp14="http://schemas.microsoft.com/office/word/2010/wordprocessingDrawing" xmlns:wp="http://schemas.openxmlformats.org/drawingml/2006/wordprocessingDrawing" xmlns:w10="urn:schemas-microsoft-com:office:word" xmlns:w="http://schemas.openxmlformats.org/wordprocessingml/2006/main" xmlns:w14="http://schemas.microsoft.com/office/word/2010/wordml" xmlns:w15="http://schemas.microsoft.com/office/word/2012/wordml" xmlns:w16cex="http://schemas.microsoft.com/office/word/2018/wordml/cex" xmlns:w16cid="http://schemas.microsoft.com/office/word/2016/wordml/cid" xmlns:w16="http://schemas.microsoft.com/office/word/2018/wordml" xmlns:w16du="http://schemas.microsoft.com/office/word/2023/wordml/word16du" xmlns:w16sdtdh="http://schemas.microsoft.com/office/word/2020/wordml/sdtdatahash" xmlns:w16se="http://schemas.microsoft.com/office/word/2015/wordml/symex" xmlns:wpg="http://schemas.microsoft.com/office/word/2010/wordprocessingGroup" xmlns:wpi="http://schemas.microsoft.com/office/word/2010/wordprocessingInk" xmlns:wne="http://schemas.microsoft.com/office/word/2006/wordml" xmlns:wps="http://schemas.microsoft.com/office/word/2010/wordprocessingShape" mc:Ignorable="w14 w15 w16se w16cid w16 w16cex w16sdtdh w16du wp14">
   <w:abstractNum w:abstractNumId="0" w15:restartNumberingAfterBreak="0">
     <w:nsid w:val="06CE32D5"/>
     <w:multiLevelType w:val="hybridMultilevel"/>
@@ -2744,7 +2547,7 @@
         <w:ind w:left="1440" w:hanging="360"/>
       </w:pPr>
       <w:rPr>
-        <w:rFonts w:hint="default" w:ascii="Symbol" w:hAnsi="Symbol"/>
+        <w:rFonts w:ascii="Symbol" w:hAnsi="Symbol" w:hint="default"/>
         <w:sz w:val="20"/>
       </w:rPr>
     </w:lvl>
@@ -2834,6 +2637,232 @@
     </w:lvl>
   </w:abstractNum>
   <w:abstractNum w:abstractNumId="3" w15:restartNumberingAfterBreak="0">
+    <w:nsid w:val="3E382888"/>
+    <w:multiLevelType w:val="multilevel"/>
+    <w:tmpl w:val="3A9E3240"/>
+    <w:lvl w:ilvl="0">
+      <w:start w:val="1"/>
+      <w:numFmt w:val="decimal"/>
+      <w:lvlText w:val="%1."/>
+      <w:lvlJc w:val="left"/>
+      <w:pPr>
+        <w:tabs>
+          <w:tab w:val="num" w:pos="720"/>
+        </w:tabs>
+        <w:ind w:left="720" w:hanging="360"/>
+      </w:pPr>
+    </w:lvl>
+    <w:lvl w:ilvl="1" w:tentative="1">
+      <w:start w:val="1"/>
+      <w:numFmt w:val="decimal"/>
+      <w:lvlText w:val="%2."/>
+      <w:lvlJc w:val="left"/>
+      <w:pPr>
+        <w:tabs>
+          <w:tab w:val="num" w:pos="1440"/>
+        </w:tabs>
+        <w:ind w:left="1440" w:hanging="360"/>
+      </w:pPr>
+    </w:lvl>
+    <w:lvl w:ilvl="2" w:tentative="1">
+      <w:start w:val="1"/>
+      <w:numFmt w:val="decimal"/>
+      <w:lvlText w:val="%3."/>
+      <w:lvlJc w:val="left"/>
+      <w:pPr>
+        <w:tabs>
+          <w:tab w:val="num" w:pos="2160"/>
+        </w:tabs>
+        <w:ind w:left="2160" w:hanging="360"/>
+      </w:pPr>
+    </w:lvl>
+    <w:lvl w:ilvl="3" w:tentative="1">
+      <w:start w:val="1"/>
+      <w:numFmt w:val="decimal"/>
+      <w:lvlText w:val="%4."/>
+      <w:lvlJc w:val="left"/>
+      <w:pPr>
+        <w:tabs>
+          <w:tab w:val="num" w:pos="2880"/>
+        </w:tabs>
+        <w:ind w:left="2880" w:hanging="360"/>
+      </w:pPr>
+    </w:lvl>
+    <w:lvl w:ilvl="4" w:tentative="1">
+      <w:start w:val="1"/>
+      <w:numFmt w:val="decimal"/>
+      <w:lvlText w:val="%5."/>
+      <w:lvlJc w:val="left"/>
+      <w:pPr>
+        <w:tabs>
+          <w:tab w:val="num" w:pos="3600"/>
+        </w:tabs>
+        <w:ind w:left="3600" w:hanging="360"/>
+      </w:pPr>
+    </w:lvl>
+    <w:lvl w:ilvl="5" w:tentative="1">
+      <w:start w:val="1"/>
+      <w:numFmt w:val="decimal"/>
+      <w:lvlText w:val="%6."/>
+      <w:lvlJc w:val="left"/>
+      <w:pPr>
+        <w:tabs>
+          <w:tab w:val="num" w:pos="4320"/>
+        </w:tabs>
+        <w:ind w:left="4320" w:hanging="360"/>
+      </w:pPr>
+    </w:lvl>
+    <w:lvl w:ilvl="6" w:tentative="1">
+      <w:start w:val="1"/>
+      <w:numFmt w:val="decimal"/>
+      <w:lvlText w:val="%7."/>
+      <w:lvlJc w:val="left"/>
+      <w:pPr>
+        <w:tabs>
+          <w:tab w:val="num" w:pos="5040"/>
+        </w:tabs>
+        <w:ind w:left="5040" w:hanging="360"/>
+      </w:pPr>
+    </w:lvl>
+    <w:lvl w:ilvl="7" w:tentative="1">
+      <w:start w:val="1"/>
+      <w:numFmt w:val="decimal"/>
+      <w:lvlText w:val="%8."/>
+      <w:lvlJc w:val="left"/>
+      <w:pPr>
+        <w:tabs>
+          <w:tab w:val="num" w:pos="5760"/>
+        </w:tabs>
+        <w:ind w:left="5760" w:hanging="360"/>
+      </w:pPr>
+    </w:lvl>
+    <w:lvl w:ilvl="8" w:tentative="1">
+      <w:start w:val="1"/>
+      <w:numFmt w:val="decimal"/>
+      <w:lvlText w:val="%9."/>
+      <w:lvlJc w:val="left"/>
+      <w:pPr>
+        <w:tabs>
+          <w:tab w:val="num" w:pos="6480"/>
+        </w:tabs>
+        <w:ind w:left="6480" w:hanging="360"/>
+      </w:pPr>
+    </w:lvl>
+  </w:abstractNum>
+  <w:abstractNum w:abstractNumId="4" w15:restartNumberingAfterBreak="0">
+    <w:nsid w:val="4A445D95"/>
+    <w:multiLevelType w:val="multilevel"/>
+    <w:tmpl w:val="D0A00BD6"/>
+    <w:lvl w:ilvl="0">
+      <w:start w:val="1"/>
+      <w:numFmt w:val="decimal"/>
+      <w:lvlText w:val="%1."/>
+      <w:lvlJc w:val="left"/>
+      <w:pPr>
+        <w:tabs>
+          <w:tab w:val="num" w:pos="720"/>
+        </w:tabs>
+        <w:ind w:left="720" w:hanging="360"/>
+      </w:pPr>
+    </w:lvl>
+    <w:lvl w:ilvl="1" w:tentative="1">
+      <w:start w:val="1"/>
+      <w:numFmt w:val="decimal"/>
+      <w:lvlText w:val="%2."/>
+      <w:lvlJc w:val="left"/>
+      <w:pPr>
+        <w:tabs>
+          <w:tab w:val="num" w:pos="1440"/>
+        </w:tabs>
+        <w:ind w:left="1440" w:hanging="360"/>
+      </w:pPr>
+    </w:lvl>
+    <w:lvl w:ilvl="2" w:tentative="1">
+      <w:start w:val="1"/>
+      <w:numFmt w:val="decimal"/>
+      <w:lvlText w:val="%3."/>
+      <w:lvlJc w:val="left"/>
+      <w:pPr>
+        <w:tabs>
+          <w:tab w:val="num" w:pos="2160"/>
+        </w:tabs>
+        <w:ind w:left="2160" w:hanging="360"/>
+      </w:pPr>
+    </w:lvl>
+    <w:lvl w:ilvl="3" w:tentative="1">
+      <w:start w:val="1"/>
+      <w:numFmt w:val="decimal"/>
+      <w:lvlText w:val="%4."/>
+      <w:lvlJc w:val="left"/>
+      <w:pPr>
+        <w:tabs>
+          <w:tab w:val="num" w:pos="2880"/>
+        </w:tabs>
+        <w:ind w:left="2880" w:hanging="360"/>
+      </w:pPr>
+    </w:lvl>
+    <w:lvl w:ilvl="4" w:tentative="1">
+      <w:start w:val="1"/>
+      <w:numFmt w:val="decimal"/>
+      <w:lvlText w:val="%5."/>
+      <w:lvlJc w:val="left"/>
+      <w:pPr>
+        <w:tabs>
+          <w:tab w:val="num" w:pos="3600"/>
+        </w:tabs>
+        <w:ind w:left="3600" w:hanging="360"/>
+      </w:pPr>
+    </w:lvl>
+    <w:lvl w:ilvl="5" w:tentative="1">
+      <w:start w:val="1"/>
+      <w:numFmt w:val="decimal"/>
+      <w:lvlText w:val="%6."/>
+      <w:lvlJc w:val="left"/>
+      <w:pPr>
+        <w:tabs>
+          <w:tab w:val="num" w:pos="4320"/>
+        </w:tabs>
+        <w:ind w:left="4320" w:hanging="360"/>
+      </w:pPr>
+    </w:lvl>
+    <w:lvl w:ilvl="6" w:tentative="1">
+      <w:start w:val="1"/>
+      <w:numFmt w:val="decimal"/>
+      <w:lvlText w:val="%7."/>
+      <w:lvlJc w:val="left"/>
+      <w:pPr>
+        <w:tabs>
+          <w:tab w:val="num" w:pos="5040"/>
+        </w:tabs>
+        <w:ind w:left="5040" w:hanging="360"/>
+      </w:pPr>
+    </w:lvl>
+    <w:lvl w:ilvl="7" w:tentative="1">
+      <w:start w:val="1"/>
+      <w:numFmt w:val="decimal"/>
+      <w:lvlText w:val="%8."/>
+      <w:lvlJc w:val="left"/>
+      <w:pPr>
+        <w:tabs>
+          <w:tab w:val="num" w:pos="5760"/>
+        </w:tabs>
+        <w:ind w:left="5760" w:hanging="360"/>
+      </w:pPr>
+    </w:lvl>
+    <w:lvl w:ilvl="8" w:tentative="1">
+      <w:start w:val="1"/>
+      <w:numFmt w:val="decimal"/>
+      <w:lvlText w:val="%9."/>
+      <w:lvlJc w:val="left"/>
+      <w:pPr>
+        <w:tabs>
+          <w:tab w:val="num" w:pos="6480"/>
+        </w:tabs>
+        <w:ind w:left="6480" w:hanging="360"/>
+      </w:pPr>
+    </w:lvl>
+  </w:abstractNum>
+  <w:abstractNum w:abstractNumId="5" w15:restartNumberingAfterBreak="0">
     <w:nsid w:val="4E0C78EC"/>
     <w:multiLevelType w:val="multilevel"/>
     <w:tmpl w:val="6D4698F4"/>
@@ -2849,7 +2878,7 @@
         <w:ind w:left="720" w:hanging="360"/>
       </w:pPr>
       <w:rPr>
-        <w:rFonts w:hint="default" w:ascii="Symbol" w:hAnsi="Symbol"/>
+        <w:rFonts w:ascii="Symbol" w:hAnsi="Symbol" w:hint="default"/>
         <w:sz w:val="20"/>
       </w:rPr>
     </w:lvl>
@@ -2865,7 +2894,7 @@
         <w:ind w:left="1440" w:hanging="360"/>
       </w:pPr>
       <w:rPr>
-        <w:rFonts w:hint="default" w:ascii="Symbol" w:hAnsi="Symbol"/>
+        <w:rFonts w:ascii="Symbol" w:hAnsi="Symbol" w:hint="default"/>
         <w:sz w:val="20"/>
       </w:rPr>
     </w:lvl>
@@ -2881,7 +2910,7 @@
         <w:ind w:left="2160" w:hanging="360"/>
       </w:pPr>
       <w:rPr>
-        <w:rFonts w:hint="default" w:ascii="Symbol" w:hAnsi="Symbol"/>
+        <w:rFonts w:ascii="Symbol" w:hAnsi="Symbol" w:hint="default"/>
         <w:sz w:val="20"/>
       </w:rPr>
     </w:lvl>
@@ -2897,7 +2926,7 @@
         <w:ind w:left="2880" w:hanging="360"/>
       </w:pPr>
       <w:rPr>
-        <w:rFonts w:hint="default" w:ascii="Symbol" w:hAnsi="Symbol"/>
+        <w:rFonts w:ascii="Symbol" w:hAnsi="Symbol" w:hint="default"/>
         <w:sz w:val="20"/>
       </w:rPr>
     </w:lvl>
@@ -2913,7 +2942,7 @@
         <w:ind w:left="3600" w:hanging="360"/>
       </w:pPr>
       <w:rPr>
-        <w:rFonts w:hint="default" w:ascii="Symbol" w:hAnsi="Symbol"/>
+        <w:rFonts w:ascii="Symbol" w:hAnsi="Symbol" w:hint="default"/>
         <w:sz w:val="20"/>
       </w:rPr>
     </w:lvl>
@@ -2929,7 +2958,7 @@
         <w:ind w:left="4320" w:hanging="360"/>
       </w:pPr>
       <w:rPr>
-        <w:rFonts w:hint="default" w:ascii="Symbol" w:hAnsi="Symbol"/>
+        <w:rFonts w:ascii="Symbol" w:hAnsi="Symbol" w:hint="default"/>
         <w:sz w:val="20"/>
       </w:rPr>
     </w:lvl>
@@ -2945,7 +2974,7 @@
         <w:ind w:left="5040" w:hanging="360"/>
       </w:pPr>
       <w:rPr>
-        <w:rFonts w:hint="default" w:ascii="Symbol" w:hAnsi="Symbol"/>
+        <w:rFonts w:ascii="Symbol" w:hAnsi="Symbol" w:hint="default"/>
         <w:sz w:val="20"/>
       </w:rPr>
     </w:lvl>
@@ -2961,7 +2990,7 @@
         <w:ind w:left="5760" w:hanging="360"/>
       </w:pPr>
       <w:rPr>
-        <w:rFonts w:hint="default" w:ascii="Symbol" w:hAnsi="Symbol"/>
+        <w:rFonts w:ascii="Symbol" w:hAnsi="Symbol" w:hint="default"/>
         <w:sz w:val="20"/>
       </w:rPr>
     </w:lvl>
@@ -2977,12 +3006,12 @@
         <w:ind w:left="6480" w:hanging="360"/>
       </w:pPr>
       <w:rPr>
-        <w:rFonts w:hint="default" w:ascii="Symbol" w:hAnsi="Symbol"/>
+        <w:rFonts w:ascii="Symbol" w:hAnsi="Symbol" w:hint="default"/>
         <w:sz w:val="20"/>
       </w:rPr>
     </w:lvl>
   </w:abstractNum>
-  <w:abstractNum w:abstractNumId="4" w15:restartNumberingAfterBreak="0">
+  <w:abstractNum w:abstractNumId="6" w15:restartNumberingAfterBreak="0">
     <w:nsid w:val="4F1C22A9"/>
     <w:multiLevelType w:val="multilevel"/>
     <w:tmpl w:val="CE02C168"/>
@@ -3095,7 +3124,7 @@
       </w:pPr>
     </w:lvl>
   </w:abstractNum>
-  <w:abstractNum w:abstractNumId="5" w15:restartNumberingAfterBreak="0">
+  <w:abstractNum w:abstractNumId="7" w15:restartNumberingAfterBreak="0">
     <w:nsid w:val="564907DA"/>
     <w:multiLevelType w:val="multilevel"/>
     <w:tmpl w:val="B4A4AEF4"/>
@@ -3208,7 +3237,346 @@
       </w:pPr>
     </w:lvl>
   </w:abstractNum>
-  <w:abstractNum w:abstractNumId="6" w15:restartNumberingAfterBreak="0">
+  <w:abstractNum w:abstractNumId="8" w15:restartNumberingAfterBreak="0">
+    <w:nsid w:val="5D6F9239"/>
+    <w:multiLevelType w:val="hybridMultilevel"/>
+    <w:tmpl w:val="ABEE7898"/>
+    <w:lvl w:ilvl="0" w:tplc="C0120AF8">
+      <w:start w:val="1"/>
+      <w:numFmt w:val="bullet"/>
+      <w:lvlText w:val=""/>
+      <w:lvlJc w:val="left"/>
+      <w:pPr>
+        <w:ind w:left="720" w:hanging="360"/>
+      </w:pPr>
+      <w:rPr>
+        <w:rFonts w:ascii="Symbol" w:hAnsi="Symbol" w:hint="default"/>
+      </w:rPr>
+    </w:lvl>
+    <w:lvl w:ilvl="1" w:tplc="0C22D1BE">
+      <w:start w:val="1"/>
+      <w:numFmt w:val="bullet"/>
+      <w:lvlText w:val="o"/>
+      <w:lvlJc w:val="left"/>
+      <w:pPr>
+        <w:ind w:left="1440" w:hanging="360"/>
+      </w:pPr>
+      <w:rPr>
+        <w:rFonts w:ascii="Courier New" w:hAnsi="Courier New" w:hint="default"/>
+      </w:rPr>
+    </w:lvl>
+    <w:lvl w:ilvl="2" w:tplc="069A9994">
+      <w:start w:val="1"/>
+      <w:numFmt w:val="bullet"/>
+      <w:lvlText w:val=""/>
+      <w:lvlJc w:val="left"/>
+      <w:pPr>
+        <w:ind w:left="2160" w:hanging="360"/>
+      </w:pPr>
+      <w:rPr>
+        <w:rFonts w:ascii="Wingdings" w:hAnsi="Wingdings" w:hint="default"/>
+      </w:rPr>
+    </w:lvl>
+    <w:lvl w:ilvl="3" w:tplc="5094A718">
+      <w:start w:val="1"/>
+      <w:numFmt w:val="bullet"/>
+      <w:lvlText w:val=""/>
+      <w:lvlJc w:val="left"/>
+      <w:pPr>
+        <w:ind w:left="2880" w:hanging="360"/>
+      </w:pPr>
+      <w:rPr>
+        <w:rFonts w:ascii="Symbol" w:hAnsi="Symbol" w:hint="default"/>
+      </w:rPr>
+    </w:lvl>
+    <w:lvl w:ilvl="4" w:tplc="E7344634">
+      <w:start w:val="1"/>
+      <w:numFmt w:val="bullet"/>
+      <w:lvlText w:val="o"/>
+      <w:lvlJc w:val="left"/>
+      <w:pPr>
+        <w:ind w:left="3600" w:hanging="360"/>
+      </w:pPr>
+      <w:rPr>
+        <w:rFonts w:ascii="Courier New" w:hAnsi="Courier New" w:hint="default"/>
+      </w:rPr>
+    </w:lvl>
+    <w:lvl w:ilvl="5" w:tplc="8F7286A8">
+      <w:start w:val="1"/>
+      <w:numFmt w:val="bullet"/>
+      <w:lvlText w:val=""/>
+      <w:lvlJc w:val="left"/>
+      <w:pPr>
+        <w:ind w:left="4320" w:hanging="360"/>
+      </w:pPr>
+      <w:rPr>
+        <w:rFonts w:ascii="Wingdings" w:hAnsi="Wingdings" w:hint="default"/>
+      </w:rPr>
+    </w:lvl>
+    <w:lvl w:ilvl="6" w:tplc="6D9A4812">
+      <w:start w:val="1"/>
+      <w:numFmt w:val="bullet"/>
+      <w:lvlText w:val=""/>
+      <w:lvlJc w:val="left"/>
+      <w:pPr>
+        <w:ind w:left="5040" w:hanging="360"/>
+      </w:pPr>
+      <w:rPr>
+        <w:rFonts w:ascii="Symbol" w:hAnsi="Symbol" w:hint="default"/>
+      </w:rPr>
+    </w:lvl>
+    <w:lvl w:ilvl="7" w:tplc="6D70E8B6">
+      <w:start w:val="1"/>
+      <w:numFmt w:val="bullet"/>
+      <w:lvlText w:val="o"/>
+      <w:lvlJc w:val="left"/>
+      <w:pPr>
+        <w:ind w:left="5760" w:hanging="360"/>
+      </w:pPr>
+      <w:rPr>
+        <w:rFonts w:ascii="Courier New" w:hAnsi="Courier New" w:hint="default"/>
+      </w:rPr>
+    </w:lvl>
+    <w:lvl w:ilvl="8" w:tplc="0ACECD38">
+      <w:start w:val="1"/>
+      <w:numFmt w:val="bullet"/>
+      <w:lvlText w:val=""/>
+      <w:lvlJc w:val="left"/>
+      <w:pPr>
+        <w:ind w:left="6480" w:hanging="360"/>
+      </w:pPr>
+      <w:rPr>
+        <w:rFonts w:ascii="Wingdings" w:hAnsi="Wingdings" w:hint="default"/>
+      </w:rPr>
+    </w:lvl>
+  </w:abstractNum>
+  <w:abstractNum w:abstractNumId="9" w15:restartNumberingAfterBreak="0">
+    <w:nsid w:val="5F8F433E"/>
+    <w:multiLevelType w:val="multilevel"/>
+    <w:tmpl w:val="DAB4CC50"/>
+    <w:lvl w:ilvl="0">
+      <w:start w:val="1"/>
+      <w:numFmt w:val="decimal"/>
+      <w:lvlText w:val="%1."/>
+      <w:lvlJc w:val="left"/>
+      <w:pPr>
+        <w:tabs>
+          <w:tab w:val="num" w:pos="720"/>
+        </w:tabs>
+        <w:ind w:left="720" w:hanging="360"/>
+      </w:pPr>
+    </w:lvl>
+    <w:lvl w:ilvl="1" w:tentative="1">
+      <w:start w:val="1"/>
+      <w:numFmt w:val="decimal"/>
+      <w:lvlText w:val="%2."/>
+      <w:lvlJc w:val="left"/>
+      <w:pPr>
+        <w:tabs>
+          <w:tab w:val="num" w:pos="1440"/>
+        </w:tabs>
+        <w:ind w:left="1440" w:hanging="360"/>
+      </w:pPr>
+    </w:lvl>
+    <w:lvl w:ilvl="2" w:tentative="1">
+      <w:start w:val="1"/>
+      <w:numFmt w:val="decimal"/>
+      <w:lvlText w:val="%3."/>
+      <w:lvlJc w:val="left"/>
+      <w:pPr>
+        <w:tabs>
+          <w:tab w:val="num" w:pos="2160"/>
+        </w:tabs>
+        <w:ind w:left="2160" w:hanging="360"/>
+      </w:pPr>
+    </w:lvl>
+    <w:lvl w:ilvl="3" w:tentative="1">
+      <w:start w:val="1"/>
+      <w:numFmt w:val="decimal"/>
+      <w:lvlText w:val="%4."/>
+      <w:lvlJc w:val="left"/>
+      <w:pPr>
+        <w:tabs>
+          <w:tab w:val="num" w:pos="2880"/>
+        </w:tabs>
+        <w:ind w:left="2880" w:hanging="360"/>
+      </w:pPr>
+    </w:lvl>
+    <w:lvl w:ilvl="4" w:tentative="1">
+      <w:start w:val="1"/>
+      <w:numFmt w:val="decimal"/>
+      <w:lvlText w:val="%5."/>
+      <w:lvlJc w:val="left"/>
+      <w:pPr>
+        <w:tabs>
+          <w:tab w:val="num" w:pos="3600"/>
+        </w:tabs>
+        <w:ind w:left="3600" w:hanging="360"/>
+      </w:pPr>
+    </w:lvl>
+    <w:lvl w:ilvl="5" w:tentative="1">
+      <w:start w:val="1"/>
+      <w:numFmt w:val="decimal"/>
+      <w:lvlText w:val="%6."/>
+      <w:lvlJc w:val="left"/>
+      <w:pPr>
+        <w:tabs>
+          <w:tab w:val="num" w:pos="4320"/>
+        </w:tabs>
+        <w:ind w:left="4320" w:hanging="360"/>
+      </w:pPr>
+    </w:lvl>
+    <w:lvl w:ilvl="6" w:tentative="1">
+      <w:start w:val="1"/>
+      <w:numFmt w:val="decimal"/>
+      <w:lvlText w:val="%7."/>
+      <w:lvlJc w:val="left"/>
+      <w:pPr>
+        <w:tabs>
+          <w:tab w:val="num" w:pos="5040"/>
+        </w:tabs>
+        <w:ind w:left="5040" w:hanging="360"/>
+      </w:pPr>
+    </w:lvl>
+    <w:lvl w:ilvl="7" w:tentative="1">
+      <w:start w:val="1"/>
+      <w:numFmt w:val="decimal"/>
+      <w:lvlText w:val="%8."/>
+      <w:lvlJc w:val="left"/>
+      <w:pPr>
+        <w:tabs>
+          <w:tab w:val="num" w:pos="5760"/>
+        </w:tabs>
+        <w:ind w:left="5760" w:hanging="360"/>
+      </w:pPr>
+    </w:lvl>
+    <w:lvl w:ilvl="8" w:tentative="1">
+      <w:start w:val="1"/>
+      <w:numFmt w:val="decimal"/>
+      <w:lvlText w:val="%9."/>
+      <w:lvlJc w:val="left"/>
+      <w:pPr>
+        <w:tabs>
+          <w:tab w:val="num" w:pos="6480"/>
+        </w:tabs>
+        <w:ind w:left="6480" w:hanging="360"/>
+      </w:pPr>
+    </w:lvl>
+  </w:abstractNum>
+  <w:abstractNum w:abstractNumId="10" w15:restartNumberingAfterBreak="0">
+    <w:nsid w:val="6647711B"/>
+    <w:multiLevelType w:val="multilevel"/>
+    <w:tmpl w:val="C1821F24"/>
+    <w:lvl w:ilvl="0">
+      <w:start w:val="1"/>
+      <w:numFmt w:val="decimal"/>
+      <w:lvlText w:val="%1."/>
+      <w:lvlJc w:val="left"/>
+      <w:pPr>
+        <w:tabs>
+          <w:tab w:val="num" w:pos="720"/>
+        </w:tabs>
+        <w:ind w:left="720" w:hanging="360"/>
+      </w:pPr>
+    </w:lvl>
+    <w:lvl w:ilvl="1" w:tentative="1">
+      <w:start w:val="1"/>
+      <w:numFmt w:val="decimal"/>
+      <w:lvlText w:val="%2."/>
+      <w:lvlJc w:val="left"/>
+      <w:pPr>
+        <w:tabs>
+          <w:tab w:val="num" w:pos="1440"/>
+        </w:tabs>
+        <w:ind w:left="1440" w:hanging="360"/>
+      </w:pPr>
+    </w:lvl>
+    <w:lvl w:ilvl="2" w:tentative="1">
+      <w:start w:val="1"/>
+      <w:numFmt w:val="decimal"/>
+      <w:lvlText w:val="%3."/>
+      <w:lvlJc w:val="left"/>
+      <w:pPr>
+        <w:tabs>
+          <w:tab w:val="num" w:pos="2160"/>
+        </w:tabs>
+        <w:ind w:left="2160" w:hanging="360"/>
+      </w:pPr>
+    </w:lvl>
+    <w:lvl w:ilvl="3" w:tentative="1">
+      <w:start w:val="1"/>
+      <w:numFmt w:val="decimal"/>
+      <w:lvlText w:val="%4."/>
+      <w:lvlJc w:val="left"/>
+      <w:pPr>
+        <w:tabs>
+          <w:tab w:val="num" w:pos="2880"/>
+        </w:tabs>
+        <w:ind w:left="2880" w:hanging="360"/>
+      </w:pPr>
+    </w:lvl>
+    <w:lvl w:ilvl="4" w:tentative="1">
+      <w:start w:val="1"/>
+      <w:numFmt w:val="decimal"/>
+      <w:lvlText w:val="%5."/>
+      <w:lvlJc w:val="left"/>
+      <w:pPr>
+        <w:tabs>
+          <w:tab w:val="num" w:pos="3600"/>
+        </w:tabs>
+        <w:ind w:left="3600" w:hanging="360"/>
+      </w:pPr>
+    </w:lvl>
+    <w:lvl w:ilvl="5" w:tentative="1">
+      <w:start w:val="1"/>
+      <w:numFmt w:val="decimal"/>
+      <w:lvlText w:val="%6."/>
+      <w:lvlJc w:val="left"/>
+      <w:pPr>
+        <w:tabs>
+          <w:tab w:val="num" w:pos="4320"/>
+        </w:tabs>
+        <w:ind w:left="4320" w:hanging="360"/>
+      </w:pPr>
+    </w:lvl>
+    <w:lvl w:ilvl="6" w:tentative="1">
+      <w:start w:val="1"/>
+      <w:numFmt w:val="decimal"/>
+      <w:lvlText w:val="%7."/>
+      <w:lvlJc w:val="left"/>
+      <w:pPr>
+        <w:tabs>
+          <w:tab w:val="num" w:pos="5040"/>
+        </w:tabs>
+        <w:ind w:left="5040" w:hanging="360"/>
+      </w:pPr>
+    </w:lvl>
+    <w:lvl w:ilvl="7" w:tentative="1">
+      <w:start w:val="1"/>
+      <w:numFmt w:val="decimal"/>
+      <w:lvlText w:val="%8."/>
+      <w:lvlJc w:val="left"/>
+      <w:pPr>
+        <w:tabs>
+          <w:tab w:val="num" w:pos="5760"/>
+        </w:tabs>
+        <w:ind w:left="5760" w:hanging="360"/>
+      </w:pPr>
+    </w:lvl>
+    <w:lvl w:ilvl="8" w:tentative="1">
+      <w:start w:val="1"/>
+      <w:numFmt w:val="decimal"/>
+      <w:lvlText w:val="%9."/>
+      <w:lvlJc w:val="left"/>
+      <w:pPr>
+        <w:tabs>
+          <w:tab w:val="num" w:pos="6480"/>
+        </w:tabs>
+        <w:ind w:left="6480" w:hanging="360"/>
+      </w:pPr>
+    </w:lvl>
+  </w:abstractNum>
+  <w:abstractNum w:abstractNumId="11" w15:restartNumberingAfterBreak="0">
     <w:nsid w:val="6AB97965"/>
     <w:multiLevelType w:val="multilevel"/>
     <w:tmpl w:val="C436DA3E"/>
@@ -3321,7 +3689,7 @@
       </w:pPr>
     </w:lvl>
   </w:abstractNum>
-  <w:abstractNum w:abstractNumId="7" w15:restartNumberingAfterBreak="0">
+  <w:abstractNum w:abstractNumId="12" w15:restartNumberingAfterBreak="0">
     <w:nsid w:val="6E7C4A82"/>
     <w:multiLevelType w:val="multilevel"/>
     <w:tmpl w:val="4084692A"/>
@@ -3434,7 +3802,7 @@
       </w:pPr>
     </w:lvl>
   </w:abstractNum>
-  <w:abstractNum w:abstractNumId="8" w15:restartNumberingAfterBreak="0">
+  <w:abstractNum w:abstractNumId="13" w15:restartNumberingAfterBreak="0">
     <w:nsid w:val="7365351B"/>
     <w:multiLevelType w:val="hybridMultilevel"/>
     <w:tmpl w:val="29B2E7A8"/>
@@ -3520,45 +3888,57 @@
       </w:pPr>
     </w:lvl>
   </w:abstractNum>
-  <w:num w:numId="10">
+  <w:num w:numId="1" w16cid:durableId="781605870">
+    <w:abstractNumId w:val="8"/>
+  </w:num>
+  <w:num w:numId="2" w16cid:durableId="400644043">
+    <w:abstractNumId w:val="6"/>
+  </w:num>
+  <w:num w:numId="3" w16cid:durableId="997541167">
+    <w:abstractNumId w:val="7"/>
+  </w:num>
+  <w:num w:numId="4" w16cid:durableId="350910182">
+    <w:abstractNumId w:val="11"/>
+  </w:num>
+  <w:num w:numId="5" w16cid:durableId="1658724026">
+    <w:abstractNumId w:val="1"/>
+  </w:num>
+  <w:num w:numId="6" w16cid:durableId="104615052">
+    <w:abstractNumId w:val="12"/>
+  </w:num>
+  <w:num w:numId="7" w16cid:durableId="471679353">
+    <w:abstractNumId w:val="5"/>
+  </w:num>
+  <w:num w:numId="8" w16cid:durableId="260795896">
+    <w:abstractNumId w:val="2"/>
+  </w:num>
+  <w:num w:numId="9" w16cid:durableId="2020427109">
+    <w:abstractNumId w:val="13"/>
+  </w:num>
+  <w:num w:numId="10" w16cid:durableId="1090347748">
+    <w:abstractNumId w:val="0"/>
+  </w:num>
+  <w:num w:numId="11" w16cid:durableId="65225014">
+    <w:abstractNumId w:val="3"/>
+  </w:num>
+  <w:num w:numId="12" w16cid:durableId="315456669">
+    <w:abstractNumId w:val="10"/>
+  </w:num>
+  <w:num w:numId="13" w16cid:durableId="1520779711">
     <w:abstractNumId w:val="9"/>
   </w:num>
-  <w:num w:numId="1" w16cid:durableId="400644043">
+  <w:num w:numId="14" w16cid:durableId="1204099197">
     <w:abstractNumId w:val="4"/>
-  </w:num>
-  <w:num w:numId="2" w16cid:durableId="997541167">
-    <w:abstractNumId w:val="5"/>
-  </w:num>
-  <w:num w:numId="3" w16cid:durableId="350910182">
-    <w:abstractNumId w:val="6"/>
-  </w:num>
-  <w:num w:numId="4" w16cid:durableId="1658724026">
-    <w:abstractNumId w:val="1"/>
-  </w:num>
-  <w:num w:numId="5" w16cid:durableId="104615052">
-    <w:abstractNumId w:val="7"/>
-  </w:num>
-  <w:num w:numId="6" w16cid:durableId="471679353">
-    <w:abstractNumId w:val="3"/>
-  </w:num>
-  <w:num w:numId="7" w16cid:durableId="260795896">
-    <w:abstractNumId w:val="2"/>
-  </w:num>
-  <w:num w:numId="8" w16cid:durableId="2020427109">
-    <w:abstractNumId w:val="8"/>
-  </w:num>
-  <w:num w:numId="9" w16cid:durableId="1090347748">
-    <w:abstractNumId w:val="0"/>
   </w:num>
 </w:numbering>
 </file>
 
 <file path=word/styles.xml><?xml version="1.0" encoding="utf-8"?>
-<w:styles xmlns:mc="http://schemas.openxmlformats.org/markup-compatibility/2006" xmlns:r="http://schemas.openxmlformats.org/officeDocument/2006/relationships" xmlns:w="http://schemas.openxmlformats.org/wordprocessingml/2006/main" xmlns:w14="http://schemas.microsoft.com/office/word/2010/wordml" xmlns:w15="http://schemas.microsoft.com/office/word/2012/wordml" xmlns:w16cex="http://schemas.microsoft.com/office/word/2018/wordml/cex" xmlns:w16cid="http://schemas.microsoft.com/office/word/2016/wordml/cid" xmlns:w16="http://schemas.microsoft.com/office/word/2018/wordml" xmlns:w16sdtdh="http://schemas.microsoft.com/office/word/2020/wordml/sdtdatahash" xmlns:w16se="http://schemas.microsoft.com/office/word/2015/wordml/symex" mc:Ignorable="w14 w15 w16se w16cid w16 w16cex w16sdtdh">
+<w:styles xmlns:mc="http://schemas.openxmlformats.org/markup-compatibility/2006" xmlns:r="http://schemas.openxmlformats.org/officeDocument/2006/relationships" xmlns:w="http://schemas.openxmlformats.org/wordprocessingml/2006/main" xmlns:w14="http://schemas.microsoft.com/office/word/2010/wordml" xmlns:w15="http://schemas.microsoft.com/office/word/2012/wordml" xmlns:w16cex="http://schemas.microsoft.com/office/word/2018/wordml/cex" xmlns:w16cid="http://schemas.microsoft.com/office/word/2016/wordml/cid" xmlns:w16="http://schemas.microsoft.com/office/word/2018/wordml" xmlns:w16du="http://schemas.microsoft.com/office/word/2023/wordml/word16du" xmlns:w16sdtdh="http://schemas.microsoft.com/office/word/2020/wordml/sdtdatahash" xmlns:w16se="http://schemas.microsoft.com/office/word/2015/wordml/symex" mc:Ignorable="w14 w15 w16se w16cid w16 w16cex w16sdtdh w16du">
   <w:docDefaults>
     <w:rPrDefault>
       <w:rPr>
-        <w:rFonts w:asciiTheme="minorHAnsi" w:hAnsiTheme="minorHAnsi" w:eastAsiaTheme="minorHAnsi" w:cstheme="minorBidi"/>
+        <w:rFonts w:asciiTheme="minorHAnsi" w:eastAsiaTheme="minorHAnsi" w:hAnsiTheme="minorHAnsi" w:cstheme="minorBidi"/>
         <w:sz w:val="22"/>
         <w:szCs w:val="22"/>
         <w:lang w:val="en-US" w:eastAsia="en-US" w:bidi="ar-SA"/>
@@ -3573,14 +3953,14 @@
   <w:latentStyles w:defLockedState="0" w:defUIPriority="99" w:defSemiHidden="0" w:defUnhideWhenUsed="0" w:defQFormat="0" w:count="376">
     <w:lsdException w:name="Normal" w:uiPriority="0" w:qFormat="1"/>
     <w:lsdException w:name="heading 1" w:uiPriority="9" w:qFormat="1"/>
-    <w:lsdException w:name="heading 2" w:uiPriority="9" w:semiHidden="1" w:unhideWhenUsed="1" w:qFormat="1"/>
-    <w:lsdException w:name="heading 3" w:uiPriority="9" w:semiHidden="1" w:unhideWhenUsed="1" w:qFormat="1"/>
-    <w:lsdException w:name="heading 4" w:uiPriority="9" w:semiHidden="1" w:unhideWhenUsed="1" w:qFormat="1"/>
-    <w:lsdException w:name="heading 5" w:uiPriority="9" w:semiHidden="1" w:unhideWhenUsed="1" w:qFormat="1"/>
-    <w:lsdException w:name="heading 6" w:uiPriority="9" w:semiHidden="1" w:unhideWhenUsed="1" w:qFormat="1"/>
-    <w:lsdException w:name="heading 7" w:uiPriority="9" w:semiHidden="1" w:unhideWhenUsed="1" w:qFormat="1"/>
-    <w:lsdException w:name="heading 8" w:uiPriority="9" w:semiHidden="1" w:unhideWhenUsed="1" w:qFormat="1"/>
-    <w:lsdException w:name="heading 9" w:uiPriority="9" w:semiHidden="1" w:unhideWhenUsed="1" w:qFormat="1"/>
+    <w:lsdException w:name="heading 2" w:semiHidden="1" w:uiPriority="9" w:unhideWhenUsed="1" w:qFormat="1"/>
+    <w:lsdException w:name="heading 3" w:semiHidden="1" w:uiPriority="9" w:unhideWhenUsed="1" w:qFormat="1"/>
+    <w:lsdException w:name="heading 4" w:semiHidden="1" w:uiPriority="9" w:unhideWhenUsed="1" w:qFormat="1"/>
+    <w:lsdException w:name="heading 5" w:semiHidden="1" w:uiPriority="9" w:unhideWhenUsed="1" w:qFormat="1"/>
+    <w:lsdException w:name="heading 6" w:semiHidden="1" w:uiPriority="9" w:unhideWhenUsed="1" w:qFormat="1"/>
+    <w:lsdException w:name="heading 7" w:semiHidden="1" w:uiPriority="9" w:unhideWhenUsed="1" w:qFormat="1"/>
+    <w:lsdException w:name="heading 8" w:semiHidden="1" w:uiPriority="9" w:unhideWhenUsed="1" w:qFormat="1"/>
+    <w:lsdException w:name="heading 9" w:semiHidden="1" w:uiPriority="9" w:unhideWhenUsed="1" w:qFormat="1"/>
     <w:lsdException w:name="index 1" w:semiHidden="1" w:unhideWhenUsed="1"/>
     <w:lsdException w:name="index 2" w:semiHidden="1" w:unhideWhenUsed="1"/>
     <w:lsdException w:name="index 3" w:semiHidden="1" w:unhideWhenUsed="1"/>
@@ -3590,22 +3970,22 @@
     <w:lsdException w:name="index 7" w:semiHidden="1" w:unhideWhenUsed="1"/>
     <w:lsdException w:name="index 8" w:semiHidden="1" w:unhideWhenUsed="1"/>
     <w:lsdException w:name="index 9" w:semiHidden="1" w:unhideWhenUsed="1"/>
-    <w:lsdException w:name="toc 1" w:uiPriority="39" w:semiHidden="1" w:unhideWhenUsed="1"/>
-    <w:lsdException w:name="toc 2" w:uiPriority="39" w:semiHidden="1" w:unhideWhenUsed="1"/>
-    <w:lsdException w:name="toc 3" w:uiPriority="39" w:semiHidden="1" w:unhideWhenUsed="1"/>
-    <w:lsdException w:name="toc 4" w:uiPriority="39" w:semiHidden="1" w:unhideWhenUsed="1"/>
-    <w:lsdException w:name="toc 5" w:uiPriority="39" w:semiHidden="1" w:unhideWhenUsed="1"/>
-    <w:lsdException w:name="toc 6" w:uiPriority="39" w:semiHidden="1" w:unhideWhenUsed="1"/>
-    <w:lsdException w:name="toc 7" w:uiPriority="39" w:semiHidden="1" w:unhideWhenUsed="1"/>
-    <w:lsdException w:name="toc 8" w:uiPriority="39" w:semiHidden="1" w:unhideWhenUsed="1"/>
-    <w:lsdException w:name="toc 9" w:uiPriority="39" w:semiHidden="1" w:unhideWhenUsed="1"/>
+    <w:lsdException w:name="toc 1" w:semiHidden="1" w:uiPriority="39" w:unhideWhenUsed="1"/>
+    <w:lsdException w:name="toc 2" w:semiHidden="1" w:uiPriority="39" w:unhideWhenUsed="1"/>
+    <w:lsdException w:name="toc 3" w:semiHidden="1" w:uiPriority="39" w:unhideWhenUsed="1"/>
+    <w:lsdException w:name="toc 4" w:semiHidden="1" w:uiPriority="39" w:unhideWhenUsed="1"/>
+    <w:lsdException w:name="toc 5" w:semiHidden="1" w:uiPriority="39" w:unhideWhenUsed="1"/>
+    <w:lsdException w:name="toc 6" w:semiHidden="1" w:uiPriority="39" w:unhideWhenUsed="1"/>
+    <w:lsdException w:name="toc 7" w:semiHidden="1" w:uiPriority="39" w:unhideWhenUsed="1"/>
+    <w:lsdException w:name="toc 8" w:semiHidden="1" w:uiPriority="39" w:unhideWhenUsed="1"/>
+    <w:lsdException w:name="toc 9" w:semiHidden="1" w:uiPriority="39" w:unhideWhenUsed="1"/>
     <w:lsdException w:name="Normal Indent" w:semiHidden="1" w:unhideWhenUsed="1"/>
     <w:lsdException w:name="footnote text" w:semiHidden="1" w:unhideWhenUsed="1"/>
     <w:lsdException w:name="annotation text" w:semiHidden="1" w:unhideWhenUsed="1"/>
     <w:lsdException w:name="header" w:semiHidden="1" w:unhideWhenUsed="1"/>
     <w:lsdException w:name="footer" w:semiHidden="1" w:unhideWhenUsed="1"/>
     <w:lsdException w:name="index heading" w:semiHidden="1" w:unhideWhenUsed="1"/>
-    <w:lsdException w:name="caption" w:uiPriority="35" w:semiHidden="1" w:unhideWhenUsed="1" w:qFormat="1"/>
+    <w:lsdException w:name="caption" w:semiHidden="1" w:uiPriority="35" w:unhideWhenUsed="1" w:qFormat="1"/>
     <w:lsdException w:name="table of figures" w:semiHidden="1" w:unhideWhenUsed="1"/>
     <w:lsdException w:name="envelope address" w:semiHidden="1" w:unhideWhenUsed="1"/>
     <w:lsdException w:name="envelope return" w:semiHidden="1" w:unhideWhenUsed="1"/>
@@ -3636,7 +4016,7 @@
     <w:lsdException w:name="Title" w:uiPriority="10" w:qFormat="1"/>
     <w:lsdException w:name="Closing" w:semiHidden="1" w:unhideWhenUsed="1"/>
     <w:lsdException w:name="Signature" w:semiHidden="1" w:unhideWhenUsed="1"/>
-    <w:lsdException w:name="Default Paragraph Font" w:uiPriority="1" w:semiHidden="1" w:unhideWhenUsed="1"/>
+    <w:lsdException w:name="Default Paragraph Font" w:semiHidden="1" w:uiPriority="1" w:unhideWhenUsed="1"/>
     <w:lsdException w:name="Body Text" w:semiHidden="1" w:unhideWhenUsed="1"/>
     <w:lsdException w:name="Body Text Indent" w:semiHidden="1" w:unhideWhenUsed="1"/>
     <w:lsdException w:name="List Continue" w:semiHidden="1" w:unhideWhenUsed="1"/>
@@ -3836,8 +4216,8 @@
     <w:lsdException w:name="Subtle Reference" w:uiPriority="31" w:qFormat="1"/>
     <w:lsdException w:name="Intense Reference" w:uiPriority="32" w:qFormat="1"/>
     <w:lsdException w:name="Book Title" w:uiPriority="33" w:qFormat="1"/>
-    <w:lsdException w:name="Bibliography" w:uiPriority="37" w:semiHidden="1" w:unhideWhenUsed="1"/>
-    <w:lsdException w:name="TOC Heading" w:uiPriority="39" w:semiHidden="1" w:unhideWhenUsed="1" w:qFormat="1"/>
+    <w:lsdException w:name="Bibliography" w:semiHidden="1" w:uiPriority="37" w:unhideWhenUsed="1"/>
+    <w:lsdException w:name="TOC Heading" w:semiHidden="1" w:uiPriority="39" w:unhideWhenUsed="1" w:qFormat="1"/>
     <w:lsdException w:name="Plain Table 1" w:uiPriority="41"/>
     <w:lsdException w:name="Plain Table 2" w:uiPriority="42"/>
     <w:lsdException w:name="Plain Table 3" w:uiPriority="43"/>
@@ -3948,7 +4328,7 @@
     <w:lsdException w:name="Unresolved Mention" w:semiHidden="1" w:unhideWhenUsed="1"/>
     <w:lsdException w:name="Smart Link" w:semiHidden="1" w:unhideWhenUsed="1"/>
   </w:latentStyles>
-  <w:style w:type="paragraph" w:styleId="Normal" w:default="1">
+  <w:style w:type="paragraph" w:default="1" w:styleId="Normal">
     <w:name w:val="Normal"/>
     <w:qFormat/>
   </w:style>
@@ -3967,7 +4347,7 @@
       <w:outlineLvl w:val="0"/>
     </w:pPr>
     <w:rPr>
-      <w:rFonts w:asciiTheme="majorHAnsi" w:hAnsiTheme="majorHAnsi" w:eastAsiaTheme="majorEastAsia" w:cstheme="majorBidi"/>
+      <w:rFonts w:asciiTheme="majorHAnsi" w:eastAsiaTheme="majorEastAsia" w:hAnsiTheme="majorHAnsi" w:cstheme="majorBidi"/>
       <w:color w:val="2F5496" w:themeColor="accent1" w:themeShade="BF"/>
       <w:sz w:val="32"/>
       <w:szCs w:val="32"/>
@@ -3989,18 +4369,18 @@
       <w:outlineLvl w:val="1"/>
     </w:pPr>
     <w:rPr>
-      <w:rFonts w:asciiTheme="majorHAnsi" w:hAnsiTheme="majorHAnsi" w:eastAsiaTheme="majorEastAsia" w:cstheme="majorBidi"/>
+      <w:rFonts w:asciiTheme="majorHAnsi" w:eastAsiaTheme="majorEastAsia" w:hAnsiTheme="majorHAnsi" w:cstheme="majorBidi"/>
       <w:color w:val="2F5496" w:themeColor="accent1" w:themeShade="BF"/>
       <w:sz w:val="26"/>
       <w:szCs w:val="26"/>
     </w:rPr>
   </w:style>
-  <w:style w:type="character" w:styleId="DefaultParagraphFont" w:default="1">
+  <w:style w:type="character" w:default="1" w:styleId="DefaultParagraphFont">
     <w:name w:val="Default Paragraph Font"/>
     <w:uiPriority w:val="1"/>
     <w:unhideWhenUsed/>
   </w:style>
-  <w:style w:type="table" w:styleId="TableNormal" w:default="1">
+  <w:style w:type="table" w:default="1" w:styleId="TableNormal">
     <w:name w:val="Normal Table"/>
     <w:uiPriority w:val="99"/>
     <w:semiHidden/>
@@ -4015,7 +4395,7 @@
       </w:tblCellMar>
     </w:tblPr>
   </w:style>
-  <w:style w:type="numbering" w:styleId="NoList" w:default="1">
+  <w:style w:type="numbering" w:default="1" w:styleId="NoList">
     <w:name w:val="No List"/>
     <w:uiPriority w:val="99"/>
     <w:semiHidden/>
@@ -4044,27 +4424,27 @@
       <w:shd w:val="clear" w:color="auto" w:fill="E1DFDD"/>
     </w:rPr>
   </w:style>
-  <w:style w:type="character" w:styleId="Heading1Char" w:customStyle="1">
+  <w:style w:type="character" w:customStyle="1" w:styleId="Heading1Char">
     <w:name w:val="Heading 1 Char"/>
     <w:basedOn w:val="DefaultParagraphFont"/>
     <w:link w:val="Heading1"/>
     <w:uiPriority w:val="9"/>
     <w:rsid w:val="007D157E"/>
     <w:rPr>
-      <w:rFonts w:asciiTheme="majorHAnsi" w:hAnsiTheme="majorHAnsi" w:eastAsiaTheme="majorEastAsia" w:cstheme="majorBidi"/>
+      <w:rFonts w:asciiTheme="majorHAnsi" w:eastAsiaTheme="majorEastAsia" w:hAnsiTheme="majorHAnsi" w:cstheme="majorBidi"/>
       <w:color w:val="2F5496" w:themeColor="accent1" w:themeShade="BF"/>
       <w:sz w:val="32"/>
       <w:szCs w:val="32"/>
     </w:rPr>
   </w:style>
-  <w:style w:type="character" w:styleId="Heading2Char" w:customStyle="1">
+  <w:style w:type="character" w:customStyle="1" w:styleId="Heading2Char">
     <w:name w:val="Heading 2 Char"/>
     <w:basedOn w:val="DefaultParagraphFont"/>
     <w:link w:val="Heading2"/>
     <w:uiPriority w:val="9"/>
     <w:rsid w:val="007D157E"/>
     <w:rPr>
-      <w:rFonts w:asciiTheme="majorHAnsi" w:hAnsiTheme="majorHAnsi" w:eastAsiaTheme="majorEastAsia" w:cstheme="majorBidi"/>
+      <w:rFonts w:asciiTheme="majorHAnsi" w:eastAsiaTheme="majorEastAsia" w:hAnsiTheme="majorHAnsi" w:cstheme="majorBidi"/>
       <w:color w:val="2F5496" w:themeColor="accent1" w:themeShade="BF"/>
       <w:sz w:val="26"/>
       <w:szCs w:val="26"/>
@@ -4091,14 +4471,14 @@
       <w:u w:val="single"/>
     </w:rPr>
   </w:style>
-  <w:style xmlns:w14="http://schemas.microsoft.com/office/word/2010/wordml" xmlns:mc="http://schemas.openxmlformats.org/markup-compatibility/2006" xmlns:w="http://schemas.openxmlformats.org/wordprocessingml/2006/main" w:type="paragraph" w:styleId="ListParagraph" mc:Ignorable="w14">
-    <w:name xmlns:w="http://schemas.openxmlformats.org/wordprocessingml/2006/main" w:val="List Paragraph"/>
-    <w:basedOn xmlns:w="http://schemas.openxmlformats.org/wordprocessingml/2006/main" w:val="Normal"/>
-    <w:uiPriority xmlns:w="http://schemas.openxmlformats.org/wordprocessingml/2006/main" w:val="34"/>
-    <w:qFormat xmlns:w="http://schemas.openxmlformats.org/wordprocessingml/2006/main"/>
-    <w:pPr xmlns:w="http://schemas.openxmlformats.org/wordprocessingml/2006/main">
-      <w:ind xmlns:w="http://schemas.openxmlformats.org/wordprocessingml/2006/main" w:left="720"/>
-      <w:contextualSpacing xmlns:w="http://schemas.openxmlformats.org/wordprocessingml/2006/main"/>
+  <w:style w:type="paragraph" w:styleId="ListParagraph">
+    <w:name w:val="List Paragraph"/>
+    <w:basedOn w:val="Normal"/>
+    <w:uiPriority w:val="34"/>
+    <w:qFormat/>
+    <w:pPr>
+      <w:ind w:left="720"/>
+      <w:contextualSpacing/>
     </w:pPr>
   </w:style>
 </w:styles>

</xml_diff>

<commit_message>
Added more instructions for Stripe setup
</commit_message>
<xml_diff>
--- a/.doc/Setup Instructions.docx
+++ b/.doc/Setup Instructions.docx
@@ -1944,6 +1944,268 @@
     <w:p/>
     <w:p>
       <w:pPr>
+        <w:rPr>
+          <w:b/>
+          <w:bCs/>
+        </w:rPr>
+      </w:pPr>
+      <w:r>
+        <w:rPr>
+          <w:b/>
+          <w:bCs/>
+        </w:rPr>
+        <w:t xml:space="preserve">Step 5: Create Stripe </w:t>
+      </w:r>
+      <w:proofErr w:type="gramStart"/>
+      <w:r>
+        <w:rPr>
+          <w:b/>
+          <w:bCs/>
+        </w:rPr>
+        <w:t>account</w:t>
+      </w:r>
+      <w:proofErr w:type="gramEnd"/>
+    </w:p>
+    <w:p>
+      <w:pPr>
+        <w:numPr>
+          <w:ilvl w:val="0"/>
+          <w:numId w:val="15"/>
+        </w:numPr>
+      </w:pPr>
+      <w:r>
+        <w:t xml:space="preserve">Go to Stripe.com and create an </w:t>
+      </w:r>
+      <w:proofErr w:type="gramStart"/>
+      <w:r>
+        <w:t>account</w:t>
+      </w:r>
+      <w:proofErr w:type="gramEnd"/>
+      <w:r>
+        <w:t xml:space="preserve"> </w:t>
+      </w:r>
+    </w:p>
+    <w:p>
+      <w:pPr>
+        <w:numPr>
+          <w:ilvl w:val="0"/>
+          <w:numId w:val="15"/>
+        </w:numPr>
+      </w:pPr>
+      <w:r>
+        <w:t xml:space="preserve">After creating the </w:t>
+      </w:r>
+      <w:proofErr w:type="gramStart"/>
+      <w:r>
+        <w:t>account</w:t>
+      </w:r>
+      <w:proofErr w:type="gramEnd"/>
+      <w:r>
+        <w:t xml:space="preserve"> the default mode for the account is test mode so make sure to activate the account with foundation/business information and bank details to receive real live payments</w:t>
+      </w:r>
+    </w:p>
+    <w:p>
+      <w:pPr>
+        <w:numPr>
+          <w:ilvl w:val="0"/>
+          <w:numId w:val="15"/>
+        </w:numPr>
+      </w:pPr>
+      <w:r>
+        <w:t>Create a payment link and customize you</w:t>
+      </w:r>
+      <w:r>
+        <w:t>r</w:t>
+      </w:r>
+      <w:r>
+        <w:t xml:space="preserve"> checkout screen.</w:t>
+      </w:r>
+    </w:p>
+    <w:p>
+      <w:pPr>
+        <w:numPr>
+          <w:ilvl w:val="0"/>
+          <w:numId w:val="15"/>
+        </w:numPr>
+      </w:pPr>
+      <w:r>
+        <w:t xml:space="preserve">When done, go to </w:t>
+      </w:r>
+      <w:proofErr w:type="gramStart"/>
+      <w:r>
+        <w:t>product</w:t>
+      </w:r>
+      <w:proofErr w:type="gramEnd"/>
+      <w:r>
+        <w:t xml:space="preserve"> catalog and find the page you made. Go into the details and copy the </w:t>
+      </w:r>
+      <w:proofErr w:type="spellStart"/>
+      <w:r>
+        <w:t>Price_ID</w:t>
+      </w:r>
+      <w:proofErr w:type="spellEnd"/>
+      <w:r>
+        <w:t>.</w:t>
+      </w:r>
+    </w:p>
+    <w:p>
+      <w:pPr>
+        <w:numPr>
+          <w:ilvl w:val="0"/>
+          <w:numId w:val="15"/>
+        </w:numPr>
+      </w:pPr>
+      <w:r>
+        <w:t xml:space="preserve">Go into the </w:t>
+      </w:r>
+      <w:r>
+        <w:t>website’s</w:t>
+      </w:r>
+      <w:r>
+        <w:t xml:space="preserve"> code and paste the </w:t>
+      </w:r>
+      <w:proofErr w:type="spellStart"/>
+      <w:r>
+        <w:t>price_id</w:t>
+      </w:r>
+      <w:proofErr w:type="spellEnd"/>
+      <w:r>
+        <w:t xml:space="preserve"> into the </w:t>
+      </w:r>
+      <w:proofErr w:type="spellStart"/>
+      <w:r>
+        <w:t>donate.php</w:t>
+      </w:r>
+      <w:proofErr w:type="spellEnd"/>
+      <w:r>
+        <w:t xml:space="preserve"> file on line 19 in between the two single quotations. Exp: </w:t>
+      </w:r>
+      <w:r>
+        <w:t xml:space="preserve">   'price' =&gt; '</w:t>
+      </w:r>
+      <w:r>
+        <w:t>PASTE PRICE ID HERE</w:t>
+      </w:r>
+      <w:r>
+        <w:t>'</w:t>
+      </w:r>
+    </w:p>
+    <w:p>
+      <w:pPr>
+        <w:numPr>
+          <w:ilvl w:val="0"/>
+          <w:numId w:val="15"/>
+        </w:numPr>
+      </w:pPr>
+      <w:r>
+        <w:t xml:space="preserve">Do the same for the </w:t>
+      </w:r>
+      <w:proofErr w:type="spellStart"/>
+      <w:proofErr w:type="gramStart"/>
+      <w:r>
+        <w:t>api</w:t>
+      </w:r>
+      <w:proofErr w:type="spellEnd"/>
+      <w:proofErr w:type="gramEnd"/>
+      <w:r>
+        <w:t xml:space="preserve"> secret key </w:t>
+      </w:r>
+      <w:r>
+        <w:t>under</w:t>
+      </w:r>
+      <w:r>
+        <w:t xml:space="preserve"> the developer section of Stripe.com.</w:t>
+      </w:r>
+    </w:p>
+    <w:p>
+      <w:pPr>
+        <w:numPr>
+          <w:ilvl w:val="0"/>
+          <w:numId w:val="15"/>
+        </w:numPr>
+      </w:pPr>
+      <w:r>
+        <w:t xml:space="preserve">Copy and paste the secret key into </w:t>
+      </w:r>
+      <w:proofErr w:type="spellStart"/>
+      <w:r>
+        <w:t>donate.php</w:t>
+      </w:r>
+      <w:proofErr w:type="spellEnd"/>
+      <w:r>
+        <w:t xml:space="preserve"> file on line 7. </w:t>
+      </w:r>
+    </w:p>
+    <w:p>
+      <w:pPr>
+        <w:pStyle w:val="ListParagraph"/>
+      </w:pPr>
+      <w:r>
+        <w:t xml:space="preserve">Exp:   </w:t>
+      </w:r>
+      <w:r>
+        <w:t>$</w:t>
+      </w:r>
+      <w:proofErr w:type="spellStart"/>
+      <w:r>
+        <w:t>stripe_secret_key</w:t>
+      </w:r>
+      <w:proofErr w:type="spellEnd"/>
+      <w:r>
+        <w:t xml:space="preserve"> = "</w:t>
+      </w:r>
+      <w:r>
+        <w:t>PASTE SECRET KEY HERE</w:t>
+      </w:r>
+      <w:r>
+        <w:t>"</w:t>
+      </w:r>
+    </w:p>
+    <w:p>
+      <w:pPr>
+        <w:numPr>
+          <w:ilvl w:val="0"/>
+          <w:numId w:val="15"/>
+        </w:numPr>
+      </w:pPr>
+      <w:r>
+        <w:t xml:space="preserve">Make sure to save the </w:t>
+      </w:r>
+      <w:proofErr w:type="spellStart"/>
+      <w:r>
+        <w:t>donate.php</w:t>
+      </w:r>
+      <w:proofErr w:type="spellEnd"/>
+      <w:r>
+        <w:t xml:space="preserve"> file before exiting.</w:t>
+      </w:r>
+    </w:p>
+    <w:p>
+      <w:pPr>
+        <w:numPr>
+          <w:ilvl w:val="0"/>
+          <w:numId w:val="15"/>
+        </w:numPr>
+      </w:pPr>
+      <w:r>
+        <w:t xml:space="preserve">If you want to change the payment link </w:t>
+      </w:r>
+      <w:proofErr w:type="gramStart"/>
+      <w:r>
+        <w:t>with</w:t>
+      </w:r>
+      <w:proofErr w:type="gramEnd"/>
+      <w:r>
+        <w:t xml:space="preserve"> a different, repeat steps 3-5.</w:t>
+      </w:r>
+    </w:p>
+    <w:p>
+      <w:pPr>
+        <w:ind w:left="720"/>
+      </w:pPr>
+    </w:p>
+    <w:p>
+      <w:pPr>
         <w:pStyle w:val="Heading2"/>
       </w:pPr>
       <w:bookmarkStart w:id="5" w:name="_Launching_startup_home"/>
@@ -2195,6 +2457,7 @@
           <w:b/>
           <w:bCs/>
         </w:rPr>
+        <w:lastRenderedPageBreak/>
         <w:t>Ensure XAMPP is Running:</w:t>
       </w:r>
       <w:r>
@@ -3125,6 +3388,119 @@
     </w:lvl>
   </w:abstractNum>
   <w:abstractNum w:abstractNumId="7" w15:restartNumberingAfterBreak="0">
+    <w:nsid w:val="523513FC"/>
+    <w:multiLevelType w:val="multilevel"/>
+    <w:tmpl w:val="D0A00BD6"/>
+    <w:lvl w:ilvl="0">
+      <w:start w:val="1"/>
+      <w:numFmt w:val="decimal"/>
+      <w:lvlText w:val="%1."/>
+      <w:lvlJc w:val="left"/>
+      <w:pPr>
+        <w:tabs>
+          <w:tab w:val="num" w:pos="720"/>
+        </w:tabs>
+        <w:ind w:left="720" w:hanging="360"/>
+      </w:pPr>
+    </w:lvl>
+    <w:lvl w:ilvl="1" w:tentative="1">
+      <w:start w:val="1"/>
+      <w:numFmt w:val="decimal"/>
+      <w:lvlText w:val="%2."/>
+      <w:lvlJc w:val="left"/>
+      <w:pPr>
+        <w:tabs>
+          <w:tab w:val="num" w:pos="1440"/>
+        </w:tabs>
+        <w:ind w:left="1440" w:hanging="360"/>
+      </w:pPr>
+    </w:lvl>
+    <w:lvl w:ilvl="2" w:tentative="1">
+      <w:start w:val="1"/>
+      <w:numFmt w:val="decimal"/>
+      <w:lvlText w:val="%3."/>
+      <w:lvlJc w:val="left"/>
+      <w:pPr>
+        <w:tabs>
+          <w:tab w:val="num" w:pos="2160"/>
+        </w:tabs>
+        <w:ind w:left="2160" w:hanging="360"/>
+      </w:pPr>
+    </w:lvl>
+    <w:lvl w:ilvl="3" w:tentative="1">
+      <w:start w:val="1"/>
+      <w:numFmt w:val="decimal"/>
+      <w:lvlText w:val="%4."/>
+      <w:lvlJc w:val="left"/>
+      <w:pPr>
+        <w:tabs>
+          <w:tab w:val="num" w:pos="2880"/>
+        </w:tabs>
+        <w:ind w:left="2880" w:hanging="360"/>
+      </w:pPr>
+    </w:lvl>
+    <w:lvl w:ilvl="4" w:tentative="1">
+      <w:start w:val="1"/>
+      <w:numFmt w:val="decimal"/>
+      <w:lvlText w:val="%5."/>
+      <w:lvlJc w:val="left"/>
+      <w:pPr>
+        <w:tabs>
+          <w:tab w:val="num" w:pos="3600"/>
+        </w:tabs>
+        <w:ind w:left="3600" w:hanging="360"/>
+      </w:pPr>
+    </w:lvl>
+    <w:lvl w:ilvl="5" w:tentative="1">
+      <w:start w:val="1"/>
+      <w:numFmt w:val="decimal"/>
+      <w:lvlText w:val="%6."/>
+      <w:lvlJc w:val="left"/>
+      <w:pPr>
+        <w:tabs>
+          <w:tab w:val="num" w:pos="4320"/>
+        </w:tabs>
+        <w:ind w:left="4320" w:hanging="360"/>
+      </w:pPr>
+    </w:lvl>
+    <w:lvl w:ilvl="6" w:tentative="1">
+      <w:start w:val="1"/>
+      <w:numFmt w:val="decimal"/>
+      <w:lvlText w:val="%7."/>
+      <w:lvlJc w:val="left"/>
+      <w:pPr>
+        <w:tabs>
+          <w:tab w:val="num" w:pos="5040"/>
+        </w:tabs>
+        <w:ind w:left="5040" w:hanging="360"/>
+      </w:pPr>
+    </w:lvl>
+    <w:lvl w:ilvl="7" w:tentative="1">
+      <w:start w:val="1"/>
+      <w:numFmt w:val="decimal"/>
+      <w:lvlText w:val="%8."/>
+      <w:lvlJc w:val="left"/>
+      <w:pPr>
+        <w:tabs>
+          <w:tab w:val="num" w:pos="5760"/>
+        </w:tabs>
+        <w:ind w:left="5760" w:hanging="360"/>
+      </w:pPr>
+    </w:lvl>
+    <w:lvl w:ilvl="8" w:tentative="1">
+      <w:start w:val="1"/>
+      <w:numFmt w:val="decimal"/>
+      <w:lvlText w:val="%9."/>
+      <w:lvlJc w:val="left"/>
+      <w:pPr>
+        <w:tabs>
+          <w:tab w:val="num" w:pos="6480"/>
+        </w:tabs>
+        <w:ind w:left="6480" w:hanging="360"/>
+      </w:pPr>
+    </w:lvl>
+  </w:abstractNum>
+  <w:abstractNum w:abstractNumId="8" w15:restartNumberingAfterBreak="0">
     <w:nsid w:val="564907DA"/>
     <w:multiLevelType w:val="multilevel"/>
     <w:tmpl w:val="B4A4AEF4"/>
@@ -3237,7 +3613,7 @@
       </w:pPr>
     </w:lvl>
   </w:abstractNum>
-  <w:abstractNum w:abstractNumId="8" w15:restartNumberingAfterBreak="0">
+  <w:abstractNum w:abstractNumId="9" w15:restartNumberingAfterBreak="0">
     <w:nsid w:val="5D6F9239"/>
     <w:multiLevelType w:val="hybridMultilevel"/>
     <w:tmpl w:val="ABEE7898"/>
@@ -3350,7 +3726,7 @@
       </w:rPr>
     </w:lvl>
   </w:abstractNum>
-  <w:abstractNum w:abstractNumId="9" w15:restartNumberingAfterBreak="0">
+  <w:abstractNum w:abstractNumId="10" w15:restartNumberingAfterBreak="0">
     <w:nsid w:val="5F8F433E"/>
     <w:multiLevelType w:val="multilevel"/>
     <w:tmpl w:val="DAB4CC50"/>
@@ -3463,7 +3839,7 @@
       </w:pPr>
     </w:lvl>
   </w:abstractNum>
-  <w:abstractNum w:abstractNumId="10" w15:restartNumberingAfterBreak="0">
+  <w:abstractNum w:abstractNumId="11" w15:restartNumberingAfterBreak="0">
     <w:nsid w:val="6647711B"/>
     <w:multiLevelType w:val="multilevel"/>
     <w:tmpl w:val="C1821F24"/>
@@ -3576,7 +3952,7 @@
       </w:pPr>
     </w:lvl>
   </w:abstractNum>
-  <w:abstractNum w:abstractNumId="11" w15:restartNumberingAfterBreak="0">
+  <w:abstractNum w:abstractNumId="12" w15:restartNumberingAfterBreak="0">
     <w:nsid w:val="6AB97965"/>
     <w:multiLevelType w:val="multilevel"/>
     <w:tmpl w:val="C436DA3E"/>
@@ -3689,7 +4065,7 @@
       </w:pPr>
     </w:lvl>
   </w:abstractNum>
-  <w:abstractNum w:abstractNumId="12" w15:restartNumberingAfterBreak="0">
+  <w:abstractNum w:abstractNumId="13" w15:restartNumberingAfterBreak="0">
     <w:nsid w:val="6E7C4A82"/>
     <w:multiLevelType w:val="multilevel"/>
     <w:tmpl w:val="4084692A"/>
@@ -3802,7 +4178,7 @@
       </w:pPr>
     </w:lvl>
   </w:abstractNum>
-  <w:abstractNum w:abstractNumId="13" w15:restartNumberingAfterBreak="0">
+  <w:abstractNum w:abstractNumId="14" w15:restartNumberingAfterBreak="0">
     <w:nsid w:val="7365351B"/>
     <w:multiLevelType w:val="hybridMultilevel"/>
     <w:tmpl w:val="29B2E7A8"/>
@@ -3889,22 +4265,22 @@
     </w:lvl>
   </w:abstractNum>
   <w:num w:numId="1" w16cid:durableId="781605870">
-    <w:abstractNumId w:val="8"/>
+    <w:abstractNumId w:val="9"/>
   </w:num>
   <w:num w:numId="2" w16cid:durableId="400644043">
     <w:abstractNumId w:val="6"/>
   </w:num>
   <w:num w:numId="3" w16cid:durableId="997541167">
-    <w:abstractNumId w:val="7"/>
+    <w:abstractNumId w:val="8"/>
   </w:num>
   <w:num w:numId="4" w16cid:durableId="350910182">
-    <w:abstractNumId w:val="11"/>
+    <w:abstractNumId w:val="12"/>
   </w:num>
   <w:num w:numId="5" w16cid:durableId="1658724026">
     <w:abstractNumId w:val="1"/>
   </w:num>
   <w:num w:numId="6" w16cid:durableId="104615052">
-    <w:abstractNumId w:val="12"/>
+    <w:abstractNumId w:val="13"/>
   </w:num>
   <w:num w:numId="7" w16cid:durableId="471679353">
     <w:abstractNumId w:val="5"/>
@@ -3913,7 +4289,7 @@
     <w:abstractNumId w:val="2"/>
   </w:num>
   <w:num w:numId="9" w16cid:durableId="2020427109">
-    <w:abstractNumId w:val="13"/>
+    <w:abstractNumId w:val="14"/>
   </w:num>
   <w:num w:numId="10" w16cid:durableId="1090347748">
     <w:abstractNumId w:val="0"/>
@@ -3922,13 +4298,16 @@
     <w:abstractNumId w:val="3"/>
   </w:num>
   <w:num w:numId="12" w16cid:durableId="315456669">
-    <w:abstractNumId w:val="10"/>
+    <w:abstractNumId w:val="11"/>
   </w:num>
   <w:num w:numId="13" w16cid:durableId="1520779711">
-    <w:abstractNumId w:val="9"/>
+    <w:abstractNumId w:val="10"/>
   </w:num>
   <w:num w:numId="14" w16cid:durableId="1204099197">
     <w:abstractNumId w:val="4"/>
+  </w:num>
+  <w:num w:numId="15" w16cid:durableId="1403869840">
+    <w:abstractNumId w:val="7"/>
   </w:num>
 </w:numbering>
 </file>
@@ -4378,6 +4757,7 @@
   <w:style w:type="character" w:default="1" w:styleId="DefaultParagraphFont">
     <w:name w:val="Default Paragraph Font"/>
     <w:uiPriority w:val="1"/>
+    <w:semiHidden/>
     <w:unhideWhenUsed/>
   </w:style>
   <w:style w:type="table" w:default="1" w:styleId="TableNormal">

</xml_diff>